<commit_message>
added test for saving repo master and trade file
</commit_message>
<xml_diff>
--- a/requirements/Repo data model_20210304.docx
+++ b/requirements/Repo data model_20210304.docx
@@ -3272,15 +3272,7 @@
           </w:tcPr>
           <w:p>
             <w:r>
-              <w:t>String (</w:t>
-            </w:r>
-            <w:proofErr w:type="spellStart"/>
-            <w:r>
-              <w:t>yyyy</w:t>
-            </w:r>
-            <w:proofErr w:type="spellEnd"/>
-            <w:r>
-              <w:t>-mm-dd)</w:t>
+              <w:t>String (yyyy-mm-dd)</w:t>
             </w:r>
             <w:r>
               <w:t>, trade date of the repo transaction</w:t>
@@ -3315,15 +3307,7 @@
           </w:tcPr>
           <w:p>
             <w:r>
-              <w:t>String (</w:t>
-            </w:r>
-            <w:proofErr w:type="spellStart"/>
-            <w:r>
-              <w:t>yyyy</w:t>
-            </w:r>
-            <w:proofErr w:type="spellEnd"/>
-            <w:r>
-              <w:t>-mm-dd)</w:t>
+              <w:t>String (yyyy-mm-dd)</w:t>
             </w:r>
             <w:r>
               <w:t>, settle date of the repo transaction</w:t>
@@ -3406,15 +3390,7 @@
               <w:t xml:space="preserve">else </w:t>
             </w:r>
             <w:r>
-              <w:t>String (</w:t>
-            </w:r>
-            <w:proofErr w:type="spellStart"/>
-            <w:r>
-              <w:t>yyyy</w:t>
-            </w:r>
-            <w:proofErr w:type="spellEnd"/>
-            <w:r>
-              <w:t>-mm-dd)</w:t>
+              <w:t>String (yyyy-mm-dd)</w:t>
             </w:r>
             <w:r>
               <w:t>, maturity date of the repo</w:t>
@@ -4011,15 +3987,7 @@
           </w:tcPr>
           <w:p>
             <w:r>
-              <w:t>String (</w:t>
-            </w:r>
-            <w:proofErr w:type="spellStart"/>
-            <w:r>
-              <w:t>yyyy</w:t>
-            </w:r>
-            <w:proofErr w:type="spellEnd"/>
-            <w:r>
-              <w:t>-mm-dd), date of the action</w:t>
+              <w:t>String (yyyy-mm-dd), date of the action</w:t>
             </w:r>
           </w:p>
           <w:p/>
@@ -4102,15 +4070,7 @@
           </w:tcPr>
           <w:p>
             <w:r>
-              <w:t>String (</w:t>
-            </w:r>
-            <w:proofErr w:type="spellStart"/>
-            <w:r>
-              <w:t>yyyy</w:t>
-            </w:r>
-            <w:proofErr w:type="spellEnd"/>
-            <w:r>
-              <w:t>-mm-dd HH:MM:SS)</w:t>
+              <w:t>String (yyyy-mm-dd HH:MM:SS)</w:t>
             </w:r>
             <w:r>
               <w:t>, time when this transaction is entered into the database.</w:t>
@@ -4390,11 +4350,9 @@
             <w:r>
               <w:t>Tag “</w:t>
             </w:r>
-            <w:proofErr w:type="spellStart"/>
             <w:r>
               <w:t>BifurcationCurrency</w:t>
             </w:r>
-            <w:proofErr w:type="spellEnd"/>
             <w:r>
               <w:t>”</w:t>
             </w:r>
@@ -4430,11 +4388,9 @@
             <w:r>
               <w:t>Tag “</w:t>
             </w:r>
-            <w:proofErr w:type="spellStart"/>
             <w:r>
               <w:t>AccrualDaysPerMonth</w:t>
             </w:r>
-            <w:proofErr w:type="spellEnd"/>
             <w:r>
               <w:t>”: if it is a number, keep it unchanged; if it is a string “Actual”, then map it to “ACT”</w:t>
             </w:r>
@@ -4447,11 +4403,9 @@
             <w:r>
               <w:t>Tag “</w:t>
             </w:r>
-            <w:proofErr w:type="spellStart"/>
             <w:r>
               <w:t>AccrualDaysPerYear</w:t>
             </w:r>
-            <w:proofErr w:type="spellEnd"/>
             <w:r>
               <w:t>”: same logic as above.</w:t>
             </w:r>
@@ -4464,19 +4418,15 @@
             <w:r>
               <w:t xml:space="preserve"> the mapped values of “</w:t>
             </w:r>
-            <w:proofErr w:type="spellStart"/>
             <w:r>
               <w:t>AccrualDaysPerMonth</w:t>
             </w:r>
-            <w:proofErr w:type="spellEnd"/>
             <w:r>
               <w:t>” and “</w:t>
             </w:r>
-            <w:proofErr w:type="spellStart"/>
             <w:r>
               <w:t>AccrualDaysPerYear</w:t>
             </w:r>
-            <w:proofErr w:type="spellEnd"/>
             <w:r>
               <w:t>”, with a “/” in between.</w:t>
             </w:r>
@@ -4487,24 +4437,14 @@
             <w:tcW w:w="3117" w:type="dxa"/>
           </w:tcPr>
           <w:p>
-            <w:proofErr w:type="spellStart"/>
-            <w:r>
-              <w:t>AccrualDaysPerMonth</w:t>
-            </w:r>
-            <w:proofErr w:type="spellEnd"/>
-            <w:r>
-              <w:t xml:space="preserve"> = Actual</w:t>
+            <w:r>
+              <w:t>AccrualDaysPerMonth = Actual</w:t>
             </w:r>
           </w:p>
           <w:p/>
           <w:p>
-            <w:proofErr w:type="spellStart"/>
-            <w:r>
-              <w:t>AccrualDaysPerYear</w:t>
-            </w:r>
-            <w:proofErr w:type="spellEnd"/>
-            <w:r>
-              <w:t xml:space="preserve"> = 360</w:t>
+            <w:r>
+              <w:t>AccrualDaysPerYear = 360</w:t>
             </w:r>
           </w:p>
           <w:p/>
@@ -4685,29 +4625,13 @@
               <w:t xml:space="preserve">XML </w:t>
             </w:r>
             <w:r>
-              <w:t>element is “</w:t>
-            </w:r>
-            <w:proofErr w:type="spellStart"/>
-            <w:r>
-              <w:t>ReverseRepo_InsertUpdate</w:t>
-            </w:r>
-            <w:proofErr w:type="spellEnd"/>
-            <w:r>
-              <w:t>”, “RP”</w:t>
+              <w:t>element is “ReverseRepo_InsertUpdate”, “RP”</w:t>
             </w:r>
             <w:r>
               <w:t xml:space="preserve"> if the XML element is </w:t>
             </w:r>
             <w:r>
-              <w:t>“</w:t>
-            </w:r>
-            <w:proofErr w:type="spellStart"/>
-            <w:r>
-              <w:t>Repo_InsertUpdate</w:t>
-            </w:r>
-            <w:proofErr w:type="spellEnd"/>
-            <w:r>
-              <w:t>”, ERROR otherwise.</w:t>
+              <w:t>“Repo_InsertUpdate”, ERROR otherwise.</w:t>
             </w:r>
           </w:p>
           <w:p/>
@@ -4774,17 +4698,86 @@
           </w:tcPr>
           <w:p>
             <w:r>
+              <w:t>Tag “LocationAccount”</w:t>
+            </w:r>
+          </w:p>
+        </w:tc>
+        <w:tc>
+          <w:tcPr>
+            <w:tcW w:w="3117" w:type="dxa"/>
+          </w:tcPr>
+          <w:p>
+            <w:r>
+              <w:t>BOCHK, BOCHK-LIQ</w:t>
+            </w:r>
+          </w:p>
+        </w:tc>
+      </w:tr>
+      <w:tr>
+        <w:tc>
+          <w:tcPr>
+            <w:tcW w:w="1525" w:type="dxa"/>
+          </w:tcPr>
+          <w:p>
+            <w:r>
+              <w:t>Collateral ID Type</w:t>
+            </w:r>
+          </w:p>
+        </w:tc>
+        <w:tc>
+          <w:tcPr>
+            <w:tcW w:w="4708" w:type="dxa"/>
+          </w:tcPr>
+          <w:p>
+            <w:r>
               <w:t>Tag “</w:t>
             </w:r>
-            <w:proofErr w:type="spellStart"/>
-            <w:r>
-              <w:t>LocationAccount</w:t>
-            </w:r>
-            <w:proofErr w:type="spellEnd"/>
-            <w:r>
-              <w:t>”</w:t>
-            </w:r>
-          </w:p>
+            <w:r>
+              <w:t>Investment</w:t>
+            </w:r>
+            <w:r>
+              <w:t xml:space="preserve">”, </w:t>
+            </w:r>
+            <w:r>
+              <w:t xml:space="preserve">it looks like: </w:t>
+            </w:r>
+          </w:p>
+          <w:p/>
+          <w:p>
+            <w:r>
+              <w:t>Isin=XS1234567890</w:t>
+            </w:r>
+          </w:p>
+          <w:p/>
+          <w:p>
+            <w:r>
+              <w:t xml:space="preserve">The value on the </w:t>
+            </w:r>
+            <w:r>
+              <w:t xml:space="preserve">left-hand side </w:t>
+            </w:r>
+            <w:r>
+              <w:t xml:space="preserve">of “=” is the </w:t>
+            </w:r>
+            <w:r>
+              <w:t>collateral id type, convert it to all upper case.</w:t>
+            </w:r>
+          </w:p>
+          <w:p>
+            <w:r>
+              <w:t xml:space="preserve">The value on the </w:t>
+            </w:r>
+            <w:r>
+              <w:t>right-hand</w:t>
+            </w:r>
+            <w:r>
+              <w:t xml:space="preserve"> side of “=” is the collateral </w:t>
+            </w:r>
+            <w:r>
+              <w:t>id</w:t>
+            </w:r>
+          </w:p>
+          <w:p/>
         </w:tc>
         <w:tc>
           <w:tcPr>
@@ -4792,7 +4785,7 @@
           </w:tcPr>
           <w:p>
             <w:r>
-              <w:t>BOCHK, BOCHK-LIQ</w:t>
+              <w:t>ISIN</w:t>
             </w:r>
           </w:p>
         </w:tc>
@@ -4804,7 +4797,7 @@
           </w:tcPr>
           <w:p>
             <w:r>
-              <w:t>Collateral ID Type</w:t>
+              <w:t>Collateral ID</w:t>
             </w:r>
           </w:p>
         </w:tc>
@@ -4814,69 +4807,48 @@
           </w:tcPr>
           <w:p>
             <w:r>
-              <w:t>Tag “</w:t>
-            </w:r>
-            <w:r>
-              <w:t>Investment</w:t>
-            </w:r>
-            <w:r>
-              <w:t xml:space="preserve">”, </w:t>
-            </w:r>
-            <w:r>
-              <w:t xml:space="preserve">it looks like: </w:t>
+              <w:t>See above</w:t>
+            </w:r>
+          </w:p>
+        </w:tc>
+        <w:tc>
+          <w:tcPr>
+            <w:tcW w:w="3117" w:type="dxa"/>
+          </w:tcPr>
+          <w:p>
+            <w:r>
+              <w:t>XS1234567890</w:t>
             </w:r>
           </w:p>
           <w:p/>
-          <w:p>
-            <w:proofErr w:type="spellStart"/>
-            <w:r>
-              <w:t>Isin</w:t>
-            </w:r>
-            <w:proofErr w:type="spellEnd"/>
-            <w:r>
-              <w:t>=XS1234567890</w:t>
-            </w:r>
-          </w:p>
+        </w:tc>
+      </w:tr>
+      <w:tr>
+        <w:tc>
+          <w:tcPr>
+            <w:tcW w:w="1525" w:type="dxa"/>
+          </w:tcPr>
+          <w:p>
+            <w:r>
+              <w:t>Collateral Global ID</w:t>
+            </w:r>
+          </w:p>
+        </w:tc>
+        <w:tc>
+          <w:tcPr>
+            <w:tcW w:w="4708" w:type="dxa"/>
+          </w:tcPr>
+          <w:p>
+            <w:r>
+              <w:t>Initialized to empty String</w:t>
+            </w:r>
+          </w:p>
+        </w:tc>
+        <w:tc>
+          <w:tcPr>
+            <w:tcW w:w="3117" w:type="dxa"/>
+          </w:tcPr>
           <w:p/>
-          <w:p>
-            <w:r>
-              <w:t xml:space="preserve">The value on the </w:t>
-            </w:r>
-            <w:r>
-              <w:t xml:space="preserve">left-hand side </w:t>
-            </w:r>
-            <w:r>
-              <w:t xml:space="preserve">of “=” is the </w:t>
-            </w:r>
-            <w:r>
-              <w:t>collateral id type, convert it to all upper case.</w:t>
-            </w:r>
-          </w:p>
-          <w:p>
-            <w:r>
-              <w:t xml:space="preserve">The value on the </w:t>
-            </w:r>
-            <w:r>
-              <w:t>right-hand</w:t>
-            </w:r>
-            <w:r>
-              <w:t xml:space="preserve"> side of “=” is the collateral </w:t>
-            </w:r>
-            <w:r>
-              <w:t>id</w:t>
-            </w:r>
-          </w:p>
-          <w:p/>
-        </w:tc>
-        <w:tc>
-          <w:tcPr>
-            <w:tcW w:w="3117" w:type="dxa"/>
-          </w:tcPr>
-          <w:p>
-            <w:r>
-              <w:t>ISIN</w:t>
-            </w:r>
-          </w:p>
         </w:tc>
       </w:tr>
       <w:tr>
@@ -4886,7 +4858,7 @@
           </w:tcPr>
           <w:p>
             <w:r>
-              <w:t>Collateral ID</w:t>
+              <w:t>Trade Date</w:t>
             </w:r>
           </w:p>
         </w:tc>
@@ -4896,76 +4868,7 @@
           </w:tcPr>
           <w:p>
             <w:r>
-              <w:t>See above</w:t>
-            </w:r>
-          </w:p>
-        </w:tc>
-        <w:tc>
-          <w:tcPr>
-            <w:tcW w:w="3117" w:type="dxa"/>
-          </w:tcPr>
-          <w:p>
-            <w:r>
-              <w:t>XS1234567890</w:t>
-            </w:r>
-          </w:p>
-          <w:p/>
-        </w:tc>
-      </w:tr>
-      <w:tr>
-        <w:tc>
-          <w:tcPr>
-            <w:tcW w:w="1525" w:type="dxa"/>
-          </w:tcPr>
-          <w:p>
-            <w:r>
-              <w:t>Collateral Global ID</w:t>
-            </w:r>
-          </w:p>
-        </w:tc>
-        <w:tc>
-          <w:tcPr>
-            <w:tcW w:w="4708" w:type="dxa"/>
-          </w:tcPr>
-          <w:p>
-            <w:r>
-              <w:t>Initialized to empty String</w:t>
-            </w:r>
-          </w:p>
-        </w:tc>
-        <w:tc>
-          <w:tcPr>
-            <w:tcW w:w="3117" w:type="dxa"/>
-          </w:tcPr>
-          <w:p/>
-        </w:tc>
-      </w:tr>
-      <w:tr>
-        <w:tc>
-          <w:tcPr>
-            <w:tcW w:w="1525" w:type="dxa"/>
-          </w:tcPr>
-          <w:p>
-            <w:r>
-              <w:t>Trade Date</w:t>
-            </w:r>
-          </w:p>
-        </w:tc>
-        <w:tc>
-          <w:tcPr>
-            <w:tcW w:w="4708" w:type="dxa"/>
-          </w:tcPr>
-          <w:p>
-            <w:r>
-              <w:t>Tag “</w:t>
-            </w:r>
-            <w:proofErr w:type="spellStart"/>
-            <w:r>
-              <w:t>EventDate</w:t>
-            </w:r>
-            <w:proofErr w:type="spellEnd"/>
-            <w:r>
-              <w:t>”</w:t>
+              <w:t>Tag “EventDate”</w:t>
             </w:r>
             <w:r>
               <w:t xml:space="preserve">, ignore the “T00:00:00” part. For example, </w:t>
@@ -5008,21 +4911,306 @@
           </w:tcPr>
           <w:p>
             <w:r>
+              <w:t>Tag “SettleDate”</w:t>
+            </w:r>
+            <w:r>
+              <w:t>, logic similar to “Trade Date”</w:t>
+            </w:r>
+          </w:p>
+          <w:p/>
+        </w:tc>
+        <w:tc>
+          <w:tcPr>
+            <w:tcW w:w="3117" w:type="dxa"/>
+          </w:tcPr>
+          <w:p>
+            <w:r>
+              <w:t>2021-05-27</w:t>
+            </w:r>
+          </w:p>
+        </w:tc>
+      </w:tr>
+      <w:tr>
+        <w:tc>
+          <w:tcPr>
+            <w:tcW w:w="1525" w:type="dxa"/>
+          </w:tcPr>
+          <w:p>
+            <w:r>
+              <w:t>Is Open Repo</w:t>
+            </w:r>
+          </w:p>
+        </w:tc>
+        <w:tc>
+          <w:tcPr>
+            <w:tcW w:w="4708" w:type="dxa"/>
+          </w:tcPr>
+          <w:p>
+            <w:r>
+              <w:t>True i</w:t>
+            </w:r>
+            <w:r>
+              <w:t xml:space="preserve">f </w:t>
+            </w:r>
+            <w:r>
+              <w:t>tag “OpenEnded” is</w:t>
+            </w:r>
+            <w:r>
+              <w:t xml:space="preserve"> there and its value is “CALC”, False otherwise.</w:t>
+            </w:r>
+          </w:p>
+          <w:p/>
+        </w:tc>
+        <w:tc>
+          <w:tcPr>
+            <w:tcW w:w="3117" w:type="dxa"/>
+          </w:tcPr>
+          <w:p>
+            <w:r>
+              <w:t>True, False</w:t>
+            </w:r>
+          </w:p>
+        </w:tc>
+      </w:tr>
+      <w:tr>
+        <w:tc>
+          <w:tcPr>
+            <w:tcW w:w="1525" w:type="dxa"/>
+          </w:tcPr>
+          <w:p>
+            <w:r>
+              <w:t>Maturity Date</w:t>
+            </w:r>
+          </w:p>
+        </w:tc>
+        <w:tc>
+          <w:tcPr>
+            <w:tcW w:w="4708" w:type="dxa"/>
+          </w:tcPr>
+          <w:p>
+            <w:r>
+              <w:t>Empty String if</w:t>
+            </w:r>
+            <w:r>
+              <w:t xml:space="preserve"> </w:t>
+            </w:r>
+            <w:r>
+              <w:t>t</w:t>
+            </w:r>
+            <w:r>
+              <w:t>ag “</w:t>
+            </w:r>
+            <w:r>
+              <w:t>ActualSettleDate</w:t>
+            </w:r>
+            <w:r>
+              <w:t>”</w:t>
+            </w:r>
+            <w:r>
+              <w:t xml:space="preserve"> value is “CALC” and </w:t>
+            </w:r>
+            <w:r>
+              <w:t>“Is Open Repo” is True; ERROR i</w:t>
+            </w:r>
+            <w:r>
+              <w:t>f tag “</w:t>
+            </w:r>
+            <w:r>
+              <w:t>ActualSettleDate</w:t>
+            </w:r>
+            <w:r>
+              <w:t xml:space="preserve">” value is “CALC” and “Is Open Repo” is False; </w:t>
+            </w:r>
+            <w:r>
+              <w:t>Convert to String otherwise (same logic as “Trade Date”)</w:t>
+            </w:r>
+          </w:p>
+          <w:p/>
+        </w:tc>
+        <w:tc>
+          <w:tcPr>
+            <w:tcW w:w="3117" w:type="dxa"/>
+          </w:tcPr>
+          <w:p>
+            <w:r>
+              <w:t>“”, “</w:t>
+            </w:r>
+            <w:r>
+              <w:t>2021-06-30</w:t>
+            </w:r>
+            <w:r>
+              <w:t>”</w:t>
+            </w:r>
+          </w:p>
+        </w:tc>
+      </w:tr>
+      <w:tr>
+        <w:tc>
+          <w:tcPr>
+            <w:tcW w:w="1525" w:type="dxa"/>
+          </w:tcPr>
+          <w:p>
+            <w:r>
+              <w:t>Quantity</w:t>
+            </w:r>
+          </w:p>
+        </w:tc>
+        <w:tc>
+          <w:tcPr>
+            <w:tcW w:w="4708" w:type="dxa"/>
+          </w:tcPr>
+          <w:p>
+            <w:r>
+              <w:t>T</w:t>
+            </w:r>
+            <w:r>
+              <w:t>ag “Quantity”</w:t>
+            </w:r>
+          </w:p>
+          <w:p/>
+        </w:tc>
+        <w:tc>
+          <w:tcPr>
+            <w:tcW w:w="3117" w:type="dxa"/>
+          </w:tcPr>
+          <w:p>
+            <w:r>
+              <w:t>300000</w:t>
+            </w:r>
+          </w:p>
+        </w:tc>
+      </w:tr>
+      <w:tr>
+        <w:tc>
+          <w:tcPr>
+            <w:tcW w:w="1525" w:type="dxa"/>
+          </w:tcPr>
+          <w:p>
+            <w:r>
+              <w:t>Currency</w:t>
+            </w:r>
+          </w:p>
+        </w:tc>
+        <w:tc>
+          <w:tcPr>
+            <w:tcW w:w="4708" w:type="dxa"/>
+          </w:tcPr>
+          <w:p>
+            <w:r>
+              <w:t>Tag “CounterInvestment”</w:t>
+            </w:r>
+          </w:p>
+        </w:tc>
+        <w:tc>
+          <w:tcPr>
+            <w:tcW w:w="3117" w:type="dxa"/>
+          </w:tcPr>
+          <w:p>
+            <w:r>
+              <w:t>USD</w:t>
+            </w:r>
+          </w:p>
+        </w:tc>
+      </w:tr>
+      <w:tr>
+        <w:tc>
+          <w:tcPr>
+            <w:tcW w:w="1525" w:type="dxa"/>
+          </w:tcPr>
+          <w:p>
+            <w:r>
+              <w:t>Price</w:t>
+            </w:r>
+          </w:p>
+        </w:tc>
+        <w:tc>
+          <w:tcPr>
+            <w:tcW w:w="4708" w:type="dxa"/>
+          </w:tcPr>
+          <w:p>
+            <w:r>
+              <w:t>Tag “Price”</w:t>
+            </w:r>
+          </w:p>
+        </w:tc>
+        <w:tc>
+          <w:tcPr>
+            <w:tcW w:w="3117" w:type="dxa"/>
+          </w:tcPr>
+          <w:p>
+            <w:r>
+              <w:t>101</w:t>
+            </w:r>
+          </w:p>
+        </w:tc>
+      </w:tr>
+      <w:tr>
+        <w:tc>
+          <w:tcPr>
+            <w:tcW w:w="1525" w:type="dxa"/>
+          </w:tcPr>
+          <w:p>
+            <w:r>
+              <w:t>Collateral Value</w:t>
+            </w:r>
+          </w:p>
+        </w:tc>
+        <w:tc>
+          <w:tcPr>
+            <w:tcW w:w="4708" w:type="dxa"/>
+          </w:tcPr>
+          <w:p>
+            <w:r>
               <w:t>Tag “</w:t>
             </w:r>
-            <w:proofErr w:type="spellStart"/>
-            <w:r>
-              <w:t>SettleDate</w:t>
-            </w:r>
-            <w:proofErr w:type="spellEnd"/>
+            <w:r>
+              <w:t>NetCounterAmount</w:t>
+            </w:r>
             <w:r>
               <w:t>”</w:t>
             </w:r>
-            <w:r>
-              <w:t>, logic similar to “Trade Date”</w:t>
+          </w:p>
+        </w:tc>
+        <w:tc>
+          <w:tcPr>
+            <w:tcW w:w="3117" w:type="dxa"/>
+          </w:tcPr>
+          <w:p>
+            <w:r>
+              <w:t>1818000</w:t>
+            </w:r>
+          </w:p>
+        </w:tc>
+      </w:tr>
+      <w:tr>
+        <w:tc>
+          <w:tcPr>
+            <w:tcW w:w="1525" w:type="dxa"/>
+          </w:tcPr>
+          <w:p>
+            <w:r>
+              <w:t>Repo Name</w:t>
+            </w:r>
+          </w:p>
+        </w:tc>
+        <w:tc>
+          <w:tcPr>
+            <w:tcW w:w="4708" w:type="dxa"/>
+          </w:tcPr>
+          <w:p>
+            <w:r>
+              <w:t>Tag “RepoName”</w:t>
             </w:r>
           </w:p>
           <w:p/>
+          <w:p>
+            <w:r>
+              <w:t xml:space="preserve">Make sure </w:t>
+            </w:r>
+            <w:r>
+              <w:t>there is a security master record whose “Code” value is the same as the “Repo Name” value.</w:t>
+            </w:r>
+          </w:p>
         </w:tc>
         <w:tc>
           <w:tcPr>
@@ -5030,7 +5218,7 @@
           </w:tcPr>
           <w:p>
             <w:r>
-              <w:t>2021-05-27</w:t>
+              <w:t>MMRPE420BS</w:t>
             </w:r>
           </w:p>
         </w:tc>
@@ -5042,7 +5230,7 @@
           </w:tcPr>
           <w:p>
             <w:r>
-              <w:t>Is Open Repo</w:t>
+              <w:t>Interest Rate</w:t>
             </w:r>
           </w:p>
         </w:tc>
@@ -5052,27 +5240,12 @@
           </w:tcPr>
           <w:p>
             <w:r>
-              <w:t>True i</w:t>
-            </w:r>
-            <w:r>
-              <w:t xml:space="preserve">f </w:t>
-            </w:r>
-            <w:r>
-              <w:t>tag “</w:t>
-            </w:r>
-            <w:proofErr w:type="spellStart"/>
-            <w:r>
-              <w:t>OpenEnded</w:t>
-            </w:r>
-            <w:proofErr w:type="spellEnd"/>
-            <w:r>
-              <w:t>” is</w:t>
-            </w:r>
-            <w:r>
-              <w:t xml:space="preserve"> there and its value is “CALC”, False otherwise.</w:t>
-            </w:r>
-          </w:p>
-          <w:p/>
+              <w:t>T</w:t>
+            </w:r>
+            <w:r>
+              <w:t>ag “Coupon”</w:t>
+            </w:r>
+          </w:p>
         </w:tc>
         <w:tc>
           <w:tcPr>
@@ -5080,7 +5253,7 @@
           </w:tcPr>
           <w:p>
             <w:r>
-              <w:t>True, False</w:t>
+              <w:t>0.95</w:t>
             </w:r>
           </w:p>
         </w:tc>
@@ -5092,7 +5265,7 @@
           </w:tcPr>
           <w:p>
             <w:r>
-              <w:t>Maturity Date</w:t>
+              <w:t>Loan Amount</w:t>
             </w:r>
           </w:p>
         </w:tc>
@@ -5102,326 +5275,10 @@
           </w:tcPr>
           <w:p>
             <w:r>
-              <w:t>Empty String if</w:t>
-            </w:r>
-            <w:r>
-              <w:t xml:space="preserve"> </w:t>
-            </w:r>
-            <w:r>
-              <w:t>t</w:t>
-            </w:r>
-            <w:r>
-              <w:t>ag “</w:t>
-            </w:r>
-            <w:proofErr w:type="spellStart"/>
-            <w:r>
-              <w:t>ActualSettleDate</w:t>
-            </w:r>
-            <w:proofErr w:type="spellEnd"/>
-            <w:r>
-              <w:t>”</w:t>
-            </w:r>
-            <w:r>
-              <w:t xml:space="preserve"> value is “CALC” and </w:t>
-            </w:r>
-            <w:r>
-              <w:t>“Is Open Repo” is True; ERROR i</w:t>
-            </w:r>
-            <w:r>
-              <w:t>f tag “</w:t>
-            </w:r>
-            <w:proofErr w:type="spellStart"/>
-            <w:r>
-              <w:t>ActualSettleDate</w:t>
-            </w:r>
-            <w:proofErr w:type="spellEnd"/>
-            <w:r>
-              <w:t xml:space="preserve">” value is “CALC” and “Is Open Repo” is False; </w:t>
-            </w:r>
-            <w:r>
-              <w:t>Convert to String otherwise (same logic as “Trade Date”)</w:t>
-            </w:r>
-          </w:p>
-          <w:p/>
-        </w:tc>
-        <w:tc>
-          <w:tcPr>
-            <w:tcW w:w="3117" w:type="dxa"/>
-          </w:tcPr>
-          <w:p>
-            <w:r>
-              <w:t>“”, “</w:t>
-            </w:r>
-            <w:r>
-              <w:t>2021-06-30</w:t>
-            </w:r>
-            <w:r>
-              <w:t>”</w:t>
-            </w:r>
-          </w:p>
-        </w:tc>
-      </w:tr>
-      <w:tr>
-        <w:tc>
-          <w:tcPr>
-            <w:tcW w:w="1525" w:type="dxa"/>
-          </w:tcPr>
-          <w:p>
-            <w:r>
-              <w:t>Quantity</w:t>
-            </w:r>
-          </w:p>
-        </w:tc>
-        <w:tc>
-          <w:tcPr>
-            <w:tcW w:w="4708" w:type="dxa"/>
-          </w:tcPr>
-          <w:p>
-            <w:r>
               <w:t>T</w:t>
             </w:r>
             <w:r>
-              <w:t>ag “Quantity”</w:t>
-            </w:r>
-          </w:p>
-          <w:p/>
-        </w:tc>
-        <w:tc>
-          <w:tcPr>
-            <w:tcW w:w="3117" w:type="dxa"/>
-          </w:tcPr>
-          <w:p>
-            <w:r>
-              <w:t>300000</w:t>
-            </w:r>
-          </w:p>
-        </w:tc>
-      </w:tr>
-      <w:tr>
-        <w:tc>
-          <w:tcPr>
-            <w:tcW w:w="1525" w:type="dxa"/>
-          </w:tcPr>
-          <w:p>
-            <w:r>
-              <w:t>Currency</w:t>
-            </w:r>
-          </w:p>
-        </w:tc>
-        <w:tc>
-          <w:tcPr>
-            <w:tcW w:w="4708" w:type="dxa"/>
-          </w:tcPr>
-          <w:p>
-            <w:r>
-              <w:t>Tag “</w:t>
-            </w:r>
-            <w:proofErr w:type="spellStart"/>
-            <w:r>
-              <w:t>CounterInvestment</w:t>
-            </w:r>
-            <w:proofErr w:type="spellEnd"/>
-            <w:r>
-              <w:t>”</w:t>
-            </w:r>
-          </w:p>
-        </w:tc>
-        <w:tc>
-          <w:tcPr>
-            <w:tcW w:w="3117" w:type="dxa"/>
-          </w:tcPr>
-          <w:p>
-            <w:r>
-              <w:t>USD</w:t>
-            </w:r>
-          </w:p>
-        </w:tc>
-      </w:tr>
-      <w:tr>
-        <w:tc>
-          <w:tcPr>
-            <w:tcW w:w="1525" w:type="dxa"/>
-          </w:tcPr>
-          <w:p>
-            <w:r>
-              <w:t>Price</w:t>
-            </w:r>
-          </w:p>
-        </w:tc>
-        <w:tc>
-          <w:tcPr>
-            <w:tcW w:w="4708" w:type="dxa"/>
-          </w:tcPr>
-          <w:p>
-            <w:r>
-              <w:t>Tag “Price”</w:t>
-            </w:r>
-          </w:p>
-        </w:tc>
-        <w:tc>
-          <w:tcPr>
-            <w:tcW w:w="3117" w:type="dxa"/>
-          </w:tcPr>
-          <w:p>
-            <w:r>
-              <w:t>101</w:t>
-            </w:r>
-          </w:p>
-        </w:tc>
-      </w:tr>
-      <w:tr>
-        <w:tc>
-          <w:tcPr>
-            <w:tcW w:w="1525" w:type="dxa"/>
-          </w:tcPr>
-          <w:p>
-            <w:r>
-              <w:t>Collateral Value</w:t>
-            </w:r>
-          </w:p>
-        </w:tc>
-        <w:tc>
-          <w:tcPr>
-            <w:tcW w:w="4708" w:type="dxa"/>
-          </w:tcPr>
-          <w:p>
-            <w:r>
-              <w:t>Tag “</w:t>
-            </w:r>
-            <w:proofErr w:type="spellStart"/>
-            <w:r>
-              <w:t>NetCounterAmount</w:t>
-            </w:r>
-            <w:proofErr w:type="spellEnd"/>
-            <w:r>
-              <w:t>”</w:t>
-            </w:r>
-          </w:p>
-        </w:tc>
-        <w:tc>
-          <w:tcPr>
-            <w:tcW w:w="3117" w:type="dxa"/>
-          </w:tcPr>
-          <w:p>
-            <w:r>
-              <w:t>1818000</w:t>
-            </w:r>
-          </w:p>
-        </w:tc>
-      </w:tr>
-      <w:tr>
-        <w:tc>
-          <w:tcPr>
-            <w:tcW w:w="1525" w:type="dxa"/>
-          </w:tcPr>
-          <w:p>
-            <w:r>
-              <w:t>Repo Name</w:t>
-            </w:r>
-          </w:p>
-        </w:tc>
-        <w:tc>
-          <w:tcPr>
-            <w:tcW w:w="4708" w:type="dxa"/>
-          </w:tcPr>
-          <w:p>
-            <w:r>
-              <w:t>Tag “</w:t>
-            </w:r>
-            <w:proofErr w:type="spellStart"/>
-            <w:r>
-              <w:t>RepoName</w:t>
-            </w:r>
-            <w:proofErr w:type="spellEnd"/>
-            <w:r>
-              <w:t>”</w:t>
-            </w:r>
-          </w:p>
-          <w:p/>
-          <w:p>
-            <w:r>
-              <w:t xml:space="preserve">Make sure </w:t>
-            </w:r>
-            <w:r>
-              <w:t>there is a security master record whose “Code” value is the same as the “Repo Name” value.</w:t>
-            </w:r>
-          </w:p>
-        </w:tc>
-        <w:tc>
-          <w:tcPr>
-            <w:tcW w:w="3117" w:type="dxa"/>
-          </w:tcPr>
-          <w:p>
-            <w:r>
-              <w:t>MMRPE420BS</w:t>
-            </w:r>
-          </w:p>
-        </w:tc>
-      </w:tr>
-      <w:tr>
-        <w:tc>
-          <w:tcPr>
-            <w:tcW w:w="1525" w:type="dxa"/>
-          </w:tcPr>
-          <w:p>
-            <w:r>
-              <w:t>Interest Rate</w:t>
-            </w:r>
-          </w:p>
-        </w:tc>
-        <w:tc>
-          <w:tcPr>
-            <w:tcW w:w="4708" w:type="dxa"/>
-          </w:tcPr>
-          <w:p>
-            <w:r>
-              <w:t>T</w:t>
-            </w:r>
-            <w:r>
-              <w:t>ag “Coupon”</w:t>
-            </w:r>
-          </w:p>
-        </w:tc>
-        <w:tc>
-          <w:tcPr>
-            <w:tcW w:w="3117" w:type="dxa"/>
-          </w:tcPr>
-          <w:p>
-            <w:r>
-              <w:t>0.95</w:t>
-            </w:r>
-          </w:p>
-        </w:tc>
-      </w:tr>
-      <w:tr>
-        <w:tc>
-          <w:tcPr>
-            <w:tcW w:w="1525" w:type="dxa"/>
-          </w:tcPr>
-          <w:p>
-            <w:r>
-              <w:t>Loan Amount</w:t>
-            </w:r>
-          </w:p>
-        </w:tc>
-        <w:tc>
-          <w:tcPr>
-            <w:tcW w:w="4708" w:type="dxa"/>
-          </w:tcPr>
-          <w:p>
-            <w:r>
-              <w:t>T</w:t>
-            </w:r>
-            <w:r>
-              <w:t>ag “</w:t>
-            </w:r>
-            <w:proofErr w:type="spellStart"/>
-            <w:r>
-              <w:t>LoanAmount</w:t>
-            </w:r>
-            <w:proofErr w:type="spellEnd"/>
-            <w:r>
-              <w:t>”</w:t>
+              <w:t>ag “LoanAmount”</w:t>
             </w:r>
           </w:p>
         </w:tc>
@@ -5684,26 +5541,10 @@
           </w:tcPr>
           <w:p>
             <w:r>
-              <w:t>Tag “</w:t>
-            </w:r>
-            <w:proofErr w:type="spellStart"/>
-            <w:r>
-              <w:t>SettleDate</w:t>
-            </w:r>
-            <w:proofErr w:type="spellEnd"/>
-            <w:r>
-              <w:t>”</w:t>
-            </w:r>
-            <w:r>
-              <w:t xml:space="preserve">, convert to </w:t>
-            </w:r>
-            <w:proofErr w:type="spellStart"/>
-            <w:r>
-              <w:t>yyyy</w:t>
-            </w:r>
-            <w:proofErr w:type="spellEnd"/>
-            <w:r>
-              <w:t>-mm-dd String</w:t>
+              <w:t>Tag “SettleDate”</w:t>
+            </w:r>
+            <w:r>
+              <w:t>, convert to yyyy-mm-dd String</w:t>
             </w:r>
           </w:p>
           <w:p/>
@@ -5775,15 +5616,7 @@
           </w:tcPr>
           <w:p>
             <w:r>
-              <w:t>String (</w:t>
-            </w:r>
-            <w:proofErr w:type="spellStart"/>
-            <w:r>
-              <w:t>yyyy</w:t>
-            </w:r>
-            <w:proofErr w:type="spellEnd"/>
-            <w:r>
-              <w:t>-mm-dd HH:MM:SS), time when this transaction is entered into the database.</w:t>
+              <w:t>String (yyyy-mm-dd HH:MM:SS), time when this transaction is entered into the database.</w:t>
             </w:r>
           </w:p>
         </w:tc>
@@ -6089,21 +5922,11 @@
             <w:r>
               <w:t>Tag “</w:t>
             </w:r>
-            <w:proofErr w:type="spellStart"/>
             <w:r>
               <w:t>ActualSettleDate</w:t>
             </w:r>
-            <w:proofErr w:type="spellEnd"/>
-            <w:r>
-              <w:t xml:space="preserve">”, convert to </w:t>
-            </w:r>
-            <w:proofErr w:type="spellStart"/>
-            <w:r>
-              <w:t>yyyy</w:t>
-            </w:r>
-            <w:proofErr w:type="spellEnd"/>
-            <w:r>
-              <w:t>-mm-dd String</w:t>
+            <w:r>
+              <w:t>”, convert to yyyy-mm-dd String</w:t>
             </w:r>
           </w:p>
         </w:tc>
@@ -6168,15 +5991,7 @@
           </w:tcPr>
           <w:p>
             <w:r>
-              <w:t>String (</w:t>
-            </w:r>
-            <w:proofErr w:type="spellStart"/>
-            <w:r>
-              <w:t>yyyy</w:t>
-            </w:r>
-            <w:proofErr w:type="spellEnd"/>
-            <w:r>
-              <w:t>-mm-dd HH:MM:SS), time when this transaction is entered into the database.</w:t>
+              <w:t>String (yyyy-mm-dd HH:MM:SS), time when this transaction is entered into the database.</w:t>
             </w:r>
           </w:p>
         </w:tc>
@@ -6492,15 +6307,7 @@
           </w:tcPr>
           <w:p>
             <w:r>
-              <w:t>String (</w:t>
-            </w:r>
-            <w:proofErr w:type="spellStart"/>
-            <w:r>
-              <w:t>yyyy</w:t>
-            </w:r>
-            <w:proofErr w:type="spellEnd"/>
-            <w:r>
-              <w:t>-mm-dd), date when this transaction is entered into the database.</w:t>
+              <w:t>String (yyyy-mm-dd), date when this transaction is entered into the database.</w:t>
             </w:r>
           </w:p>
         </w:tc>
@@ -6580,15 +6387,7 @@
           </w:tcPr>
           <w:p>
             <w:r>
-              <w:t>String (</w:t>
-            </w:r>
-            <w:proofErr w:type="spellStart"/>
-            <w:r>
-              <w:t>yyyy</w:t>
-            </w:r>
-            <w:proofErr w:type="spellEnd"/>
-            <w:r>
-              <w:t>-mm-dd HH:MM:SS), time when this transaction is entered into the database.</w:t>
+              <w:t>String (yyyy-mm-dd HH:MM:SS), time when this transaction is entered into the database.</w:t>
             </w:r>
           </w:p>
         </w:tc>
@@ -6770,15 +6569,7 @@
           </w:tcPr>
           <w:p>
             <w:r>
-              <w:t>Tag “</w:t>
-            </w:r>
-            <w:proofErr w:type="spellStart"/>
-            <w:r>
-              <w:t>RateTable</w:t>
-            </w:r>
-            <w:proofErr w:type="spellEnd"/>
-            <w:r>
-              <w:t>”, sub tag “Rate”</w:t>
+              <w:t>Tag “RateTable”, sub tag “Rate”</w:t>
             </w:r>
             <w:r>
               <w:t>, convert it to Float</w:t>
@@ -6961,23 +6752,7 @@
           </w:tcPr>
           <w:p>
             <w:r>
-              <w:t>Tag “</w:t>
-            </w:r>
-            <w:proofErr w:type="spellStart"/>
-            <w:r>
-              <w:t>RateDate</w:t>
-            </w:r>
-            <w:proofErr w:type="spellEnd"/>
-            <w:r>
-              <w:t>”, convert to “</w:t>
-            </w:r>
-            <w:proofErr w:type="spellStart"/>
-            <w:r>
-              <w:t>yyyy</w:t>
-            </w:r>
-            <w:proofErr w:type="spellEnd"/>
-            <w:r>
-              <w:t>-mm-dd” String</w:t>
+              <w:t>Tag “RateDate”, convert to “yyyy-mm-dd” String</w:t>
             </w:r>
           </w:p>
           <w:p/>
@@ -7048,15 +6823,7 @@
           </w:tcPr>
           <w:p>
             <w:r>
-              <w:t>String (</w:t>
-            </w:r>
-            <w:proofErr w:type="spellStart"/>
-            <w:r>
-              <w:t>yyyy</w:t>
-            </w:r>
-            <w:proofErr w:type="spellEnd"/>
-            <w:r>
-              <w:t>-mm-dd HH:MM:SS), time when this transaction is entered into the database.</w:t>
+              <w:t>String (yyyy-mm-dd HH:MM:SS), time when this transaction is entered into the database.</w:t>
             </w:r>
           </w:p>
         </w:tc>
@@ -7094,7 +6861,6 @@
         <w:pStyle w:val="Heading2"/>
       </w:pPr>
       <w:bookmarkStart w:id="19" w:name="_Toc63862427"/>
-      <w:proofErr w:type="spellStart"/>
       <w:r>
         <w:t>g</w:t>
       </w:r>
@@ -7102,7 +6868,6 @@
         <w:t>etRepo</w:t>
       </w:r>
       <w:bookmarkEnd w:id="19"/>
-      <w:proofErr w:type="spellEnd"/>
     </w:p>
     <w:tbl>
       <w:tblPr>
@@ -7175,15 +6940,7 @@
           </w:tcPr>
           <w:p>
             <w:r>
-              <w:t>String (</w:t>
-            </w:r>
-            <w:proofErr w:type="spellStart"/>
-            <w:r>
-              <w:t>yyyy</w:t>
-            </w:r>
-            <w:proofErr w:type="spellEnd"/>
-            <w:r>
-              <w:t>-mm-dd)</w:t>
+              <w:t>String (yyyy-mm-dd)</w:t>
             </w:r>
           </w:p>
         </w:tc>
@@ -7343,11 +7100,9 @@
             <w:tcW w:w="2439" w:type="dxa"/>
           </w:tcPr>
           <w:p>
-            <w:proofErr w:type="spellStart"/>
             <w:r>
               <w:t>repoName</w:t>
             </w:r>
-            <w:proofErr w:type="spellEnd"/>
           </w:p>
         </w:tc>
         <w:tc>
@@ -7432,11 +7187,9 @@
             <w:tcW w:w="2439" w:type="dxa"/>
           </w:tcPr>
           <w:p>
-            <w:proofErr w:type="spellStart"/>
             <w:r>
               <w:t>hasHairCut</w:t>
             </w:r>
-            <w:proofErr w:type="spellEnd"/>
           </w:p>
         </w:tc>
         <w:tc>
@@ -7478,16 +7231,11 @@
       </w:r>
     </w:p>
     <w:p>
-      <w:proofErr w:type="spellStart"/>
       <w:r>
         <w:t>get</w:t>
       </w:r>
       <w:r>
-        <w:t>Repo</w:t>
-      </w:r>
-      <w:proofErr w:type="spellEnd"/>
-      <w:r>
-        <w:t>(</w:t>
+        <w:t>Repo(</w:t>
       </w:r>
     </w:p>
     <w:p>
@@ -7508,13 +7256,8 @@
       <w:r>
         <w:t xml:space="preserve">status=”open”, portfolio=”all”, custodian=”all”, </w:t>
       </w:r>
-      <w:proofErr w:type="spellStart"/>
-      <w:r>
-        <w:t>repoName</w:t>
-      </w:r>
-      <w:proofErr w:type="spellEnd"/>
-      <w:r>
-        <w:t xml:space="preserve">=”all”, </w:t>
+      <w:r>
+        <w:t xml:space="preserve">repoName=”all”, </w:t>
       </w:r>
       <w:r>
         <w:t>broker=”all</w:t>
@@ -7525,13 +7268,8 @@
       <w:r>
         <w:t xml:space="preserve">, </w:t>
       </w:r>
-      <w:proofErr w:type="spellStart"/>
-      <w:r>
-        <w:t>hasHairCut</w:t>
-      </w:r>
-      <w:proofErr w:type="spellEnd"/>
-      <w:r>
-        <w:t>=”all”</w:t>
+      <w:r>
+        <w:t>hasHairCut=”all”</w:t>
       </w:r>
     </w:p>
     <w:p>
@@ -8107,15 +7845,7 @@
     <w:p/>
     <w:p>
       <w:r>
-        <w:t>date: String (</w:t>
-      </w:r>
-      <w:proofErr w:type="spellStart"/>
-      <w:r>
-        <w:t>yyyy</w:t>
-      </w:r>
-      <w:proofErr w:type="spellEnd"/>
-      <w:r>
-        <w:t>-mm-dd), a mandatory parameter</w:t>
+        <w:t>date: String (yyyy-mm-dd), a mandatory parameter</w:t>
       </w:r>
       <w:r>
         <w:t xml:space="preserve">. This parameter is useful </w:t>
@@ -8278,6 +8008,29 @@
           <w:p/>
         </w:tc>
       </w:tr>
+      <w:tr>
+        <w:tc>
+          <w:tcPr>
+            <w:tcW w:w="1435" w:type="dxa"/>
+          </w:tcPr>
+          <w:p>
+            <w:r>
+              <w:t>all</w:t>
+            </w:r>
+          </w:p>
+        </w:tc>
+        <w:tc>
+          <w:tcPr>
+            <w:tcW w:w="7915" w:type="dxa"/>
+          </w:tcPr>
+          <w:p>
+            <w:r>
+              <w:t>Get all repo positions no matter what the status is</w:t>
+            </w:r>
+          </w:p>
+          <w:p/>
+        </w:tc>
+      </w:tr>
     </w:tbl>
     <w:p/>
     <w:p>
@@ -8430,11 +8183,9 @@
     </w:tbl>
     <w:p/>
     <w:p>
-      <w:proofErr w:type="spellStart"/>
       <w:r>
         <w:t>repoName</w:t>
       </w:r>
-      <w:proofErr w:type="spellEnd"/>
       <w:r>
         <w:t xml:space="preserve">: </w:t>
       </w:r>
@@ -8502,11 +8253,9 @@
             <w:r>
               <w:t xml:space="preserve">” == </w:t>
             </w:r>
-            <w:proofErr w:type="spellStart"/>
             <w:r>
               <w:t>repoName</w:t>
             </w:r>
-            <w:proofErr w:type="spellEnd"/>
           </w:p>
         </w:tc>
       </w:tr>
@@ -8592,13 +8341,8 @@
     </w:tbl>
     <w:p/>
     <w:p>
-      <w:proofErr w:type="spellStart"/>
-      <w:r>
-        <w:t>hasHairCut</w:t>
-      </w:r>
-      <w:proofErr w:type="spellEnd"/>
-      <w:r>
-        <w:t>: Bool</w:t>
+      <w:r>
+        <w:t>hasHairCut: Bool</w:t>
       </w:r>
     </w:p>
     <w:tbl>
@@ -8705,7 +8449,6 @@
         <w:pStyle w:val="Heading2"/>
       </w:pPr>
       <w:bookmarkStart w:id="22" w:name="_Toc63862430"/>
-      <w:proofErr w:type="spellStart"/>
       <w:r>
         <w:t>addRepo</w:t>
       </w:r>
@@ -8713,7 +8456,6 @@
         <w:t>Master</w:t>
       </w:r>
       <w:bookmarkEnd w:id="22"/>
-      <w:proofErr w:type="spellEnd"/>
     </w:p>
     <w:p>
       <w:r>
@@ -8726,6 +8468,7 @@
       </w:pPr>
       <w:bookmarkStart w:id="23" w:name="_Toc63862431"/>
       <w:r>
+        <w:lastRenderedPageBreak/>
         <w:t>Parameters</w:t>
       </w:r>
       <w:bookmarkEnd w:id="23"/>
@@ -8780,7 +8523,6 @@
           </w:tcPr>
           <w:p>
             <w:r>
-              <w:lastRenderedPageBreak/>
               <w:t>master</w:t>
             </w:r>
           </w:p>
@@ -8909,11 +8651,9 @@
             <w:tcW w:w="1435" w:type="dxa"/>
           </w:tcPr>
           <w:p>
-            <w:proofErr w:type="spellStart"/>
             <w:r>
               <w:t>BifurcationCurrency</w:t>
             </w:r>
-            <w:proofErr w:type="spellEnd"/>
           </w:p>
         </w:tc>
         <w:tc>
@@ -8943,11 +8683,9 @@
             <w:tcW w:w="1435" w:type="dxa"/>
           </w:tcPr>
           <w:p>
-            <w:proofErr w:type="spellStart"/>
             <w:r>
               <w:t>AccrualDaysPerMonth</w:t>
             </w:r>
-            <w:proofErr w:type="spellEnd"/>
           </w:p>
         </w:tc>
         <w:tc>
@@ -8980,11 +8718,9 @@
             <w:tcW w:w="1435" w:type="dxa"/>
           </w:tcPr>
           <w:p>
-            <w:proofErr w:type="spellStart"/>
             <w:r>
               <w:t>AccrualDaysPerYear</w:t>
             </w:r>
-            <w:proofErr w:type="spellEnd"/>
           </w:p>
         </w:tc>
         <w:tc>
@@ -9069,13 +8805,8 @@
           </w:tcPr>
           <w:p>
             <w:r>
-              <w:t xml:space="preserve">ERROR: </w:t>
-            </w:r>
-            <w:proofErr w:type="spellStart"/>
-            <w:r>
-              <w:t>RepoMasterAlreadyExist</w:t>
-            </w:r>
-            <w:proofErr w:type="spellEnd"/>
+              <w:t>ERROR: RepoMasterAlreadyExist</w:t>
+            </w:r>
           </w:p>
           <w:p>
             <w:r>
@@ -9177,11 +8908,9 @@
             <w:tcW w:w="2439" w:type="dxa"/>
           </w:tcPr>
           <w:p>
-            <w:proofErr w:type="spellStart"/>
             <w:r>
               <w:t>userTranId</w:t>
             </w:r>
-            <w:proofErr w:type="spellEnd"/>
           </w:p>
         </w:tc>
         <w:tc>
@@ -9356,15 +9085,7 @@
           </w:tcPr>
           <w:p>
             <w:r>
-              <w:t>String (</w:t>
-            </w:r>
-            <w:proofErr w:type="spellStart"/>
-            <w:r>
-              <w:t>yyyy</w:t>
-            </w:r>
-            <w:proofErr w:type="spellEnd"/>
-            <w:r>
-              <w:t>-mm-dd), date when this transaction is entered into the database.</w:t>
+              <w:t>String (yyyy-mm-dd), date when this transaction is entered into the database.</w:t>
             </w:r>
           </w:p>
         </w:tc>
@@ -9429,15 +9150,7 @@
           </w:tcPr>
           <w:p>
             <w:r>
-              <w:t>String (</w:t>
-            </w:r>
-            <w:proofErr w:type="spellStart"/>
-            <w:r>
-              <w:t>yyyy</w:t>
-            </w:r>
-            <w:proofErr w:type="spellEnd"/>
-            <w:r>
-              <w:t>-mm-dd HH:MM:SS), time when this transaction is entered into the database.</w:t>
+              <w:t>String (yyyy-mm-dd HH:MM:SS), time when this transaction is entered into the database.</w:t>
             </w:r>
           </w:p>
         </w:tc>
@@ -9467,15 +9180,7 @@
         <w:t>R</w:t>
       </w:r>
       <w:r>
-        <w:t xml:space="preserve">eturn a list of transaction histories whose “UserTrandId1” field is equal to parameter </w:t>
-      </w:r>
-      <w:proofErr w:type="spellStart"/>
-      <w:r>
-        <w:t>userTranId</w:t>
-      </w:r>
-      <w:proofErr w:type="spellEnd"/>
-      <w:r>
-        <w:t>. If no records are found, return an empty list.</w:t>
+        <w:t>eturn a list of transaction histories whose “UserTrandId1” field is equal to parameter userTranId. If no records are found, return an empty list.</w:t>
       </w:r>
       <w:r>
         <w:t xml:space="preserve"> Make sure the returned list is sorted by the time stamp, earlier records come first.</w:t>
@@ -9487,7 +9192,6 @@
         <w:pStyle w:val="Heading2"/>
       </w:pPr>
       <w:r>
-        <w:lastRenderedPageBreak/>
         <w:t>getUserTranIdsFromRepoName</w:t>
       </w:r>
     </w:p>
@@ -9551,11 +9255,9 @@
             <w:tcW w:w="2439" w:type="dxa"/>
           </w:tcPr>
           <w:p>
-            <w:proofErr w:type="spellStart"/>
             <w:r>
               <w:t>repoName</w:t>
             </w:r>
-            <w:proofErr w:type="spellEnd"/>
           </w:p>
         </w:tc>
         <w:tc>
@@ -9601,22 +9303,7 @@
     </w:p>
     <w:p>
       <w:r>
-        <w:t xml:space="preserve">A list of </w:t>
-      </w:r>
-      <w:r>
-        <w:t>string</w:t>
-      </w:r>
-      <w:r>
-        <w:t xml:space="preserve"> </w:t>
-      </w:r>
-      <w:r>
-        <w:t>that represents the “</w:t>
-      </w:r>
-      <w:r>
-        <w:t>UserTranId1</w:t>
-      </w:r>
-      <w:r>
-        <w:t>” field of all repo transactions associated with the repo name.</w:t>
+        <w:t>A list of string that represents the “UserTranId1” field of all repo transactions associated with the repo name.</w:t>
       </w:r>
     </w:p>
     <w:p/>
@@ -9630,21 +9317,7 @@
     </w:p>
     <w:p>
       <w:r>
-        <w:t xml:space="preserve">Each time when we add a repo transaction, there is a </w:t>
-      </w:r>
-      <w:r>
-        <w:t>“UserTranId1” field</w:t>
-      </w:r>
-      <w:r>
-        <w:t xml:space="preserve"> and a “</w:t>
-      </w:r>
-      <w:proofErr w:type="spellStart"/>
-      <w:r>
-        <w:t>RepoName</w:t>
-      </w:r>
-      <w:proofErr w:type="spellEnd"/>
-      <w:r>
-        <w:t>” field</w:t>
+        <w:t>Each time when we add a repo transaction, there is a “UserTranId1” field and a “RepoName” field</w:t>
       </w:r>
       <w:r>
         <w:t xml:space="preserve">. So </w:t>
@@ -9653,29 +9326,7 @@
         <w:t xml:space="preserve">find all repo transactions whose </w:t>
       </w:r>
       <w:r>
-        <w:t>“</w:t>
-      </w:r>
-      <w:proofErr w:type="spellStart"/>
-      <w:r>
-        <w:t>RepoName</w:t>
-      </w:r>
-      <w:proofErr w:type="spellEnd"/>
-      <w:r>
-        <w:t xml:space="preserve">” is equal to parameter </w:t>
-      </w:r>
-      <w:proofErr w:type="spellStart"/>
-      <w:r>
-        <w:t>repoName</w:t>
-      </w:r>
-      <w:proofErr w:type="spellEnd"/>
-      <w:r>
-        <w:t xml:space="preserve">. Then return their </w:t>
-      </w:r>
-      <w:r>
-        <w:t>“UserTranId1” field</w:t>
-      </w:r>
-      <w:r>
-        <w:t xml:space="preserve"> as a list.</w:t>
+        <w:t>“RepoName” is equal to parameter repoName. Then return their “UserTranId1” field as a list.</w:t>
       </w:r>
     </w:p>
     <w:p>
@@ -9849,11 +9500,9 @@
             <w:tcW w:w="1990" w:type="dxa"/>
           </w:tcPr>
           <w:p>
-            <w:proofErr w:type="spellStart"/>
             <w:r>
               <w:t>TransactionType</w:t>
             </w:r>
-            <w:proofErr w:type="spellEnd"/>
           </w:p>
         </w:tc>
         <w:tc>
@@ -9874,19 +9523,15 @@
             <w:r>
               <w:t>“</w:t>
             </w:r>
-            <w:proofErr w:type="spellStart"/>
             <w:r>
               <w:t>Repo_InsertUpdate</w:t>
             </w:r>
-            <w:proofErr w:type="spellEnd"/>
             <w:r>
               <w:t>” or “</w:t>
             </w:r>
-            <w:proofErr w:type="spellStart"/>
             <w:r>
               <w:t>ReverseRepo_InsertUpdate</w:t>
             </w:r>
-            <w:proofErr w:type="spellEnd"/>
             <w:r>
               <w:t>”</w:t>
             </w:r>
@@ -9963,11 +9608,9 @@
             <w:tcW w:w="1990" w:type="dxa"/>
           </w:tcPr>
           <w:p>
-            <w:proofErr w:type="spellStart"/>
             <w:r>
               <w:t>LocationAccount</w:t>
             </w:r>
-            <w:proofErr w:type="spellEnd"/>
           </w:p>
         </w:tc>
         <w:tc>
@@ -10017,13 +9660,8 @@
             <w:tcW w:w="5834" w:type="dxa"/>
           </w:tcPr>
           <w:p>
-            <w:proofErr w:type="spellStart"/>
-            <w:r>
-              <w:t>Isin</w:t>
-            </w:r>
-            <w:proofErr w:type="spellEnd"/>
-            <w:r>
-              <w:t>=XS1234567890</w:t>
+            <w:r>
+              <w:t>Isin=XS1234567890</w:t>
             </w:r>
           </w:p>
         </w:tc>
@@ -10034,11 +9672,9 @@
             <w:tcW w:w="1990" w:type="dxa"/>
           </w:tcPr>
           <w:p>
-            <w:proofErr w:type="spellStart"/>
             <w:r>
               <w:t>EventDate</w:t>
             </w:r>
-            <w:proofErr w:type="spellEnd"/>
           </w:p>
         </w:tc>
         <w:tc>
@@ -10068,11 +9704,9 @@
             <w:tcW w:w="1990" w:type="dxa"/>
           </w:tcPr>
           <w:p>
-            <w:proofErr w:type="spellStart"/>
             <w:r>
               <w:t>SettleDate</w:t>
             </w:r>
-            <w:proofErr w:type="spellEnd"/>
           </w:p>
         </w:tc>
         <w:tc>
@@ -10102,11 +9736,9 @@
             <w:tcW w:w="1990" w:type="dxa"/>
           </w:tcPr>
           <w:p>
-            <w:proofErr w:type="spellStart"/>
             <w:r>
               <w:t>ActualSettleDate</w:t>
             </w:r>
-            <w:proofErr w:type="spellEnd"/>
           </w:p>
         </w:tc>
         <w:tc>
@@ -10139,11 +9771,9 @@
             <w:tcW w:w="1990" w:type="dxa"/>
           </w:tcPr>
           <w:p>
-            <w:proofErr w:type="spellStart"/>
             <w:r>
               <w:t>OpenEnded</w:t>
             </w:r>
-            <w:proofErr w:type="spellEnd"/>
           </w:p>
         </w:tc>
         <w:tc>
@@ -10211,11 +9841,9 @@
             <w:tcW w:w="1990" w:type="dxa"/>
           </w:tcPr>
           <w:p>
-            <w:proofErr w:type="spellStart"/>
             <w:r>
               <w:t>CounterInvestment</w:t>
             </w:r>
-            <w:proofErr w:type="spellEnd"/>
           </w:p>
         </w:tc>
         <w:tc>
@@ -10277,11 +9905,9 @@
             <w:tcW w:w="1990" w:type="dxa"/>
           </w:tcPr>
           <w:p>
-            <w:proofErr w:type="spellStart"/>
             <w:r>
               <w:t>NetCounterAmount</w:t>
             </w:r>
-            <w:proofErr w:type="spellEnd"/>
           </w:p>
         </w:tc>
         <w:tc>
@@ -10311,11 +9937,9 @@
             <w:tcW w:w="1990" w:type="dxa"/>
           </w:tcPr>
           <w:p>
-            <w:proofErr w:type="spellStart"/>
             <w:r>
               <w:t>RepoName</w:t>
             </w:r>
-            <w:proofErr w:type="spellEnd"/>
           </w:p>
         </w:tc>
         <w:tc>
@@ -10377,11 +10001,10 @@
             <w:tcW w:w="1990" w:type="dxa"/>
           </w:tcPr>
           <w:p>
-            <w:proofErr w:type="spellStart"/>
-            <w:r>
+            <w:r>
+              <w:lastRenderedPageBreak/>
               <w:t>LoanAmount</w:t>
             </w:r>
-            <w:proofErr w:type="spellEnd"/>
           </w:p>
         </w:tc>
         <w:tc>
@@ -10487,13 +10110,8 @@
             <w:tcW w:w="2875" w:type="dxa"/>
           </w:tcPr>
           <w:p>
-            <w:proofErr w:type="spellStart"/>
-            <w:r>
-              <w:t>TransactionType</w:t>
-            </w:r>
-            <w:proofErr w:type="spellEnd"/>
-            <w:r>
-              <w:t xml:space="preserve"> is not </w:t>
+            <w:r>
+              <w:t xml:space="preserve">TransactionType is not </w:t>
             </w:r>
             <w:r>
               <w:t>of the proper values</w:t>
@@ -10506,13 +10124,8 @@
           </w:tcPr>
           <w:p>
             <w:r>
-              <w:t xml:space="preserve">ERROR: </w:t>
-            </w:r>
-            <w:proofErr w:type="spellStart"/>
-            <w:r>
-              <w:t>InvalidRepoTransactionType</w:t>
-            </w:r>
-            <w:proofErr w:type="spellEnd"/>
+              <w:t>ERROR: InvalidRepoTransactionType</w:t>
+            </w:r>
           </w:p>
           <w:p>
             <w:r>
@@ -10538,13 +10151,8 @@
           </w:tcPr>
           <w:p>
             <w:r>
-              <w:t xml:space="preserve">ERROR: </w:t>
-            </w:r>
-            <w:proofErr w:type="spellStart"/>
-            <w:r>
-              <w:t>RepoTransactionAlreadyExist</w:t>
-            </w:r>
-            <w:proofErr w:type="spellEnd"/>
+              <w:t>ERROR: RepoTransactionAlreadyExist</w:t>
+            </w:r>
           </w:p>
           <w:p>
             <w:r>
@@ -10570,13 +10178,8 @@
           </w:tcPr>
           <w:p>
             <w:r>
-              <w:t xml:space="preserve">ERROR: </w:t>
-            </w:r>
-            <w:proofErr w:type="spellStart"/>
-            <w:r>
-              <w:t>RepoMasterNotExist</w:t>
-            </w:r>
-            <w:proofErr w:type="spellEnd"/>
+              <w:t>ERROR: RepoMasterNotExist</w:t>
+            </w:r>
           </w:p>
           <w:p>
             <w:r>
@@ -10617,12 +10220,10 @@
         <w:pStyle w:val="Heading2"/>
       </w:pPr>
       <w:bookmarkStart w:id="28" w:name="_Toc63862436"/>
-      <w:proofErr w:type="spellStart"/>
       <w:r>
         <w:t>closeRepoTransaction</w:t>
       </w:r>
       <w:bookmarkEnd w:id="28"/>
-      <w:proofErr w:type="spellEnd"/>
     </w:p>
     <w:p>
       <w:r>
@@ -10802,11 +10403,9 @@
             <w:tcW w:w="2213" w:type="dxa"/>
           </w:tcPr>
           <w:p>
-            <w:proofErr w:type="spellStart"/>
             <w:r>
               <w:t>ActualSettleDate</w:t>
             </w:r>
-            <w:proofErr w:type="spellEnd"/>
           </w:p>
         </w:tc>
         <w:tc>
@@ -10891,47 +10490,41 @@
           </w:tcPr>
           <w:p>
             <w:r>
+              <w:t>ERROR: RepoTransaction</w:t>
+            </w:r>
+            <w:r>
+              <w:t>Not</w:t>
+            </w:r>
+            <w:r>
+              <w:t>Exist</w:t>
+            </w:r>
+          </w:p>
+          <w:p>
+            <w:r>
+              <w:t>Error log: Repo transaction id</w:t>
+            </w:r>
+          </w:p>
+        </w:tc>
+      </w:tr>
+      <w:tr>
+        <w:tc>
+          <w:tcPr>
+            <w:tcW w:w="2875" w:type="dxa"/>
+          </w:tcPr>
+          <w:p>
+            <w:r>
+              <w:t>Repo transaction id exists, but status is “canceled”</w:t>
+            </w:r>
+          </w:p>
+        </w:tc>
+        <w:tc>
+          <w:tcPr>
+            <w:tcW w:w="6475" w:type="dxa"/>
+          </w:tcPr>
+          <w:p>
+            <w:r>
               <w:t xml:space="preserve">ERROR: </w:t>
             </w:r>
-            <w:proofErr w:type="spellStart"/>
-            <w:r>
-              <w:t>RepoTransaction</w:t>
-            </w:r>
-            <w:r>
-              <w:t>Not</w:t>
-            </w:r>
-            <w:r>
-              <w:t>Exist</w:t>
-            </w:r>
-            <w:proofErr w:type="spellEnd"/>
-          </w:p>
-          <w:p>
-            <w:r>
-              <w:t>Error log: Repo transaction id</w:t>
-            </w:r>
-          </w:p>
-        </w:tc>
-      </w:tr>
-      <w:tr>
-        <w:tc>
-          <w:tcPr>
-            <w:tcW w:w="2875" w:type="dxa"/>
-          </w:tcPr>
-          <w:p>
-            <w:r>
-              <w:t>Repo transaction id exists, but status is “canceled”</w:t>
-            </w:r>
-          </w:p>
-        </w:tc>
-        <w:tc>
-          <w:tcPr>
-            <w:tcW w:w="6475" w:type="dxa"/>
-          </w:tcPr>
-          <w:p>
-            <w:r>
-              <w:t xml:space="preserve">ERROR: </w:t>
-            </w:r>
-            <w:proofErr w:type="spellStart"/>
             <w:r>
               <w:t>CloseCanceled</w:t>
             </w:r>
@@ -10941,7 +10534,6 @@
             <w:r>
               <w:t>Transaction</w:t>
             </w:r>
-            <w:proofErr w:type="spellEnd"/>
           </w:p>
           <w:p>
             <w:r>
@@ -10982,12 +10574,10 @@
         <w:pStyle w:val="Heading2"/>
       </w:pPr>
       <w:bookmarkStart w:id="31" w:name="_Toc63862439"/>
-      <w:proofErr w:type="spellStart"/>
       <w:r>
         <w:t>cancelRepoTransaction</w:t>
       </w:r>
       <w:bookmarkEnd w:id="31"/>
-      <w:proofErr w:type="spellEnd"/>
     </w:p>
     <w:p>
       <w:r>
@@ -11083,6 +10673,7 @@
     <w:p/>
     <w:p>
       <w:r>
+        <w:lastRenderedPageBreak/>
         <w:t>Data fields of parameter “transaction”</w:t>
       </w:r>
     </w:p>
@@ -11104,7 +10695,6 @@
           </w:tcPr>
           <w:p>
             <w:r>
-              <w:lastRenderedPageBreak/>
               <w:t>Field</w:t>
             </w:r>
           </w:p>
@@ -11223,13 +10813,8 @@
           </w:tcPr>
           <w:p>
             <w:r>
-              <w:t xml:space="preserve">ERROR: </w:t>
-            </w:r>
-            <w:proofErr w:type="spellStart"/>
-            <w:r>
-              <w:t>RepoTransactionNotExist</w:t>
-            </w:r>
-            <w:proofErr w:type="spellEnd"/>
+              <w:t>ERROR: RepoTransactionNotExist</w:t>
+            </w:r>
           </w:p>
           <w:p>
             <w:r>
@@ -11267,12 +10852,10 @@
         <w:pStyle w:val="Heading2"/>
       </w:pPr>
       <w:bookmarkStart w:id="34" w:name="_Toc63862442"/>
-      <w:proofErr w:type="spellStart"/>
       <w:r>
         <w:t>initializeDatastore</w:t>
       </w:r>
       <w:bookmarkEnd w:id="34"/>
-      <w:proofErr w:type="spellEnd"/>
     </w:p>
     <w:p>
       <w:r>
@@ -11459,12 +11042,10 @@
         <w:pStyle w:val="Heading2"/>
       </w:pPr>
       <w:bookmarkStart w:id="37" w:name="_Toc63862445"/>
-      <w:proofErr w:type="spellStart"/>
       <w:r>
         <w:t>clearRepoData</w:t>
       </w:r>
       <w:bookmarkEnd w:id="37"/>
-      <w:proofErr w:type="spellEnd"/>
     </w:p>
     <w:p>
       <w:r>
@@ -11538,11 +11119,9 @@
             <w:r>
               <w:t xml:space="preserve">ERROR: </w:t>
             </w:r>
-            <w:proofErr w:type="spellStart"/>
             <w:r>
               <w:t>NoDataClearingInProuctionMode</w:t>
             </w:r>
-            <w:proofErr w:type="spellEnd"/>
           </w:p>
         </w:tc>
       </w:tr>
@@ -12528,16 +12107,15 @@
 </file>
 
 <file path=customXml/item1.xml><?xml version="1.0" encoding="utf-8"?>
-<b:Sources xmlns:b="http://schemas.openxmlformats.org/officeDocument/2006/bibliography" xmlns="http://schemas.openxmlformats.org/officeDocument/2006/bibliography" SelectedStyle="\APASixthEditionOfficeOnline.xsl" StyleName="APA" Version="6"/>
+<?mso-contentType ?>
+<FormTemplates xmlns="http://schemas.microsoft.com/sharepoint/v3/contenttype/forms">
+  <Display>DocumentLibraryForm</Display>
+  <Edit>DocumentLibraryForm</Edit>
+  <New>DocumentLibraryForm</New>
+</FormTemplates>
 </file>
 
 <file path=customXml/item2.xml><?xml version="1.0" encoding="utf-8"?>
-<p:properties xmlns:p="http://schemas.microsoft.com/office/2006/metadata/properties" xmlns:xsi="http://www.w3.org/2001/XMLSchema-instance" xmlns:pc="http://schemas.microsoft.com/office/infopath/2007/PartnerControls">
-  <documentManagement/>
-</p:properties>
-</file>
-
-<file path=customXml/item3.xml><?xml version="1.0" encoding="utf-8"?>
 <ct:contentTypeSchema xmlns:ct="http://schemas.microsoft.com/office/2006/metadata/contentType" xmlns:ma="http://schemas.microsoft.com/office/2006/metadata/properties/metaAttributes" ct:_="" ma:_="" ma:contentTypeName="Document" ma:contentTypeID="0x010100A3ABBA213F535143A2153FAFFCD4B404" ma:contentTypeVersion="9" ma:contentTypeDescription="Create a new document." ma:contentTypeScope="" ma:versionID="00705d5726f6d16a2d41866951f40978">
   <xsd:schema xmlns:xsd="http://www.w3.org/2001/XMLSchema" xmlns:xs="http://www.w3.org/2001/XMLSchema" xmlns:p="http://schemas.microsoft.com/office/2006/metadata/properties" xmlns:ns2="56ce6572-a240-4cd6-8225-c99230995deb" targetNamespace="http://schemas.microsoft.com/office/2006/metadata/properties" ma:root="true" ma:fieldsID="da66d2f5d03ddcf0575955673b1bb8c9" ns2:_="">
     <xsd:import namespace="56ce6572-a240-4cd6-8225-c99230995deb"/>
@@ -12715,33 +12293,25 @@
 </ct:contentTypeSchema>
 </file>
 
+<file path=customXml/item3.xml><?xml version="1.0" encoding="utf-8"?>
+<p:properties xmlns:p="http://schemas.microsoft.com/office/2006/metadata/properties" xmlns:xsi="http://www.w3.org/2001/XMLSchema-instance" xmlns:pc="http://schemas.microsoft.com/office/infopath/2007/PartnerControls">
+  <documentManagement/>
+</p:properties>
+</file>
+
 <file path=customXml/item4.xml><?xml version="1.0" encoding="utf-8"?>
-<?mso-contentType ?>
-<FormTemplates xmlns="http://schemas.microsoft.com/sharepoint/v3/contenttype/forms">
-  <Display>DocumentLibraryForm</Display>
-  <Edit>DocumentLibraryForm</Edit>
-  <New>DocumentLibraryForm</New>
-</FormTemplates>
+<b:Sources xmlns:b="http://schemas.openxmlformats.org/officeDocument/2006/bibliography" xmlns="http://schemas.openxmlformats.org/officeDocument/2006/bibliography" SelectedStyle="\APASixthEditionOfficeOnline.xsl" StyleName="APA" Version="6"/>
 </file>
 
 <file path=customXml/itemProps1.xml><?xml version="1.0" encoding="utf-8"?>
-<ds:datastoreItem xmlns:ds="http://schemas.openxmlformats.org/officeDocument/2006/customXml" ds:itemID="{42DE0811-C8EB-4F41-ABC2-592C106538CC}">
+<ds:datastoreItem xmlns:ds="http://schemas.openxmlformats.org/officeDocument/2006/customXml" ds:itemID="{5601F731-27F3-476A-9460-2E8A61B033DA}">
   <ds:schemaRefs>
-    <ds:schemaRef ds:uri="http://schemas.openxmlformats.org/officeDocument/2006/bibliography"/>
+    <ds:schemaRef ds:uri="http://schemas.microsoft.com/sharepoint/v3/contenttype/forms"/>
   </ds:schemaRefs>
 </ds:datastoreItem>
 </file>
 
 <file path=customXml/itemProps2.xml><?xml version="1.0" encoding="utf-8"?>
-<ds:datastoreItem xmlns:ds="http://schemas.openxmlformats.org/officeDocument/2006/customXml" ds:itemID="{98CC0559-BA09-43C8-8501-438C54B79F0C}">
-  <ds:schemaRefs>
-    <ds:schemaRef ds:uri="http://schemas.microsoft.com/office/2006/metadata/properties"/>
-    <ds:schemaRef ds:uri="http://schemas.microsoft.com/office/infopath/2007/PartnerControls"/>
-  </ds:schemaRefs>
-</ds:datastoreItem>
-</file>
-
-<file path=customXml/itemProps3.xml><?xml version="1.0" encoding="utf-8"?>
 <ds:datastoreItem xmlns:ds="http://schemas.openxmlformats.org/officeDocument/2006/customXml" ds:itemID="{00B58A9E-DC6D-46A0-857F-E49D93C079DB}">
   <ds:schemaRefs>
     <ds:schemaRef ds:uri="http://schemas.microsoft.com/office/2006/metadata/contentType"/>
@@ -12759,10 +12329,19 @@
 </ds:datastoreItem>
 </file>
 
+<file path=customXml/itemProps3.xml><?xml version="1.0" encoding="utf-8"?>
+<ds:datastoreItem xmlns:ds="http://schemas.openxmlformats.org/officeDocument/2006/customXml" ds:itemID="{98CC0559-BA09-43C8-8501-438C54B79F0C}">
+  <ds:schemaRefs>
+    <ds:schemaRef ds:uri="http://schemas.microsoft.com/office/2006/metadata/properties"/>
+    <ds:schemaRef ds:uri="http://schemas.microsoft.com/office/infopath/2007/PartnerControls"/>
+  </ds:schemaRefs>
+</ds:datastoreItem>
+</file>
+
 <file path=customXml/itemProps4.xml><?xml version="1.0" encoding="utf-8"?>
-<ds:datastoreItem xmlns:ds="http://schemas.openxmlformats.org/officeDocument/2006/customXml" ds:itemID="{5601F731-27F3-476A-9460-2E8A61B033DA}">
+<ds:datastoreItem xmlns:ds="http://schemas.openxmlformats.org/officeDocument/2006/customXml" ds:itemID="{42DE0811-C8EB-4F41-ABC2-592C106538CC}">
   <ds:schemaRefs>
-    <ds:schemaRef ds:uri="http://schemas.microsoft.com/sharepoint/v3/contenttype/forms"/>
+    <ds:schemaRef ds:uri="http://schemas.openxmlformats.org/officeDocument/2006/bibliography"/>
   </ds:schemaRefs>
 </ds:datastoreItem>
 </file>
</xml_diff>

<commit_message>
added API description for rerate repo
</commit_message>
<xml_diff>
--- a/requirements/Repo data model_20210304.docx
+++ b/requirements/Repo data model_20210304.docx
@@ -2744,8 +2744,13 @@
     </w:p>
     <w:p>
       <w:r>
-        <w:t>1. Repo master;</w:t>
-      </w:r>
+        <w:t xml:space="preserve">1. Repo </w:t>
+      </w:r>
+      <w:proofErr w:type="gramStart"/>
+      <w:r>
+        <w:t>master;</w:t>
+      </w:r>
+      <w:proofErr w:type="gramEnd"/>
     </w:p>
     <w:p>
       <w:r>
@@ -3272,7 +3277,15 @@
           </w:tcPr>
           <w:p>
             <w:r>
-              <w:t>String (yyyy-mm-dd)</w:t>
+              <w:t>String (</w:t>
+            </w:r>
+            <w:proofErr w:type="spellStart"/>
+            <w:r>
+              <w:t>yyyy</w:t>
+            </w:r>
+            <w:proofErr w:type="spellEnd"/>
+            <w:r>
+              <w:t>-mm-dd)</w:t>
             </w:r>
             <w:r>
               <w:t>, trade date of the repo transaction</w:t>
@@ -3307,7 +3320,15 @@
           </w:tcPr>
           <w:p>
             <w:r>
-              <w:t>String (yyyy-mm-dd)</w:t>
+              <w:t>String (</w:t>
+            </w:r>
+            <w:proofErr w:type="spellStart"/>
+            <w:r>
+              <w:t>yyyy</w:t>
+            </w:r>
+            <w:proofErr w:type="spellEnd"/>
+            <w:r>
+              <w:t>-mm-dd)</w:t>
             </w:r>
             <w:r>
               <w:t>, settle date of the repo transaction</w:t>
@@ -3351,8 +3372,13 @@
               <w:t>, True if it is open repo</w:t>
             </w:r>
             <w:r>
-              <w:t>, False otherwise</w:t>
-            </w:r>
+              <w:t xml:space="preserve">, False </w:t>
+            </w:r>
+            <w:proofErr w:type="gramStart"/>
+            <w:r>
+              <w:t>otherwise</w:t>
+            </w:r>
+            <w:proofErr w:type="gramEnd"/>
           </w:p>
           <w:p/>
         </w:tc>
@@ -3390,7 +3416,15 @@
               <w:t xml:space="preserve">else </w:t>
             </w:r>
             <w:r>
-              <w:t>String (yyyy-mm-dd)</w:t>
+              <w:t>String (</w:t>
+            </w:r>
+            <w:proofErr w:type="spellStart"/>
+            <w:r>
+              <w:t>yyyy</w:t>
+            </w:r>
+            <w:proofErr w:type="spellEnd"/>
+            <w:r>
+              <w:t>-mm-dd)</w:t>
             </w:r>
             <w:r>
               <w:t>, maturity date of the repo</w:t>
@@ -3712,11 +3746,16 @@
             <w:tcW w:w="4708" w:type="dxa"/>
           </w:tcPr>
           <w:p>
+            <w:proofErr w:type="gramStart"/>
             <w:r>
               <w:t>Float number</w:t>
             </w:r>
             <w:r>
-              <w:t xml:space="preserve">, </w:t>
+              <w:t>,</w:t>
+            </w:r>
+            <w:proofErr w:type="gramEnd"/>
+            <w:r>
+              <w:t xml:space="preserve"> </w:t>
             </w:r>
             <w:r>
               <w:t>initialize</w:t>
@@ -3725,7 +3764,15 @@
               <w:t>d</w:t>
             </w:r>
             <w:r>
-              <w:t xml:space="preserve"> to zero. It’s n</w:t>
+              <w:t xml:space="preserve"> to zero. </w:t>
+            </w:r>
+            <w:proofErr w:type="gramStart"/>
+            <w:r>
+              <w:t>It’s</w:t>
+            </w:r>
+            <w:proofErr w:type="gramEnd"/>
+            <w:r>
+              <w:t xml:space="preserve"> n</w:t>
             </w:r>
             <w:r>
               <w:t xml:space="preserve">ot available from Bloomberg repo transaction XML, </w:t>
@@ -3733,8 +3780,13 @@
             <w:r>
               <w:t xml:space="preserve">but from third party repo reports. It </w:t>
             </w:r>
-            <w:r>
-              <w:t>need to</w:t>
+            <w:proofErr w:type="gramStart"/>
+            <w:r>
+              <w:t>need</w:t>
+            </w:r>
+            <w:proofErr w:type="gramEnd"/>
+            <w:r>
+              <w:t xml:space="preserve"> to</w:t>
             </w:r>
             <w:r>
               <w:t xml:space="preserve"> be populated </w:t>
@@ -3829,8 +3881,13 @@
           <w:p>
             <w:r>
               <w:lastRenderedPageBreak/>
-              <w:t>open, closed, canceled</w:t>
-            </w:r>
+              <w:t xml:space="preserve">open, closed, </w:t>
+            </w:r>
+            <w:proofErr w:type="gramStart"/>
+            <w:r>
+              <w:t>canceled</w:t>
+            </w:r>
+            <w:proofErr w:type="gramEnd"/>
           </w:p>
           <w:p/>
         </w:tc>
@@ -3987,7 +4044,15 @@
           </w:tcPr>
           <w:p>
             <w:r>
-              <w:t>String (yyyy-mm-dd), date of the action</w:t>
+              <w:t>String (</w:t>
+            </w:r>
+            <w:proofErr w:type="spellStart"/>
+            <w:r>
+              <w:t>yyyy</w:t>
+            </w:r>
+            <w:proofErr w:type="spellEnd"/>
+            <w:r>
+              <w:t>-mm-dd), date of the action</w:t>
             </w:r>
           </w:p>
           <w:p/>
@@ -4070,7 +4135,23 @@
           </w:tcPr>
           <w:p>
             <w:r>
-              <w:t>String (yyyy-mm-dd HH:MM:SS)</w:t>
+              <w:t>String (</w:t>
+            </w:r>
+            <w:proofErr w:type="spellStart"/>
+            <w:r>
+              <w:t>yyyy</w:t>
+            </w:r>
+            <w:proofErr w:type="spellEnd"/>
+            <w:r>
+              <w:t>-mm-dd HH:</w:t>
+            </w:r>
+            <w:proofErr w:type="gramStart"/>
+            <w:r>
+              <w:t>MM:SS</w:t>
+            </w:r>
+            <w:proofErr w:type="gramEnd"/>
+            <w:r>
+              <w:t>)</w:t>
             </w:r>
             <w:r>
               <w:t>, time when this transaction is entered into the database.</w:t>
@@ -4122,18 +4203,33 @@
     </w:p>
     <w:p>
       <w:r>
-        <w:t>1. New repo trade;</w:t>
-      </w:r>
+        <w:t xml:space="preserve">1. New repo </w:t>
+      </w:r>
+      <w:proofErr w:type="gramStart"/>
+      <w:r>
+        <w:t>trade;</w:t>
+      </w:r>
+      <w:proofErr w:type="gramEnd"/>
     </w:p>
     <w:p>
       <w:r>
-        <w:t>2. Close repo trade;</w:t>
-      </w:r>
+        <w:t xml:space="preserve">2. Close repo </w:t>
+      </w:r>
+      <w:proofErr w:type="gramStart"/>
+      <w:r>
+        <w:t>trade;</w:t>
+      </w:r>
+      <w:proofErr w:type="gramEnd"/>
     </w:p>
     <w:p>
       <w:r>
-        <w:t>3. Cancel repo trade;</w:t>
-      </w:r>
+        <w:t xml:space="preserve">3. Cancel repo </w:t>
+      </w:r>
+      <w:proofErr w:type="gramStart"/>
+      <w:r>
+        <w:t>trade;</w:t>
+      </w:r>
+      <w:proofErr w:type="gramEnd"/>
     </w:p>
     <w:p>
       <w:r>
@@ -4191,8 +4287,13 @@
     </w:p>
     <w:p>
       <w:r>
-        <w:t>1. repo master, for repo masters;</w:t>
-      </w:r>
+        <w:t xml:space="preserve">1. repo master, for repo </w:t>
+      </w:r>
+      <w:proofErr w:type="gramStart"/>
+      <w:r>
+        <w:t>masters;</w:t>
+      </w:r>
+      <w:proofErr w:type="gramEnd"/>
     </w:p>
     <w:p>
       <w:r>
@@ -4350,9 +4451,11 @@
             <w:r>
               <w:t>Tag “</w:t>
             </w:r>
+            <w:proofErr w:type="spellStart"/>
             <w:r>
               <w:t>BifurcationCurrency</w:t>
             </w:r>
+            <w:proofErr w:type="spellEnd"/>
             <w:r>
               <w:t>”</w:t>
             </w:r>
@@ -4388,9 +4491,11 @@
             <w:r>
               <w:t>Tag “</w:t>
             </w:r>
+            <w:proofErr w:type="spellStart"/>
             <w:r>
               <w:t>AccrualDaysPerMonth</w:t>
             </w:r>
+            <w:proofErr w:type="spellEnd"/>
             <w:r>
               <w:t>”: if it is a number, keep it unchanged; if it is a string “Actual”, then map it to “ACT”</w:t>
             </w:r>
@@ -4403,9 +4508,11 @@
             <w:r>
               <w:t>Tag “</w:t>
             </w:r>
+            <w:proofErr w:type="spellStart"/>
             <w:r>
               <w:t>AccrualDaysPerYear</w:t>
             </w:r>
+            <w:proofErr w:type="spellEnd"/>
             <w:r>
               <w:t>”: same logic as above.</w:t>
             </w:r>
@@ -4418,15 +4525,19 @@
             <w:r>
               <w:t xml:space="preserve"> the mapped values of “</w:t>
             </w:r>
+            <w:proofErr w:type="spellStart"/>
             <w:r>
               <w:t>AccrualDaysPerMonth</w:t>
             </w:r>
+            <w:proofErr w:type="spellEnd"/>
             <w:r>
               <w:t>” and “</w:t>
             </w:r>
+            <w:proofErr w:type="spellStart"/>
             <w:r>
               <w:t>AccrualDaysPerYear</w:t>
             </w:r>
+            <w:proofErr w:type="spellEnd"/>
             <w:r>
               <w:t>”, with a “/” in between.</w:t>
             </w:r>
@@ -4437,14 +4548,24 @@
             <w:tcW w:w="3117" w:type="dxa"/>
           </w:tcPr>
           <w:p>
-            <w:r>
-              <w:t>AccrualDaysPerMonth = Actual</w:t>
+            <w:proofErr w:type="spellStart"/>
+            <w:r>
+              <w:t>AccrualDaysPerMonth</w:t>
+            </w:r>
+            <w:proofErr w:type="spellEnd"/>
+            <w:r>
+              <w:t xml:space="preserve"> = Actual</w:t>
             </w:r>
           </w:p>
           <w:p/>
           <w:p>
-            <w:r>
-              <w:t>AccrualDaysPerYear = 360</w:t>
+            <w:proofErr w:type="spellStart"/>
+            <w:r>
+              <w:t>AccrualDaysPerYear</w:t>
+            </w:r>
+            <w:proofErr w:type="spellEnd"/>
+            <w:r>
+              <w:t xml:space="preserve"> = 360</w:t>
             </w:r>
           </w:p>
           <w:p/>
@@ -4606,9 +4727,11 @@
             <w:r>
               <w:t>“</w:t>
             </w:r>
+            <w:proofErr w:type="gramStart"/>
             <w:r>
               <w:t>RR</w:t>
             </w:r>
+            <w:proofErr w:type="gramEnd"/>
             <w:r>
               <w:t>”</w:t>
             </w:r>
@@ -4625,13 +4748,29 @@
               <w:t xml:space="preserve">XML </w:t>
             </w:r>
             <w:r>
-              <w:t>element is “ReverseRepo_InsertUpdate”, “RP”</w:t>
+              <w:t>element is “</w:t>
+            </w:r>
+            <w:proofErr w:type="spellStart"/>
+            <w:r>
+              <w:t>ReverseRepo_InsertUpdate</w:t>
+            </w:r>
+            <w:proofErr w:type="spellEnd"/>
+            <w:r>
+              <w:t>”, “RP”</w:t>
             </w:r>
             <w:r>
               <w:t xml:space="preserve"> if the XML element is </w:t>
             </w:r>
             <w:r>
-              <w:t>“Repo_InsertUpdate”, ERROR otherwise.</w:t>
+              <w:t>“</w:t>
+            </w:r>
+            <w:proofErr w:type="spellStart"/>
+            <w:r>
+              <w:t>Repo_InsertUpdate</w:t>
+            </w:r>
+            <w:proofErr w:type="spellEnd"/>
+            <w:r>
+              <w:t>”, ERROR otherwise.</w:t>
             </w:r>
           </w:p>
           <w:p/>
@@ -4698,7 +4837,15 @@
           </w:tcPr>
           <w:p>
             <w:r>
-              <w:t>Tag “LocationAccount”</w:t>
+              <w:t>Tag “</w:t>
+            </w:r>
+            <w:proofErr w:type="spellStart"/>
+            <w:r>
+              <w:t>LocationAccount</w:t>
+            </w:r>
+            <w:proofErr w:type="spellEnd"/>
+            <w:r>
+              <w:t>”</w:t>
             </w:r>
           </w:p>
         </w:tc>
@@ -4744,8 +4891,13 @@
           </w:p>
           <w:p/>
           <w:p>
-            <w:r>
-              <w:t>Isin=XS1234567890</w:t>
+            <w:proofErr w:type="spellStart"/>
+            <w:r>
+              <w:t>Isin</w:t>
+            </w:r>
+            <w:proofErr w:type="spellEnd"/>
+            <w:r>
+              <w:t>=XS1234567890</w:t>
             </w:r>
           </w:p>
           <w:p/>
@@ -4868,7 +5020,15 @@
           </w:tcPr>
           <w:p>
             <w:r>
-              <w:t>Tag “EventDate”</w:t>
+              <w:t>Tag “</w:t>
+            </w:r>
+            <w:proofErr w:type="spellStart"/>
+            <w:r>
+              <w:t>EventDate</w:t>
+            </w:r>
+            <w:proofErr w:type="spellEnd"/>
+            <w:r>
+              <w:t>”</w:t>
             </w:r>
             <w:r>
               <w:t xml:space="preserve">, ignore the “T00:00:00” part. For example, </w:t>
@@ -4877,8 +5037,13 @@
               <w:t>2018-08-27T00:00:00</w:t>
             </w:r>
             <w:r>
-              <w:t xml:space="preserve"> is converted to 2018-08-27</w:t>
-            </w:r>
+              <w:t xml:space="preserve"> is converted to </w:t>
+            </w:r>
+            <w:proofErr w:type="gramStart"/>
+            <w:r>
+              <w:t>2018-08-27</w:t>
+            </w:r>
+            <w:proofErr w:type="gramEnd"/>
           </w:p>
           <w:p/>
         </w:tc>
@@ -4911,7 +5076,15 @@
           </w:tcPr>
           <w:p>
             <w:r>
-              <w:t>Tag “SettleDate”</w:t>
+              <w:t>Tag “</w:t>
+            </w:r>
+            <w:proofErr w:type="spellStart"/>
+            <w:r>
+              <w:t>SettleDate</w:t>
+            </w:r>
+            <w:proofErr w:type="spellEnd"/>
+            <w:r>
+              <w:t>”</w:t>
             </w:r>
             <w:r>
               <w:t>, logic similar to “Trade Date”</w:t>
@@ -4953,7 +5126,15 @@
               <w:t xml:space="preserve">f </w:t>
             </w:r>
             <w:r>
-              <w:t>tag “OpenEnded” is</w:t>
+              <w:t>tag “</w:t>
+            </w:r>
+            <w:proofErr w:type="spellStart"/>
+            <w:r>
+              <w:t>OpenEnded</w:t>
+            </w:r>
+            <w:proofErr w:type="spellEnd"/>
+            <w:r>
+              <w:t>” is</w:t>
             </w:r>
             <w:r>
               <w:t xml:space="preserve"> there and its value is “CALC”, False otherwise.</w:t>
@@ -5000,9 +5181,11 @@
             <w:r>
               <w:t>ag “</w:t>
             </w:r>
+            <w:proofErr w:type="spellStart"/>
             <w:r>
               <w:t>ActualSettleDate</w:t>
             </w:r>
+            <w:proofErr w:type="spellEnd"/>
             <w:r>
               <w:t>”</w:t>
             </w:r>
@@ -5015,9 +5198,11 @@
             <w:r>
               <w:t>f tag “</w:t>
             </w:r>
+            <w:proofErr w:type="spellStart"/>
             <w:r>
               <w:t>ActualSettleDate</w:t>
             </w:r>
+            <w:proofErr w:type="spellEnd"/>
             <w:r>
               <w:t xml:space="preserve">” value is “CALC” and “Is Open Repo” is False; </w:t>
             </w:r>
@@ -5097,7 +5282,15 @@
           </w:tcPr>
           <w:p>
             <w:r>
-              <w:t>Tag “CounterInvestment”</w:t>
+              <w:t>Tag “</w:t>
+            </w:r>
+            <w:proofErr w:type="spellStart"/>
+            <w:r>
+              <w:t>CounterInvestment</w:t>
+            </w:r>
+            <w:proofErr w:type="spellEnd"/>
+            <w:r>
+              <w:t>”</w:t>
             </w:r>
           </w:p>
         </w:tc>
@@ -5163,9 +5356,11 @@
             <w:r>
               <w:t>Tag “</w:t>
             </w:r>
+            <w:proofErr w:type="spellStart"/>
             <w:r>
               <w:t>NetCounterAmount</w:t>
             </w:r>
+            <w:proofErr w:type="spellEnd"/>
             <w:r>
               <w:t>”</w:t>
             </w:r>
@@ -5199,7 +5394,15 @@
           </w:tcPr>
           <w:p>
             <w:r>
-              <w:t>Tag “RepoName”</w:t>
+              <w:t>Tag “</w:t>
+            </w:r>
+            <w:proofErr w:type="spellStart"/>
+            <w:r>
+              <w:t>RepoName</w:t>
+            </w:r>
+            <w:proofErr w:type="spellEnd"/>
+            <w:r>
+              <w:t>”</w:t>
             </w:r>
           </w:p>
           <w:p/>
@@ -5278,7 +5481,15 @@
               <w:t>T</w:t>
             </w:r>
             <w:r>
-              <w:t>ag “LoanAmount”</w:t>
+              <w:t>ag “</w:t>
+            </w:r>
+            <w:proofErr w:type="spellStart"/>
+            <w:r>
+              <w:t>LoanAmount</w:t>
+            </w:r>
+            <w:proofErr w:type="spellEnd"/>
+            <w:r>
+              <w:t>”</w:t>
             </w:r>
           </w:p>
         </w:tc>
@@ -5381,8 +5592,13 @@
           </w:tcPr>
           <w:p>
             <w:r>
-              <w:t>Initialized to</w:t>
-            </w:r>
+              <w:t xml:space="preserve">Initialized </w:t>
+            </w:r>
+            <w:proofErr w:type="gramStart"/>
+            <w:r>
+              <w:t>to</w:t>
+            </w:r>
+            <w:proofErr w:type="gramEnd"/>
             <w:r>
               <w:t xml:space="preserve"> “open”</w:t>
             </w:r>
@@ -5541,11 +5757,32 @@
           </w:tcPr>
           <w:p>
             <w:r>
-              <w:t>Tag “SettleDate”</w:t>
-            </w:r>
-            <w:r>
-              <w:t>, convert to yyyy-mm-dd String</w:t>
-            </w:r>
+              <w:t>Tag “</w:t>
+            </w:r>
+            <w:proofErr w:type="spellStart"/>
+            <w:r>
+              <w:t>SettleDate</w:t>
+            </w:r>
+            <w:proofErr w:type="spellEnd"/>
+            <w:r>
+              <w:t>”</w:t>
+            </w:r>
+            <w:r>
+              <w:t xml:space="preserve">, convert to </w:t>
+            </w:r>
+            <w:proofErr w:type="spellStart"/>
+            <w:r>
+              <w:t>yyyy</w:t>
+            </w:r>
+            <w:proofErr w:type="spellEnd"/>
+            <w:r>
+              <w:t xml:space="preserve">-mm-dd </w:t>
+            </w:r>
+            <w:proofErr w:type="gramStart"/>
+            <w:r>
+              <w:t>String</w:t>
+            </w:r>
+            <w:proofErr w:type="gramEnd"/>
           </w:p>
           <w:p/>
         </w:tc>
@@ -5616,7 +5853,23 @@
           </w:tcPr>
           <w:p>
             <w:r>
-              <w:t>String (yyyy-mm-dd HH:MM:SS), time when this transaction is entered into the database.</w:t>
+              <w:t>String (</w:t>
+            </w:r>
+            <w:proofErr w:type="spellStart"/>
+            <w:r>
+              <w:t>yyyy</w:t>
+            </w:r>
+            <w:proofErr w:type="spellEnd"/>
+            <w:r>
+              <w:t>-mm-dd HH:</w:t>
+            </w:r>
+            <w:proofErr w:type="gramStart"/>
+            <w:r>
+              <w:t>MM:SS</w:t>
+            </w:r>
+            <w:proofErr w:type="gramEnd"/>
+            <w:r>
+              <w:t>), time when this transaction is entered into the database.</w:t>
             </w:r>
           </w:p>
         </w:tc>
@@ -5658,8 +5911,13 @@
     </w:p>
     <w:p>
       <w:r>
-        <w:t>1. repo transactions;</w:t>
-      </w:r>
+        <w:t xml:space="preserve">1. repo </w:t>
+      </w:r>
+      <w:proofErr w:type="gramStart"/>
+      <w:r>
+        <w:t>transactions;</w:t>
+      </w:r>
+      <w:proofErr w:type="gramEnd"/>
     </w:p>
     <w:p/>
     <w:p>
@@ -5740,8 +5998,13 @@
           </w:tcPr>
           <w:p>
             <w:r>
-              <w:t>Tag “UserTranId1”, convert it to String</w:t>
-            </w:r>
+              <w:t xml:space="preserve">Tag “UserTranId1”, convert it to </w:t>
+            </w:r>
+            <w:proofErr w:type="gramStart"/>
+            <w:r>
+              <w:t>String</w:t>
+            </w:r>
+            <w:proofErr w:type="gramEnd"/>
           </w:p>
           <w:p/>
         </w:tc>
@@ -5760,8 +6023,13 @@
     <w:p/>
     <w:p>
       <w:r>
-        <w:t>1. Find the repo transaction record from the data store, using “Transaction Id” to match, ERROR if not found;</w:t>
-      </w:r>
+        <w:t xml:space="preserve">1. Find the repo transaction record from the data store, using “Transaction Id” to match, ERROR if not </w:t>
+      </w:r>
+      <w:proofErr w:type="gramStart"/>
+      <w:r>
+        <w:t>found;</w:t>
+      </w:r>
+      <w:proofErr w:type="gramEnd"/>
     </w:p>
     <w:p>
       <w:r>
@@ -5922,11 +6190,21 @@
             <w:r>
               <w:t>Tag “</w:t>
             </w:r>
+            <w:proofErr w:type="spellStart"/>
             <w:r>
               <w:t>ActualSettleDate</w:t>
             </w:r>
-            <w:r>
-              <w:t>”, convert to yyyy-mm-dd String</w:t>
+            <w:proofErr w:type="spellEnd"/>
+            <w:r>
+              <w:t xml:space="preserve">”, convert to </w:t>
+            </w:r>
+            <w:proofErr w:type="spellStart"/>
+            <w:r>
+              <w:t>yyyy</w:t>
+            </w:r>
+            <w:proofErr w:type="spellEnd"/>
+            <w:r>
+              <w:t>-mm-dd String</w:t>
             </w:r>
           </w:p>
         </w:tc>
@@ -5991,7 +6269,23 @@
           </w:tcPr>
           <w:p>
             <w:r>
-              <w:t>String (yyyy-mm-dd HH:MM:SS), time when this transaction is entered into the database.</w:t>
+              <w:t>String (</w:t>
+            </w:r>
+            <w:proofErr w:type="spellStart"/>
+            <w:r>
+              <w:t>yyyy</w:t>
+            </w:r>
+            <w:proofErr w:type="spellEnd"/>
+            <w:r>
+              <w:t>-mm-dd HH:</w:t>
+            </w:r>
+            <w:proofErr w:type="gramStart"/>
+            <w:r>
+              <w:t>MM:SS</w:t>
+            </w:r>
+            <w:proofErr w:type="gramEnd"/>
+            <w:r>
+              <w:t>), time when this transaction is entered into the database.</w:t>
             </w:r>
           </w:p>
         </w:tc>
@@ -6115,8 +6409,13 @@
           </w:tcPr>
           <w:p>
             <w:r>
-              <w:t>Tag “UserTranId1”, convert it to String</w:t>
-            </w:r>
+              <w:t xml:space="preserve">Tag “UserTranId1”, convert it to </w:t>
+            </w:r>
+            <w:proofErr w:type="gramStart"/>
+            <w:r>
+              <w:t>String</w:t>
+            </w:r>
+            <w:proofErr w:type="gramEnd"/>
           </w:p>
           <w:p/>
         </w:tc>
@@ -6144,8 +6443,13 @@
         <w:t>from the data store, using “Transaction Id” to match</w:t>
       </w:r>
       <w:r>
-        <w:t>, ERROR if not found;</w:t>
-      </w:r>
+        <w:t xml:space="preserve">, ERROR if not </w:t>
+      </w:r>
+      <w:proofErr w:type="gramStart"/>
+      <w:r>
+        <w:t>found;</w:t>
+      </w:r>
+      <w:proofErr w:type="gramEnd"/>
     </w:p>
     <w:p>
       <w:r>
@@ -6270,9 +6574,11 @@
             <w:r>
               <w:t xml:space="preserve"> “</w:t>
             </w:r>
+            <w:proofErr w:type="gramStart"/>
             <w:r>
               <w:t>cancel</w:t>
             </w:r>
+            <w:proofErr w:type="gramEnd"/>
             <w:r>
               <w:t>”</w:t>
             </w:r>
@@ -6307,7 +6613,15 @@
           </w:tcPr>
           <w:p>
             <w:r>
-              <w:t>String (yyyy-mm-dd), date when this transaction is entered into the database.</w:t>
+              <w:t>String (</w:t>
+            </w:r>
+            <w:proofErr w:type="spellStart"/>
+            <w:r>
+              <w:t>yyyy</w:t>
+            </w:r>
+            <w:proofErr w:type="spellEnd"/>
+            <w:r>
+              <w:t>-mm-dd), date when this transaction is entered into the database.</w:t>
             </w:r>
           </w:p>
         </w:tc>
@@ -6387,7 +6701,23 @@
           </w:tcPr>
           <w:p>
             <w:r>
-              <w:t>String (yyyy-mm-dd HH:MM:SS), time when this transaction is entered into the database.</w:t>
+              <w:t>String (</w:t>
+            </w:r>
+            <w:proofErr w:type="spellStart"/>
+            <w:r>
+              <w:t>yyyy</w:t>
+            </w:r>
+            <w:proofErr w:type="spellEnd"/>
+            <w:r>
+              <w:t>-mm-dd HH:</w:t>
+            </w:r>
+            <w:proofErr w:type="gramStart"/>
+            <w:r>
+              <w:t>MM:SS</w:t>
+            </w:r>
+            <w:proofErr w:type="gramEnd"/>
+            <w:r>
+              <w:t>), time when this transaction is entered into the database.</w:t>
             </w:r>
           </w:p>
         </w:tc>
@@ -6527,11 +6857,16 @@
               <w:t>UserTranId1</w:t>
             </w:r>
             <w:r>
-              <w:t>”, then take the value on the right-hand side of “=”</w:t>
+              <w:t>”, then take the value on the right-hand side of “=</w:t>
+            </w:r>
+            <w:proofErr w:type="gramStart"/>
+            <w:r>
+              <w:t>”</w:t>
             </w:r>
             <w:r>
               <w:t>;</w:t>
             </w:r>
+            <w:proofErr w:type="gramEnd"/>
             <w:r>
               <w:t xml:space="preserve"> </w:t>
             </w:r>
@@ -6569,7 +6904,15 @@
           </w:tcPr>
           <w:p>
             <w:r>
-              <w:t>Tag “RateTable”, sub tag “Rate”</w:t>
+              <w:t>Tag “</w:t>
+            </w:r>
+            <w:proofErr w:type="spellStart"/>
+            <w:r>
+              <w:t>RateTable</w:t>
+            </w:r>
+            <w:proofErr w:type="spellEnd"/>
+            <w:r>
+              <w:t>”, sub tag “Rate”</w:t>
             </w:r>
             <w:r>
               <w:t>, convert it to Float</w:t>
@@ -6592,8 +6935,13 @@
     <w:p>
       <w:r>
         <w:lastRenderedPageBreak/>
-        <w:t>1. Find the repo transaction record from the data store, using “Transaction Id” to match, ERROR if not found;</w:t>
-      </w:r>
+        <w:t xml:space="preserve">1. Find the repo transaction record from the data store, using “Transaction Id” to match, ERROR if not </w:t>
+      </w:r>
+      <w:proofErr w:type="gramStart"/>
+      <w:r>
+        <w:t>found;</w:t>
+      </w:r>
+      <w:proofErr w:type="gramEnd"/>
     </w:p>
     <w:p>
       <w:r>
@@ -6673,8 +7021,13 @@
             <w:tcW w:w="4708" w:type="dxa"/>
           </w:tcPr>
           <w:p>
-            <w:r>
-              <w:t xml:space="preserve">Tag “Loan”, </w:t>
+            <w:proofErr w:type="gramStart"/>
+            <w:r>
+              <w:t>Tag “Loan”,</w:t>
+            </w:r>
+            <w:proofErr w:type="gramEnd"/>
+            <w:r>
+              <w:t xml:space="preserve"> </w:t>
             </w:r>
             <w:r>
               <w:t>follow the same logic as “update repo transactions” above.</w:t>
@@ -6712,9 +7065,11 @@
             <w:r>
               <w:t xml:space="preserve"> “</w:t>
             </w:r>
+            <w:proofErr w:type="gramStart"/>
             <w:r>
               <w:t>rerate</w:t>
             </w:r>
+            <w:proofErr w:type="gramEnd"/>
             <w:r>
               <w:t>”</w:t>
             </w:r>
@@ -6752,8 +7107,29 @@
           </w:tcPr>
           <w:p>
             <w:r>
-              <w:t>Tag “RateDate”, convert to “yyyy-mm-dd” String</w:t>
-            </w:r>
+              <w:t>Tag “</w:t>
+            </w:r>
+            <w:proofErr w:type="spellStart"/>
+            <w:r>
+              <w:t>RateDate</w:t>
+            </w:r>
+            <w:proofErr w:type="spellEnd"/>
+            <w:r>
+              <w:t>”, convert to “</w:t>
+            </w:r>
+            <w:proofErr w:type="spellStart"/>
+            <w:r>
+              <w:t>yyyy</w:t>
+            </w:r>
+            <w:proofErr w:type="spellEnd"/>
+            <w:r>
+              <w:t xml:space="preserve">-mm-dd” </w:t>
+            </w:r>
+            <w:proofErr w:type="gramStart"/>
+            <w:r>
+              <w:t>String</w:t>
+            </w:r>
+            <w:proofErr w:type="gramEnd"/>
           </w:p>
           <w:p/>
         </w:tc>
@@ -6823,7 +7199,23 @@
           </w:tcPr>
           <w:p>
             <w:r>
-              <w:t>String (yyyy-mm-dd HH:MM:SS), time when this transaction is entered into the database.</w:t>
+              <w:t>String (</w:t>
+            </w:r>
+            <w:proofErr w:type="spellStart"/>
+            <w:r>
+              <w:t>yyyy</w:t>
+            </w:r>
+            <w:proofErr w:type="spellEnd"/>
+            <w:r>
+              <w:t>-mm-dd HH:</w:t>
+            </w:r>
+            <w:proofErr w:type="gramStart"/>
+            <w:r>
+              <w:t>MM:SS</w:t>
+            </w:r>
+            <w:proofErr w:type="gramEnd"/>
+            <w:r>
+              <w:t>), time when this transaction is entered into the database.</w:t>
             </w:r>
           </w:p>
         </w:tc>
@@ -6861,6 +7253,7 @@
         <w:pStyle w:val="Heading2"/>
       </w:pPr>
       <w:bookmarkStart w:id="19" w:name="_Toc63862427"/>
+      <w:proofErr w:type="spellStart"/>
       <w:r>
         <w:t>g</w:t>
       </w:r>
@@ -6868,6 +7261,7 @@
         <w:t>etRepo</w:t>
       </w:r>
       <w:bookmarkEnd w:id="19"/>
+      <w:proofErr w:type="spellEnd"/>
     </w:p>
     <w:tbl>
       <w:tblPr>
@@ -6940,7 +7334,15 @@
           </w:tcPr>
           <w:p>
             <w:r>
-              <w:t>String (yyyy-mm-dd)</w:t>
+              <w:t>String (</w:t>
+            </w:r>
+            <w:proofErr w:type="spellStart"/>
+            <w:r>
+              <w:t>yyyy</w:t>
+            </w:r>
+            <w:proofErr w:type="spellEnd"/>
+            <w:r>
+              <w:t>-mm-dd)</w:t>
             </w:r>
           </w:p>
         </w:tc>
@@ -7100,9 +7502,11 @@
             <w:tcW w:w="2439" w:type="dxa"/>
           </w:tcPr>
           <w:p>
+            <w:proofErr w:type="spellStart"/>
             <w:r>
               <w:t>repoName</w:t>
             </w:r>
+            <w:proofErr w:type="spellEnd"/>
           </w:p>
         </w:tc>
         <w:tc>
@@ -7187,9 +7591,11 @@
             <w:tcW w:w="2439" w:type="dxa"/>
           </w:tcPr>
           <w:p>
+            <w:proofErr w:type="spellStart"/>
             <w:r>
               <w:t>hasHairCut</w:t>
             </w:r>
+            <w:proofErr w:type="spellEnd"/>
           </w:p>
         </w:tc>
         <w:tc>
@@ -7231,12 +7637,19 @@
       </w:r>
     </w:p>
     <w:p>
+      <w:proofErr w:type="spellStart"/>
+      <w:proofErr w:type="gramStart"/>
       <w:r>
         <w:t>get</w:t>
       </w:r>
       <w:r>
-        <w:t>Repo(</w:t>
-      </w:r>
+        <w:t>Repo</w:t>
+      </w:r>
+      <w:proofErr w:type="spellEnd"/>
+      <w:r>
+        <w:t>(</w:t>
+      </w:r>
+      <w:proofErr w:type="gramEnd"/>
     </w:p>
     <w:p>
       <w:pPr>
@@ -7254,10 +7667,23 @@
         <w:t xml:space="preserve">, </w:t>
       </w:r>
       <w:r>
-        <w:t xml:space="preserve">status=”open”, portfolio=”all”, custodian=”all”, </w:t>
-      </w:r>
-      <w:r>
-        <w:t xml:space="preserve">repoName=”all”, </w:t>
+        <w:t>status</w:t>
+      </w:r>
+      <w:proofErr w:type="gramStart"/>
+      <w:r>
+        <w:t>=”open</w:t>
+      </w:r>
+      <w:proofErr w:type="gramEnd"/>
+      <w:r>
+        <w:t xml:space="preserve">”, portfolio=”all”, custodian=”all”, </w:t>
+      </w:r>
+      <w:proofErr w:type="spellStart"/>
+      <w:r>
+        <w:t>repoName</w:t>
+      </w:r>
+      <w:proofErr w:type="spellEnd"/>
+      <w:r>
+        <w:t xml:space="preserve">=”all”, </w:t>
       </w:r>
       <w:r>
         <w:t>broker=”all</w:t>
@@ -7268,8 +7694,13 @@
       <w:r>
         <w:t xml:space="preserve">, </w:t>
       </w:r>
-      <w:r>
-        <w:t>hasHairCut=”all”</w:t>
+      <w:proofErr w:type="spellStart"/>
+      <w:r>
+        <w:t>hasHairCut</w:t>
+      </w:r>
+      <w:proofErr w:type="spellEnd"/>
+      <w:r>
+        <w:t>=”all”</w:t>
       </w:r>
     </w:p>
     <w:p>
@@ -7845,7 +8276,15 @@
     <w:p/>
     <w:p>
       <w:r>
-        <w:t>date: String (yyyy-mm-dd), a mandatory parameter</w:t>
+        <w:t>date: String (</w:t>
+      </w:r>
+      <w:proofErr w:type="spellStart"/>
+      <w:r>
+        <w:t>yyyy</w:t>
+      </w:r>
+      <w:proofErr w:type="spellEnd"/>
+      <w:r>
+        <w:t>-mm-dd), a mandatory parameter</w:t>
       </w:r>
       <w:r>
         <w:t xml:space="preserve">. This parameter is useful </w:t>
@@ -7863,7 +8302,15 @@
         <w:t xml:space="preserve">. </w:t>
       </w:r>
       <w:r>
-        <w:t>It can only take 4 values: “all”, “open”, “closed”, and “canceled”</w:t>
+        <w:t>It can only take 4 values: “all”, “open”, “closed”, and “</w:t>
+      </w:r>
+      <w:proofErr w:type="gramStart"/>
+      <w:r>
+        <w:t>canceled</w:t>
+      </w:r>
+      <w:proofErr w:type="gramEnd"/>
+      <w:r>
+        <w:t>”</w:t>
       </w:r>
     </w:p>
     <w:tbl>
@@ -7979,7 +8426,15 @@
               <w:t>“Is Open Repo” is False and “Maturity Date” &lt;= date</w:t>
             </w:r>
             <w:r>
-              <w:t xml:space="preserve"> and status is not “canceled”.</w:t>
+              <w:t xml:space="preserve"> and status </w:t>
+            </w:r>
+            <w:proofErr w:type="gramStart"/>
+            <w:r>
+              <w:t>is</w:t>
+            </w:r>
+            <w:proofErr w:type="gramEnd"/>
+            <w:r>
+              <w:t xml:space="preserve"> not “canceled”.</w:t>
             </w:r>
           </w:p>
           <w:p/>
@@ -8002,7 +8457,15 @@
           </w:tcPr>
           <w:p>
             <w:r>
-              <w:t>Filter repo transactions whose status is “canceled”</w:t>
+              <w:t>Filter repo transactions whose status is “</w:t>
+            </w:r>
+            <w:proofErr w:type="gramStart"/>
+            <w:r>
+              <w:t>canceled</w:t>
+            </w:r>
+            <w:proofErr w:type="gramEnd"/>
+            <w:r>
+              <w:t>”</w:t>
             </w:r>
           </w:p>
           <w:p/>
@@ -8025,8 +8488,13 @@
           </w:tcPr>
           <w:p>
             <w:r>
-              <w:t>Get all repo positions no matter what the status is</w:t>
-            </w:r>
+              <w:t xml:space="preserve">Get all repo positions no matter what the status </w:t>
+            </w:r>
+            <w:proofErr w:type="gramStart"/>
+            <w:r>
+              <w:t>is</w:t>
+            </w:r>
+            <w:proofErr w:type="gramEnd"/>
           </w:p>
           <w:p/>
         </w:tc>
@@ -8183,9 +8651,11 @@
     </w:tbl>
     <w:p/>
     <w:p>
+      <w:proofErr w:type="spellStart"/>
       <w:r>
         <w:t>repoName</w:t>
       </w:r>
+      <w:proofErr w:type="spellEnd"/>
       <w:r>
         <w:t xml:space="preserve">: </w:t>
       </w:r>
@@ -8253,9 +8723,11 @@
             <w:r>
               <w:t xml:space="preserve">” == </w:t>
             </w:r>
+            <w:proofErr w:type="spellStart"/>
             <w:r>
               <w:t>repoName</w:t>
             </w:r>
+            <w:proofErr w:type="spellEnd"/>
           </w:p>
         </w:tc>
       </w:tr>
@@ -8341,8 +8813,13 @@
     </w:tbl>
     <w:p/>
     <w:p>
-      <w:r>
-        <w:t>hasHairCut: Bool</w:t>
+      <w:proofErr w:type="spellStart"/>
+      <w:r>
+        <w:t>hasHairCut</w:t>
+      </w:r>
+      <w:proofErr w:type="spellEnd"/>
+      <w:r>
+        <w:t>: Bool</w:t>
       </w:r>
     </w:p>
     <w:tbl>
@@ -8405,11 +8882,16 @@
             <w:r>
               <w:t>ut</w:t>
             </w:r>
+            <w:proofErr w:type="gramStart"/>
             <w:r>
               <w:t xml:space="preserve">” </w:t>
             </w:r>
             <w:r>
-              <w:t>!= 0</w:t>
+              <w:t>!</w:t>
+            </w:r>
+            <w:proofErr w:type="gramEnd"/>
+            <w:r>
+              <w:t>= 0</w:t>
             </w:r>
           </w:p>
         </w:tc>
@@ -8449,6 +8931,7 @@
         <w:pStyle w:val="Heading2"/>
       </w:pPr>
       <w:bookmarkStart w:id="22" w:name="_Toc63862430"/>
+      <w:proofErr w:type="spellStart"/>
       <w:r>
         <w:t>addRepo</w:t>
       </w:r>
@@ -8456,6 +8939,7 @@
         <w:t>Master</w:t>
       </w:r>
       <w:bookmarkEnd w:id="22"/>
+      <w:proofErr w:type="spellEnd"/>
     </w:p>
     <w:p>
       <w:r>
@@ -8651,9 +9135,11 @@
             <w:tcW w:w="1435" w:type="dxa"/>
           </w:tcPr>
           <w:p>
+            <w:proofErr w:type="spellStart"/>
             <w:r>
               <w:t>BifurcationCurrency</w:t>
             </w:r>
+            <w:proofErr w:type="spellEnd"/>
           </w:p>
         </w:tc>
         <w:tc>
@@ -8683,9 +9169,11 @@
             <w:tcW w:w="1435" w:type="dxa"/>
           </w:tcPr>
           <w:p>
+            <w:proofErr w:type="spellStart"/>
             <w:r>
               <w:t>AccrualDaysPerMonth</w:t>
             </w:r>
+            <w:proofErr w:type="spellEnd"/>
           </w:p>
         </w:tc>
         <w:tc>
@@ -8718,9 +9206,11 @@
             <w:tcW w:w="1435" w:type="dxa"/>
           </w:tcPr>
           <w:p>
+            <w:proofErr w:type="spellStart"/>
             <w:r>
               <w:t>AccrualDaysPerYear</w:t>
             </w:r>
+            <w:proofErr w:type="spellEnd"/>
           </w:p>
         </w:tc>
         <w:tc>
@@ -8805,8 +9295,13 @@
           </w:tcPr>
           <w:p>
             <w:r>
-              <w:t>ERROR: RepoMasterAlreadyExist</w:t>
-            </w:r>
+              <w:t xml:space="preserve">ERROR: </w:t>
+            </w:r>
+            <w:proofErr w:type="spellStart"/>
+            <w:r>
+              <w:t>RepoMasterAlreadyExist</w:t>
+            </w:r>
+            <w:proofErr w:type="spellEnd"/>
           </w:p>
           <w:p>
             <w:r>
@@ -8844,9 +9339,11 @@
         <w:pStyle w:val="Heading2"/>
       </w:pPr>
       <w:bookmarkStart w:id="25" w:name="_Toc63862433"/>
+      <w:proofErr w:type="spellStart"/>
       <w:r>
         <w:t>getRepoTransactionHistory</w:t>
       </w:r>
+      <w:proofErr w:type="spellEnd"/>
     </w:p>
     <w:tbl>
       <w:tblPr>
@@ -8908,9 +9405,11 @@
             <w:tcW w:w="2439" w:type="dxa"/>
           </w:tcPr>
           <w:p>
+            <w:proofErr w:type="spellStart"/>
             <w:r>
               <w:t>userTranId</w:t>
             </w:r>
+            <w:proofErr w:type="spellEnd"/>
           </w:p>
         </w:tc>
         <w:tc>
@@ -9052,7 +9551,15 @@
           </w:tcPr>
           <w:p>
             <w:r>
-              <w:t xml:space="preserve"> “cancel”</w:t>
+              <w:t xml:space="preserve"> “</w:t>
+            </w:r>
+            <w:proofErr w:type="gramStart"/>
+            <w:r>
+              <w:t>cancel</w:t>
+            </w:r>
+            <w:proofErr w:type="gramEnd"/>
+            <w:r>
+              <w:t>”</w:t>
             </w:r>
           </w:p>
           <w:p/>
@@ -9085,7 +9592,15 @@
           </w:tcPr>
           <w:p>
             <w:r>
-              <w:t>String (yyyy-mm-dd), date when this transaction is entered into the database.</w:t>
+              <w:t>String (</w:t>
+            </w:r>
+            <w:proofErr w:type="spellStart"/>
+            <w:r>
+              <w:t>yyyy</w:t>
+            </w:r>
+            <w:proofErr w:type="spellEnd"/>
+            <w:r>
+              <w:t>-mm-dd), date when this transaction is entered into the database.</w:t>
             </w:r>
           </w:p>
         </w:tc>
@@ -9117,8 +9632,13 @@
           </w:tcPr>
           <w:p>
             <w:r>
-              <w:t>A float number</w:t>
-            </w:r>
+              <w:t xml:space="preserve">A float </w:t>
+            </w:r>
+            <w:proofErr w:type="gramStart"/>
+            <w:r>
+              <w:t>number</w:t>
+            </w:r>
+            <w:proofErr w:type="gramEnd"/>
           </w:p>
           <w:p/>
         </w:tc>
@@ -9150,7 +9670,23 @@
           </w:tcPr>
           <w:p>
             <w:r>
-              <w:t>String (yyyy-mm-dd HH:MM:SS), time when this transaction is entered into the database.</w:t>
+              <w:t>String (</w:t>
+            </w:r>
+            <w:proofErr w:type="spellStart"/>
+            <w:r>
+              <w:t>yyyy</w:t>
+            </w:r>
+            <w:proofErr w:type="spellEnd"/>
+            <w:r>
+              <w:t>-mm-dd HH:</w:t>
+            </w:r>
+            <w:proofErr w:type="gramStart"/>
+            <w:r>
+              <w:t>MM:SS</w:t>
+            </w:r>
+            <w:proofErr w:type="gramEnd"/>
+            <w:r>
+              <w:t>), time when this transaction is entered into the database.</w:t>
             </w:r>
           </w:p>
         </w:tc>
@@ -9180,7 +9716,15 @@
         <w:t>R</w:t>
       </w:r>
       <w:r>
-        <w:t>eturn a list of transaction histories whose “UserTrandId1” field is equal to parameter userTranId. If no records are found, return an empty list.</w:t>
+        <w:t xml:space="preserve">eturn a list of transaction histories whose “UserTrandId1” field is equal to parameter </w:t>
+      </w:r>
+      <w:proofErr w:type="spellStart"/>
+      <w:r>
+        <w:t>userTranId</w:t>
+      </w:r>
+      <w:proofErr w:type="spellEnd"/>
+      <w:r>
+        <w:t>. If no records are found, return an empty list.</w:t>
       </w:r>
       <w:r>
         <w:t xml:space="preserve"> Make sure the returned list is sorted by the time stamp, earlier records come first.</w:t>
@@ -9191,9 +9735,11 @@
       <w:pPr>
         <w:pStyle w:val="Heading2"/>
       </w:pPr>
+      <w:proofErr w:type="spellStart"/>
       <w:r>
         <w:t>getUserTranIdsFromRepoName</w:t>
       </w:r>
+      <w:proofErr w:type="spellEnd"/>
     </w:p>
     <w:tbl>
       <w:tblPr>
@@ -9255,9 +9801,11 @@
             <w:tcW w:w="2439" w:type="dxa"/>
           </w:tcPr>
           <w:p>
+            <w:proofErr w:type="spellStart"/>
             <w:r>
               <w:t>repoName</w:t>
             </w:r>
+            <w:proofErr w:type="spellEnd"/>
           </w:p>
         </w:tc>
         <w:tc>
@@ -9317,16 +9865,48 @@
     </w:p>
     <w:p>
       <w:r>
-        <w:t>Each time when we add a repo transaction, there is a “UserTranId1” field and a “RepoName” field</w:t>
-      </w:r>
-      <w:r>
-        <w:t xml:space="preserve">. So </w:t>
+        <w:t>Each time when we add a repo transaction, there is a “UserTranId1” field and a “</w:t>
+      </w:r>
+      <w:proofErr w:type="spellStart"/>
+      <w:r>
+        <w:t>RepoName</w:t>
+      </w:r>
+      <w:proofErr w:type="spellEnd"/>
+      <w:r>
+        <w:t>” field</w:t>
+      </w:r>
+      <w:r>
+        <w:t xml:space="preserve">. </w:t>
+      </w:r>
+      <w:proofErr w:type="gramStart"/>
+      <w:r>
+        <w:t>So</w:t>
+      </w:r>
+      <w:proofErr w:type="gramEnd"/>
+      <w:r>
+        <w:t xml:space="preserve"> </w:t>
       </w:r>
       <w:r>
         <w:t xml:space="preserve">find all repo transactions whose </w:t>
       </w:r>
       <w:r>
-        <w:t>“RepoName” is equal to parameter repoName. Then return their “UserTranId1” field as a list.</w:t>
+        <w:t>“</w:t>
+      </w:r>
+      <w:proofErr w:type="spellStart"/>
+      <w:r>
+        <w:t>RepoName</w:t>
+      </w:r>
+      <w:proofErr w:type="spellEnd"/>
+      <w:r>
+        <w:t xml:space="preserve">” is equal to parameter </w:t>
+      </w:r>
+      <w:proofErr w:type="spellStart"/>
+      <w:r>
+        <w:t>repoName</w:t>
+      </w:r>
+      <w:proofErr w:type="spellEnd"/>
+      <w:r>
+        <w:t>. Then return their “UserTranId1” field as a list.</w:t>
       </w:r>
     </w:p>
     <w:p>
@@ -9343,15 +9923,22 @@
       <w:pPr>
         <w:pStyle w:val="Heading2"/>
       </w:pPr>
+      <w:proofErr w:type="spellStart"/>
       <w:r>
         <w:t>addRepoTransaction</w:t>
       </w:r>
       <w:bookmarkEnd w:id="25"/>
+      <w:proofErr w:type="spellEnd"/>
     </w:p>
     <w:p>
       <w:r>
-        <w:t>Add a repo transaction to the datastore</w:t>
-      </w:r>
+        <w:t xml:space="preserve">Add a repo transaction to the </w:t>
+      </w:r>
+      <w:proofErr w:type="gramStart"/>
+      <w:r>
+        <w:t>datastore</w:t>
+      </w:r>
+      <w:proofErr w:type="gramEnd"/>
     </w:p>
     <w:p>
       <w:pPr>
@@ -9500,9 +10087,11 @@
             <w:tcW w:w="1990" w:type="dxa"/>
           </w:tcPr>
           <w:p>
+            <w:proofErr w:type="spellStart"/>
             <w:r>
               <w:t>TransactionType</w:t>
             </w:r>
+            <w:proofErr w:type="spellEnd"/>
           </w:p>
         </w:tc>
         <w:tc>
@@ -9523,15 +10112,19 @@
             <w:r>
               <w:t>“</w:t>
             </w:r>
+            <w:proofErr w:type="spellStart"/>
             <w:r>
               <w:t>Repo_InsertUpdate</w:t>
             </w:r>
+            <w:proofErr w:type="spellEnd"/>
             <w:r>
               <w:t>” or “</w:t>
             </w:r>
+            <w:proofErr w:type="spellStart"/>
             <w:r>
               <w:t>ReverseRepo_InsertUpdate</w:t>
             </w:r>
+            <w:proofErr w:type="spellEnd"/>
             <w:r>
               <w:t>”</w:t>
             </w:r>
@@ -9608,9 +10201,11 @@
             <w:tcW w:w="1990" w:type="dxa"/>
           </w:tcPr>
           <w:p>
+            <w:proofErr w:type="spellStart"/>
             <w:r>
               <w:t>LocationAccount</w:t>
             </w:r>
+            <w:proofErr w:type="spellEnd"/>
           </w:p>
         </w:tc>
         <w:tc>
@@ -9660,8 +10255,13 @@
             <w:tcW w:w="5834" w:type="dxa"/>
           </w:tcPr>
           <w:p>
-            <w:r>
-              <w:t>Isin=XS1234567890</w:t>
+            <w:proofErr w:type="spellStart"/>
+            <w:r>
+              <w:t>Isin</w:t>
+            </w:r>
+            <w:proofErr w:type="spellEnd"/>
+            <w:r>
+              <w:t>=XS1234567890</w:t>
             </w:r>
           </w:p>
         </w:tc>
@@ -9672,9 +10272,11 @@
             <w:tcW w:w="1990" w:type="dxa"/>
           </w:tcPr>
           <w:p>
+            <w:proofErr w:type="spellStart"/>
             <w:r>
               <w:t>EventDate</w:t>
             </w:r>
+            <w:proofErr w:type="spellEnd"/>
           </w:p>
         </w:tc>
         <w:tc>
@@ -9704,9 +10306,11 @@
             <w:tcW w:w="1990" w:type="dxa"/>
           </w:tcPr>
           <w:p>
+            <w:proofErr w:type="spellStart"/>
             <w:r>
               <w:t>SettleDate</w:t>
             </w:r>
+            <w:proofErr w:type="spellEnd"/>
           </w:p>
         </w:tc>
         <w:tc>
@@ -9736,9 +10340,11 @@
             <w:tcW w:w="1990" w:type="dxa"/>
           </w:tcPr>
           <w:p>
+            <w:proofErr w:type="spellStart"/>
             <w:r>
               <w:t>ActualSettleDate</w:t>
             </w:r>
+            <w:proofErr w:type="spellEnd"/>
           </w:p>
         </w:tc>
         <w:tc>
@@ -9771,9 +10377,11 @@
             <w:tcW w:w="1990" w:type="dxa"/>
           </w:tcPr>
           <w:p>
+            <w:proofErr w:type="spellStart"/>
             <w:r>
               <w:t>OpenEnded</w:t>
             </w:r>
+            <w:proofErr w:type="spellEnd"/>
           </w:p>
         </w:tc>
         <w:tc>
@@ -9841,9 +10449,11 @@
             <w:tcW w:w="1990" w:type="dxa"/>
           </w:tcPr>
           <w:p>
+            <w:proofErr w:type="spellStart"/>
             <w:r>
               <w:t>CounterInvestment</w:t>
             </w:r>
+            <w:proofErr w:type="spellEnd"/>
           </w:p>
         </w:tc>
         <w:tc>
@@ -9905,9 +10515,11 @@
             <w:tcW w:w="1990" w:type="dxa"/>
           </w:tcPr>
           <w:p>
+            <w:proofErr w:type="spellStart"/>
             <w:r>
               <w:t>NetCounterAmount</w:t>
             </w:r>
+            <w:proofErr w:type="spellEnd"/>
           </w:p>
         </w:tc>
         <w:tc>
@@ -9937,9 +10549,11 @@
             <w:tcW w:w="1990" w:type="dxa"/>
           </w:tcPr>
           <w:p>
+            <w:proofErr w:type="spellStart"/>
             <w:r>
               <w:t>RepoName</w:t>
             </w:r>
+            <w:proofErr w:type="spellEnd"/>
           </w:p>
         </w:tc>
         <w:tc>
@@ -10001,10 +10615,12 @@
             <w:tcW w:w="1990" w:type="dxa"/>
           </w:tcPr>
           <w:p>
+            <w:proofErr w:type="spellStart"/>
             <w:r>
               <w:lastRenderedPageBreak/>
               <w:t>LoanAmount</w:t>
             </w:r>
+            <w:proofErr w:type="spellEnd"/>
           </w:p>
         </w:tc>
         <w:tc>
@@ -10110,8 +10726,13 @@
             <w:tcW w:w="2875" w:type="dxa"/>
           </w:tcPr>
           <w:p>
-            <w:r>
-              <w:t xml:space="preserve">TransactionType is not </w:t>
+            <w:proofErr w:type="spellStart"/>
+            <w:r>
+              <w:t>TransactionType</w:t>
+            </w:r>
+            <w:proofErr w:type="spellEnd"/>
+            <w:r>
+              <w:t xml:space="preserve"> is not </w:t>
             </w:r>
             <w:r>
               <w:t>of the proper values</w:t>
@@ -10124,8 +10745,13 @@
           </w:tcPr>
           <w:p>
             <w:r>
-              <w:t>ERROR: InvalidRepoTransactionType</w:t>
-            </w:r>
+              <w:t xml:space="preserve">ERROR: </w:t>
+            </w:r>
+            <w:proofErr w:type="spellStart"/>
+            <w:r>
+              <w:t>InvalidRepoTransactionType</w:t>
+            </w:r>
+            <w:proofErr w:type="spellEnd"/>
           </w:p>
           <w:p>
             <w:r>
@@ -10151,8 +10777,13 @@
           </w:tcPr>
           <w:p>
             <w:r>
-              <w:t>ERROR: RepoTransactionAlreadyExist</w:t>
-            </w:r>
+              <w:t xml:space="preserve">ERROR: </w:t>
+            </w:r>
+            <w:proofErr w:type="spellStart"/>
+            <w:r>
+              <w:t>RepoTransactionAlreadyExist</w:t>
+            </w:r>
+            <w:proofErr w:type="spellEnd"/>
           </w:p>
           <w:p>
             <w:r>
@@ -10168,7 +10799,15 @@
           </w:tcPr>
           <w:p>
             <w:r>
-              <w:t>Repo master code not exists in datastore</w:t>
+              <w:t xml:space="preserve">Repo master code </w:t>
+            </w:r>
+            <w:proofErr w:type="gramStart"/>
+            <w:r>
+              <w:t>not exists</w:t>
+            </w:r>
+            <w:proofErr w:type="gramEnd"/>
+            <w:r>
+              <w:t xml:space="preserve"> in datastore</w:t>
             </w:r>
           </w:p>
         </w:tc>
@@ -10178,8 +10817,13 @@
           </w:tcPr>
           <w:p>
             <w:r>
-              <w:t>ERROR: RepoMasterNotExist</w:t>
-            </w:r>
+              <w:t xml:space="preserve">ERROR: </w:t>
+            </w:r>
+            <w:proofErr w:type="spellStart"/>
+            <w:r>
+              <w:t>RepoMasterNotExist</w:t>
+            </w:r>
+            <w:proofErr w:type="spellEnd"/>
           </w:p>
           <w:p>
             <w:r>
@@ -10403,9 +11047,11 @@
             <w:tcW w:w="2213" w:type="dxa"/>
           </w:tcPr>
           <w:p>
+            <w:proofErr w:type="spellStart"/>
             <w:r>
               <w:t>ActualSettleDate</w:t>
             </w:r>
+            <w:proofErr w:type="spellEnd"/>
           </w:p>
         </w:tc>
         <w:tc>
@@ -10480,7 +11126,15 @@
           </w:tcPr>
           <w:p>
             <w:r>
-              <w:t>Repo transaction id not exists in datastore</w:t>
+              <w:t xml:space="preserve">Repo transaction id </w:t>
+            </w:r>
+            <w:proofErr w:type="gramStart"/>
+            <w:r>
+              <w:t>not exists</w:t>
+            </w:r>
+            <w:proofErr w:type="gramEnd"/>
+            <w:r>
+              <w:t xml:space="preserve"> in datastore</w:t>
             </w:r>
           </w:p>
         </w:tc>
@@ -10490,7 +11144,11 @@
           </w:tcPr>
           <w:p>
             <w:r>
-              <w:t>ERROR: RepoTransaction</w:t>
+              <w:t xml:space="preserve">ERROR: </w:t>
+            </w:r>
+            <w:proofErr w:type="spellStart"/>
+            <w:r>
+              <w:t>RepoTransaction</w:t>
             </w:r>
             <w:r>
               <w:t>Not</w:t>
@@ -10498,6 +11156,7 @@
             <w:r>
               <w:t>Exist</w:t>
             </w:r>
+            <w:proofErr w:type="spellEnd"/>
           </w:p>
           <w:p>
             <w:r>
@@ -10525,6 +11184,7 @@
             <w:r>
               <w:t xml:space="preserve">ERROR: </w:t>
             </w:r>
+            <w:proofErr w:type="spellStart"/>
             <w:r>
               <w:t>CloseCanceled</w:t>
             </w:r>
@@ -10534,6 +11194,7 @@
             <w:r>
               <w:t>Transaction</w:t>
             </w:r>
+            <w:proofErr w:type="spellEnd"/>
           </w:p>
           <w:p>
             <w:r>
@@ -10803,7 +11464,15 @@
           </w:tcPr>
           <w:p>
             <w:r>
-              <w:t>Repo transaction id not exists in datastore</w:t>
+              <w:t xml:space="preserve">Repo transaction id </w:t>
+            </w:r>
+            <w:proofErr w:type="gramStart"/>
+            <w:r>
+              <w:t>not exists</w:t>
+            </w:r>
+            <w:proofErr w:type="gramEnd"/>
+            <w:r>
+              <w:t xml:space="preserve"> in datastore</w:t>
             </w:r>
           </w:p>
         </w:tc>
@@ -10813,8 +11482,369 @@
           </w:tcPr>
           <w:p>
             <w:r>
-              <w:t>ERROR: RepoTransactionNotExist</w:t>
-            </w:r>
+              <w:t xml:space="preserve">ERROR: </w:t>
+            </w:r>
+            <w:proofErr w:type="spellStart"/>
+            <w:r>
+              <w:t>RepoTransactionNotExist</w:t>
+            </w:r>
+            <w:proofErr w:type="spellEnd"/>
+          </w:p>
+          <w:p>
+            <w:r>
+              <w:t>Error log: Repo transaction id</w:t>
+            </w:r>
+          </w:p>
+        </w:tc>
+      </w:tr>
+      <w:tr>
+        <w:tc>
+          <w:tcPr>
+            <w:tcW w:w="2875" w:type="dxa"/>
+          </w:tcPr>
+          <w:p>
+            <w:r>
+              <w:t>Else</w:t>
+            </w:r>
+          </w:p>
+        </w:tc>
+        <w:tc>
+          <w:tcPr>
+            <w:tcW w:w="6475" w:type="dxa"/>
+          </w:tcPr>
+          <w:p>
+            <w:r>
+              <w:t>Update repo transaction, update repo transaction history</w:t>
+            </w:r>
+          </w:p>
+        </w:tc>
+      </w:tr>
+    </w:tbl>
+    <w:p/>
+    <w:p>
+      <w:pPr>
+        <w:pStyle w:val="Heading2"/>
+      </w:pPr>
+      <w:r>
+        <w:t>rerateRepoTransaction</w:t>
+      </w:r>
+    </w:p>
+    <w:p>
+      <w:r>
+        <w:t>Cancel a repo transaction in the datastore.</w:t>
+      </w:r>
+    </w:p>
+    <w:p>
+      <w:pPr>
+        <w:pStyle w:val="Heading3"/>
+      </w:pPr>
+      <w:r>
+        <w:t>Parameters</w:t>
+      </w:r>
+    </w:p>
+    <w:tbl>
+      <w:tblPr>
+        <w:tblStyle w:val="TableGrid"/>
+        <w:tblW w:w="0" w:type="auto"/>
+        <w:tblLook w:val="04A0" w:firstRow="1" w:lastRow="0" w:firstColumn="1" w:lastColumn="0" w:noHBand="0" w:noVBand="1"/>
+      </w:tblPr>
+      <w:tblGrid>
+        <w:gridCol w:w="1435"/>
+        <w:gridCol w:w="1620"/>
+        <w:gridCol w:w="6295"/>
+      </w:tblGrid>
+      <w:tr>
+        <w:tc>
+          <w:tcPr>
+            <w:tcW w:w="1435" w:type="dxa"/>
+          </w:tcPr>
+          <w:p>
+            <w:r>
+              <w:t>Parameter</w:t>
+            </w:r>
+          </w:p>
+        </w:tc>
+        <w:tc>
+          <w:tcPr>
+            <w:tcW w:w="1620" w:type="dxa"/>
+          </w:tcPr>
+          <w:p>
+            <w:r>
+              <w:t>Type</w:t>
+            </w:r>
+          </w:p>
+        </w:tc>
+        <w:tc>
+          <w:tcPr>
+            <w:tcW w:w="6295" w:type="dxa"/>
+          </w:tcPr>
+          <w:p>
+            <w:r>
+              <w:t>Value</w:t>
+            </w:r>
+          </w:p>
+        </w:tc>
+      </w:tr>
+      <w:tr>
+        <w:tc>
+          <w:tcPr>
+            <w:tcW w:w="1435" w:type="dxa"/>
+          </w:tcPr>
+          <w:p>
+            <w:r>
+              <w:t>transaction</w:t>
+            </w:r>
+          </w:p>
+        </w:tc>
+        <w:tc>
+          <w:tcPr>
+            <w:tcW w:w="1620" w:type="dxa"/>
+          </w:tcPr>
+          <w:p>
+            <w:r>
+              <w:t>Dictionary</w:t>
+            </w:r>
+          </w:p>
+        </w:tc>
+        <w:tc>
+          <w:tcPr>
+            <w:tcW w:w="6295" w:type="dxa"/>
+          </w:tcPr>
+          <w:p>
+            <w:r>
+              <w:t>A dictionary object containing repo transaction information from the XML</w:t>
+            </w:r>
+          </w:p>
+        </w:tc>
+      </w:tr>
+    </w:tbl>
+    <w:p/>
+    <w:p>
+      <w:r>
+        <w:t>Data fields of parameter “transaction”</w:t>
+      </w:r>
+    </w:p>
+    <w:tbl>
+      <w:tblPr>
+        <w:tblStyle w:val="TableGrid"/>
+        <w:tblW w:w="0" w:type="auto"/>
+        <w:tblLook w:val="04A0" w:firstRow="1" w:lastRow="0" w:firstColumn="1" w:lastColumn="0" w:noHBand="0" w:noVBand="1"/>
+      </w:tblPr>
+      <w:tblGrid>
+        <w:gridCol w:w="2213"/>
+        <w:gridCol w:w="1508"/>
+        <w:gridCol w:w="5629"/>
+      </w:tblGrid>
+      <w:tr>
+        <w:tc>
+          <w:tcPr>
+            <w:tcW w:w="2213" w:type="dxa"/>
+          </w:tcPr>
+          <w:p>
+            <w:r>
+              <w:t>Field</w:t>
+            </w:r>
+          </w:p>
+        </w:tc>
+        <w:tc>
+          <w:tcPr>
+            <w:tcW w:w="1508" w:type="dxa"/>
+          </w:tcPr>
+          <w:p>
+            <w:r>
+              <w:t>Type</w:t>
+            </w:r>
+          </w:p>
+        </w:tc>
+        <w:tc>
+          <w:tcPr>
+            <w:tcW w:w="5629" w:type="dxa"/>
+          </w:tcPr>
+          <w:p>
+            <w:r>
+              <w:t>Sample</w:t>
+            </w:r>
+          </w:p>
+        </w:tc>
+      </w:tr>
+      <w:tr>
+        <w:tc>
+          <w:tcPr>
+            <w:tcW w:w="2213" w:type="dxa"/>
+          </w:tcPr>
+          <w:p>
+            <w:r>
+              <w:t>UserTranId1</w:t>
+            </w:r>
+          </w:p>
+        </w:tc>
+        <w:tc>
+          <w:tcPr>
+            <w:tcW w:w="1508" w:type="dxa"/>
+          </w:tcPr>
+          <w:p>
+            <w:r>
+              <w:t>String</w:t>
+            </w:r>
+          </w:p>
+        </w:tc>
+        <w:tc>
+          <w:tcPr>
+            <w:tcW w:w="5629" w:type="dxa"/>
+          </w:tcPr>
+          <w:p>
+            <w:r>
+              <w:t>“734567”</w:t>
+            </w:r>
+          </w:p>
+        </w:tc>
+      </w:tr>
+      <w:tr>
+        <w:tc>
+          <w:tcPr>
+            <w:tcW w:w="2213" w:type="dxa"/>
+          </w:tcPr>
+          <w:p>
+            <w:proofErr w:type="spellStart"/>
+            <w:r>
+              <w:t>RateDate</w:t>
+            </w:r>
+            <w:proofErr w:type="spellEnd"/>
+          </w:p>
+        </w:tc>
+        <w:tc>
+          <w:tcPr>
+            <w:tcW w:w="1508" w:type="dxa"/>
+          </w:tcPr>
+          <w:p>
+            <w:r>
+              <w:t>String</w:t>
+            </w:r>
+          </w:p>
+        </w:tc>
+        <w:tc>
+          <w:tcPr>
+            <w:tcW w:w="5629" w:type="dxa"/>
+          </w:tcPr>
+          <w:p>
+            <w:r>
+              <w:t>“</w:t>
+            </w:r>
+            <w:r>
+              <w:t>2021-03-02T00:00:00</w:t>
+            </w:r>
+            <w:r>
+              <w:t>”</w:t>
+            </w:r>
+          </w:p>
+        </w:tc>
+      </w:tr>
+      <w:tr>
+        <w:tc>
+          <w:tcPr>
+            <w:tcW w:w="2213" w:type="dxa"/>
+          </w:tcPr>
+          <w:p>
+            <w:r>
+              <w:t>Rate</w:t>
+            </w:r>
+          </w:p>
+        </w:tc>
+        <w:tc>
+          <w:tcPr>
+            <w:tcW w:w="1508" w:type="dxa"/>
+          </w:tcPr>
+          <w:p>
+            <w:r>
+              <w:t>String</w:t>
+            </w:r>
+          </w:p>
+        </w:tc>
+        <w:tc>
+          <w:tcPr>
+            <w:tcW w:w="5629" w:type="dxa"/>
+          </w:tcPr>
+          <w:p>
+            <w:r>
+              <w:t>“0.75”</w:t>
+            </w:r>
+          </w:p>
+        </w:tc>
+      </w:tr>
+    </w:tbl>
+    <w:p/>
+    <w:p>
+      <w:pPr>
+        <w:pStyle w:val="Heading3"/>
+      </w:pPr>
+      <w:r>
+        <w:t>Program Logic</w:t>
+      </w:r>
+    </w:p>
+    <w:tbl>
+      <w:tblPr>
+        <w:tblStyle w:val="TableGrid"/>
+        <w:tblW w:w="0" w:type="auto"/>
+        <w:tblLook w:val="04A0" w:firstRow="1" w:lastRow="0" w:firstColumn="1" w:lastColumn="0" w:noHBand="0" w:noVBand="1"/>
+      </w:tblPr>
+      <w:tblGrid>
+        <w:gridCol w:w="2875"/>
+        <w:gridCol w:w="6475"/>
+      </w:tblGrid>
+      <w:tr>
+        <w:tc>
+          <w:tcPr>
+            <w:tcW w:w="2875" w:type="dxa"/>
+          </w:tcPr>
+          <w:p>
+            <w:r>
+              <w:t>Condition</w:t>
+            </w:r>
+          </w:p>
+        </w:tc>
+        <w:tc>
+          <w:tcPr>
+            <w:tcW w:w="6475" w:type="dxa"/>
+          </w:tcPr>
+          <w:p>
+            <w:r>
+              <w:t>Action</w:t>
+            </w:r>
+          </w:p>
+        </w:tc>
+      </w:tr>
+      <w:tr>
+        <w:tc>
+          <w:tcPr>
+            <w:tcW w:w="2875" w:type="dxa"/>
+          </w:tcPr>
+          <w:p>
+            <w:r>
+              <w:t xml:space="preserve">Repo transaction id </w:t>
+            </w:r>
+            <w:proofErr w:type="gramStart"/>
+            <w:r>
+              <w:t>not exists</w:t>
+            </w:r>
+            <w:proofErr w:type="gramEnd"/>
+            <w:r>
+              <w:t xml:space="preserve"> in datastore</w:t>
+            </w:r>
+          </w:p>
+        </w:tc>
+        <w:tc>
+          <w:tcPr>
+            <w:tcW w:w="6475" w:type="dxa"/>
+          </w:tcPr>
+          <w:p>
+            <w:r>
+              <w:t xml:space="preserve">ERROR: </w:t>
+            </w:r>
+            <w:proofErr w:type="spellStart"/>
+            <w:r>
+              <w:t>RepoTransactionNotExist</w:t>
+            </w:r>
+            <w:proofErr w:type="spellEnd"/>
           </w:p>
           <w:p>
             <w:r>
@@ -11020,6 +12050,7 @@
           </w:tcPr>
           <w:p>
             <w:r>
+              <w:lastRenderedPageBreak/>
               <w:t>Else</w:t>
             </w:r>
           </w:p>
@@ -11042,10 +12073,12 @@
         <w:pStyle w:val="Heading2"/>
       </w:pPr>
       <w:bookmarkStart w:id="37" w:name="_Toc63862445"/>
+      <w:proofErr w:type="spellStart"/>
       <w:r>
         <w:t>clearRepoData</w:t>
       </w:r>
       <w:bookmarkEnd w:id="37"/>
+      <w:proofErr w:type="spellEnd"/>
     </w:p>
     <w:p>
       <w:r>
@@ -11119,9 +12152,11 @@
             <w:r>
               <w:t xml:space="preserve">ERROR: </w:t>
             </w:r>
+            <w:proofErr w:type="spellStart"/>
             <w:r>
               <w:t>NoDataClearingInProuctionMode</w:t>
             </w:r>
+            <w:proofErr w:type="spellEnd"/>
           </w:p>
         </w:tc>
       </w:tr>
@@ -12107,15 +13142,16 @@
 </file>
 
 <file path=customXml/item1.xml><?xml version="1.0" encoding="utf-8"?>
-<?mso-contentType ?>
-<FormTemplates xmlns="http://schemas.microsoft.com/sharepoint/v3/contenttype/forms">
-  <Display>DocumentLibraryForm</Display>
-  <Edit>DocumentLibraryForm</Edit>
-  <New>DocumentLibraryForm</New>
-</FormTemplates>
+<b:Sources xmlns:b="http://schemas.openxmlformats.org/officeDocument/2006/bibliography" xmlns="http://schemas.openxmlformats.org/officeDocument/2006/bibliography" SelectedStyle="\APASixthEditionOfficeOnline.xsl" StyleName="APA" Version="6"/>
 </file>
 
 <file path=customXml/item2.xml><?xml version="1.0" encoding="utf-8"?>
+<p:properties xmlns:p="http://schemas.microsoft.com/office/2006/metadata/properties" xmlns:xsi="http://www.w3.org/2001/XMLSchema-instance" xmlns:pc="http://schemas.microsoft.com/office/infopath/2007/PartnerControls">
+  <documentManagement/>
+</p:properties>
+</file>
+
+<file path=customXml/item3.xml><?xml version="1.0" encoding="utf-8"?>
 <ct:contentTypeSchema xmlns:ct="http://schemas.microsoft.com/office/2006/metadata/contentType" xmlns:ma="http://schemas.microsoft.com/office/2006/metadata/properties/metaAttributes" ct:_="" ma:_="" ma:contentTypeName="Document" ma:contentTypeID="0x010100A3ABBA213F535143A2153FAFFCD4B404" ma:contentTypeVersion="9" ma:contentTypeDescription="Create a new document." ma:contentTypeScope="" ma:versionID="00705d5726f6d16a2d41866951f40978">
   <xsd:schema xmlns:xsd="http://www.w3.org/2001/XMLSchema" xmlns:xs="http://www.w3.org/2001/XMLSchema" xmlns:p="http://schemas.microsoft.com/office/2006/metadata/properties" xmlns:ns2="56ce6572-a240-4cd6-8225-c99230995deb" targetNamespace="http://schemas.microsoft.com/office/2006/metadata/properties" ma:root="true" ma:fieldsID="da66d2f5d03ddcf0575955673b1bb8c9" ns2:_="">
     <xsd:import namespace="56ce6572-a240-4cd6-8225-c99230995deb"/>
@@ -12293,25 +13329,33 @@
 </ct:contentTypeSchema>
 </file>
 
-<file path=customXml/item3.xml><?xml version="1.0" encoding="utf-8"?>
-<p:properties xmlns:p="http://schemas.microsoft.com/office/2006/metadata/properties" xmlns:xsi="http://www.w3.org/2001/XMLSchema-instance" xmlns:pc="http://schemas.microsoft.com/office/infopath/2007/PartnerControls">
-  <documentManagement/>
-</p:properties>
-</file>
-
 <file path=customXml/item4.xml><?xml version="1.0" encoding="utf-8"?>
-<b:Sources xmlns:b="http://schemas.openxmlformats.org/officeDocument/2006/bibliography" xmlns="http://schemas.openxmlformats.org/officeDocument/2006/bibliography" SelectedStyle="\APASixthEditionOfficeOnline.xsl" StyleName="APA" Version="6"/>
+<?mso-contentType ?>
+<FormTemplates xmlns="http://schemas.microsoft.com/sharepoint/v3/contenttype/forms">
+  <Display>DocumentLibraryForm</Display>
+  <Edit>DocumentLibraryForm</Edit>
+  <New>DocumentLibraryForm</New>
+</FormTemplates>
 </file>
 
 <file path=customXml/itemProps1.xml><?xml version="1.0" encoding="utf-8"?>
-<ds:datastoreItem xmlns:ds="http://schemas.openxmlformats.org/officeDocument/2006/customXml" ds:itemID="{5601F731-27F3-476A-9460-2E8A61B033DA}">
+<ds:datastoreItem xmlns:ds="http://schemas.openxmlformats.org/officeDocument/2006/customXml" ds:itemID="{42DE0811-C8EB-4F41-ABC2-592C106538CC}">
   <ds:schemaRefs>
-    <ds:schemaRef ds:uri="http://schemas.microsoft.com/sharepoint/v3/contenttype/forms"/>
+    <ds:schemaRef ds:uri="http://schemas.openxmlformats.org/officeDocument/2006/bibliography"/>
   </ds:schemaRefs>
 </ds:datastoreItem>
 </file>
 
 <file path=customXml/itemProps2.xml><?xml version="1.0" encoding="utf-8"?>
+<ds:datastoreItem xmlns:ds="http://schemas.openxmlformats.org/officeDocument/2006/customXml" ds:itemID="{98CC0559-BA09-43C8-8501-438C54B79F0C}">
+  <ds:schemaRefs>
+    <ds:schemaRef ds:uri="http://schemas.microsoft.com/office/2006/metadata/properties"/>
+    <ds:schemaRef ds:uri="http://schemas.microsoft.com/office/infopath/2007/PartnerControls"/>
+  </ds:schemaRefs>
+</ds:datastoreItem>
+</file>
+
+<file path=customXml/itemProps3.xml><?xml version="1.0" encoding="utf-8"?>
 <ds:datastoreItem xmlns:ds="http://schemas.openxmlformats.org/officeDocument/2006/customXml" ds:itemID="{00B58A9E-DC6D-46A0-857F-E49D93C079DB}">
   <ds:schemaRefs>
     <ds:schemaRef ds:uri="http://schemas.microsoft.com/office/2006/metadata/contentType"/>
@@ -12329,19 +13373,10 @@
 </ds:datastoreItem>
 </file>
 
-<file path=customXml/itemProps3.xml><?xml version="1.0" encoding="utf-8"?>
-<ds:datastoreItem xmlns:ds="http://schemas.openxmlformats.org/officeDocument/2006/customXml" ds:itemID="{98CC0559-BA09-43C8-8501-438C54B79F0C}">
+<file path=customXml/itemProps4.xml><?xml version="1.0" encoding="utf-8"?>
+<ds:datastoreItem xmlns:ds="http://schemas.openxmlformats.org/officeDocument/2006/customXml" ds:itemID="{5601F731-27F3-476A-9460-2E8A61B033DA}">
   <ds:schemaRefs>
-    <ds:schemaRef ds:uri="http://schemas.microsoft.com/office/2006/metadata/properties"/>
-    <ds:schemaRef ds:uri="http://schemas.microsoft.com/office/infopath/2007/PartnerControls"/>
-  </ds:schemaRefs>
-</ds:datastoreItem>
-</file>
-
-<file path=customXml/itemProps4.xml><?xml version="1.0" encoding="utf-8"?>
-<ds:datastoreItem xmlns:ds="http://schemas.openxmlformats.org/officeDocument/2006/customXml" ds:itemID="{42DE0811-C8EB-4F41-ABC2-592C106538CC}">
-  <ds:schemaRefs>
-    <ds:schemaRef ds:uri="http://schemas.openxmlformats.org/officeDocument/2006/bibliography"/>
+    <ds:schemaRef ds:uri="http://schemas.microsoft.com/sharepoint/v3/contenttype/forms"/>
   </ds:schemaRefs>
 </ds:datastoreItem>
 </file>
</xml_diff>

<commit_message>
added some test case
</commit_message>
<xml_diff>
--- a/requirements/Repo data model_20210304.docx
+++ b/requirements/Repo data model_20210304.docx
@@ -2744,13 +2744,8 @@
     </w:p>
     <w:p>
       <w:r>
-        <w:t xml:space="preserve">1. Repo </w:t>
-      </w:r>
-      <w:proofErr w:type="gramStart"/>
-      <w:r>
-        <w:t>master;</w:t>
-      </w:r>
-      <w:proofErr w:type="gramEnd"/>
+        <w:t>1. Repo master;</w:t>
+      </w:r>
     </w:p>
     <w:p>
       <w:r>
@@ -3235,7 +3230,7 @@
           </w:tcPr>
           <w:p>
             <w:r>
-              <w:t>Collateral Global ID</w:t>
+              <w:t>Trade Date</w:t>
             </w:r>
           </w:p>
         </w:tc>
@@ -3245,7 +3240,10 @@
           </w:tcPr>
           <w:p>
             <w:r>
-              <w:t>Collateral global security id</w:t>
+              <w:t>String (yyyy-mm-dd)</w:t>
+            </w:r>
+            <w:r>
+              <w:t>, trade date of the repo transaction</w:t>
             </w:r>
           </w:p>
         </w:tc>
@@ -3255,7 +3253,7 @@
           </w:tcPr>
           <w:p>
             <w:r>
-              <w:t>B000001</w:t>
+              <w:t>2021-05-23</w:t>
             </w:r>
           </w:p>
         </w:tc>
@@ -3267,7 +3265,7 @@
           </w:tcPr>
           <w:p>
             <w:r>
-              <w:t>Trade Date</w:t>
+              <w:t>Settle Date</w:t>
             </w:r>
           </w:p>
         </w:tc>
@@ -3277,18 +3275,10 @@
           </w:tcPr>
           <w:p>
             <w:r>
-              <w:t>String (</w:t>
-            </w:r>
-            <w:proofErr w:type="spellStart"/>
-            <w:r>
-              <w:t>yyyy</w:t>
-            </w:r>
-            <w:proofErr w:type="spellEnd"/>
-            <w:r>
-              <w:t>-mm-dd)</w:t>
-            </w:r>
-            <w:r>
-              <w:t>, trade date of the repo transaction</w:t>
+              <w:t>String (yyyy-mm-dd)</w:t>
+            </w:r>
+            <w:r>
+              <w:t>, settle date of the repo transaction</w:t>
             </w:r>
           </w:p>
         </w:tc>
@@ -3298,7 +3288,7 @@
           </w:tcPr>
           <w:p>
             <w:r>
-              <w:t>2021-05-23</w:t>
+              <w:t>2021-05-27</w:t>
             </w:r>
           </w:p>
         </w:tc>
@@ -3310,7 +3300,10 @@
           </w:tcPr>
           <w:p>
             <w:r>
-              <w:t>Settle Date</w:t>
+              <w:t xml:space="preserve">Is Open </w:t>
+            </w:r>
+            <w:r>
+              <w:t>Repo</w:t>
             </w:r>
           </w:p>
         </w:tc>
@@ -3320,20 +3313,16 @@
           </w:tcPr>
           <w:p>
             <w:r>
-              <w:t>String (</w:t>
-            </w:r>
-            <w:proofErr w:type="spellStart"/>
-            <w:r>
-              <w:t>yyyy</w:t>
-            </w:r>
-            <w:proofErr w:type="spellEnd"/>
-            <w:r>
-              <w:t>-mm-dd)</w:t>
-            </w:r>
-            <w:r>
-              <w:t>, settle date of the repo transaction</w:t>
-            </w:r>
-          </w:p>
+              <w:t>Boolean</w:t>
+            </w:r>
+            <w:r>
+              <w:t>, True if it is open repo</w:t>
+            </w:r>
+            <w:r>
+              <w:t>, False otherwise</w:t>
+            </w:r>
+          </w:p>
+          <w:p/>
         </w:tc>
         <w:tc>
           <w:tcPr>
@@ -3341,7 +3330,7 @@
           </w:tcPr>
           <w:p>
             <w:r>
-              <w:t>2021-05-27</w:t>
+              <w:t>True, False</w:t>
             </w:r>
           </w:p>
         </w:tc>
@@ -3353,10 +3342,7 @@
           </w:tcPr>
           <w:p>
             <w:r>
-              <w:t xml:space="preserve">Is Open </w:t>
-            </w:r>
-            <w:r>
-              <w:t>Repo</w:t>
+              <w:t>Maturity Date</w:t>
             </w:r>
           </w:p>
         </w:tc>
@@ -3366,19 +3352,52 @@
           </w:tcPr>
           <w:p>
             <w:r>
-              <w:t>Boolean</w:t>
-            </w:r>
-            <w:r>
-              <w:t>, True if it is open repo</w:t>
-            </w:r>
-            <w:r>
-              <w:t xml:space="preserve">, False </w:t>
-            </w:r>
-            <w:proofErr w:type="gramStart"/>
-            <w:r>
-              <w:t>otherwise</w:t>
-            </w:r>
-            <w:proofErr w:type="gramEnd"/>
+              <w:t xml:space="preserve">Empty String if “Is Open Repo” is True, </w:t>
+            </w:r>
+            <w:r>
+              <w:t xml:space="preserve">else </w:t>
+            </w:r>
+            <w:r>
+              <w:t>String (yyyy-mm-dd)</w:t>
+            </w:r>
+            <w:r>
+              <w:t>, maturity date of the repo</w:t>
+            </w:r>
+          </w:p>
+        </w:tc>
+        <w:tc>
+          <w:tcPr>
+            <w:tcW w:w="3117" w:type="dxa"/>
+          </w:tcPr>
+          <w:p>
+            <w:r>
+              <w:t>2021-06-30</w:t>
+            </w:r>
+          </w:p>
+        </w:tc>
+      </w:tr>
+      <w:tr>
+        <w:tc>
+          <w:tcPr>
+            <w:tcW w:w="1525" w:type="dxa"/>
+          </w:tcPr>
+          <w:p>
+            <w:r>
+              <w:t>Quantity</w:t>
+            </w:r>
+          </w:p>
+        </w:tc>
+        <w:tc>
+          <w:tcPr>
+            <w:tcW w:w="4708" w:type="dxa"/>
+          </w:tcPr>
+          <w:p>
+            <w:r>
+              <w:t>Float number,</w:t>
+            </w:r>
+            <w:r>
+              <w:t xml:space="preserve"> collateral quantity</w:t>
+            </w:r>
           </w:p>
           <w:p/>
         </w:tc>
@@ -3388,7 +3407,7 @@
           </w:tcPr>
           <w:p>
             <w:r>
-              <w:t>True, False</w:t>
+              <w:t>300000</w:t>
             </w:r>
           </w:p>
         </w:tc>
@@ -3400,7 +3419,7 @@
           </w:tcPr>
           <w:p>
             <w:r>
-              <w:t>Maturity Date</w:t>
+              <w:t>Currency</w:t>
             </w:r>
           </w:p>
         </w:tc>
@@ -3410,26 +3429,16 @@
           </w:tcPr>
           <w:p>
             <w:r>
-              <w:t xml:space="preserve">Empty String if “Is Open Repo” is True, </w:t>
-            </w:r>
-            <w:r>
-              <w:t xml:space="preserve">else </w:t>
-            </w:r>
-            <w:r>
-              <w:t>String (</w:t>
-            </w:r>
-            <w:proofErr w:type="spellStart"/>
-            <w:r>
-              <w:t>yyyy</w:t>
-            </w:r>
-            <w:proofErr w:type="spellEnd"/>
-            <w:r>
-              <w:t>-mm-dd)</w:t>
-            </w:r>
-            <w:r>
-              <w:t>, maturity date of the repo</w:t>
-            </w:r>
-          </w:p>
+              <w:t>String, local c</w:t>
+            </w:r>
+            <w:r>
+              <w:t>urrency of the collateral</w:t>
+            </w:r>
+            <w:r>
+              <w:t>.</w:t>
+            </w:r>
+          </w:p>
+          <w:p/>
         </w:tc>
         <w:tc>
           <w:tcPr>
@@ -3437,7 +3446,7 @@
           </w:tcPr>
           <w:p>
             <w:r>
-              <w:t>2021-06-30</w:t>
+              <w:t>USD</w:t>
             </w:r>
           </w:p>
         </w:tc>
@@ -3449,7 +3458,7 @@
           </w:tcPr>
           <w:p>
             <w:r>
-              <w:t>Quantity</w:t>
+              <w:t>Price</w:t>
             </w:r>
           </w:p>
         </w:tc>
@@ -3459,10 +3468,115 @@
           </w:tcPr>
           <w:p>
             <w:r>
-              <w:t>Float number,</w:t>
-            </w:r>
-            <w:r>
-              <w:t xml:space="preserve"> collateral quantity</w:t>
+              <w:t>Float number, price of the collateral when the repo transaction is made</w:t>
+            </w:r>
+          </w:p>
+        </w:tc>
+        <w:tc>
+          <w:tcPr>
+            <w:tcW w:w="3117" w:type="dxa"/>
+          </w:tcPr>
+          <w:p>
+            <w:r>
+              <w:t>USD</w:t>
+            </w:r>
+          </w:p>
+        </w:tc>
+      </w:tr>
+      <w:tr>
+        <w:tc>
+          <w:tcPr>
+            <w:tcW w:w="1525" w:type="dxa"/>
+          </w:tcPr>
+          <w:p>
+            <w:r>
+              <w:t>Collateral Value</w:t>
+            </w:r>
+          </w:p>
+        </w:tc>
+        <w:tc>
+          <w:tcPr>
+            <w:tcW w:w="4708" w:type="dxa"/>
+          </w:tcPr>
+          <w:p>
+            <w:r>
+              <w:t>Float number, market value of the collateral when the repo transaction is made</w:t>
+            </w:r>
+          </w:p>
+        </w:tc>
+        <w:tc>
+          <w:tcPr>
+            <w:tcW w:w="3117" w:type="dxa"/>
+          </w:tcPr>
+          <w:p>
+            <w:r>
+              <w:t>1818000</w:t>
+            </w:r>
+          </w:p>
+        </w:tc>
+      </w:tr>
+      <w:tr>
+        <w:tc>
+          <w:tcPr>
+            <w:tcW w:w="1525" w:type="dxa"/>
+          </w:tcPr>
+          <w:p>
+            <w:r>
+              <w:t>Repo Name</w:t>
+            </w:r>
+          </w:p>
+        </w:tc>
+        <w:tc>
+          <w:tcPr>
+            <w:tcW w:w="4708" w:type="dxa"/>
+          </w:tcPr>
+          <w:p>
+            <w:r>
+              <w:t>String, code of the repo master</w:t>
+            </w:r>
+            <w:r>
+              <w:t xml:space="preserve"> </w:t>
+            </w:r>
+            <w:r>
+              <w:t>that</w:t>
+            </w:r>
+            <w:r>
+              <w:t xml:space="preserve"> the repo trade refers to</w:t>
+            </w:r>
+          </w:p>
+        </w:tc>
+        <w:tc>
+          <w:tcPr>
+            <w:tcW w:w="3117" w:type="dxa"/>
+          </w:tcPr>
+          <w:p>
+            <w:r>
+              <w:t>MMRPE420BS</w:t>
+            </w:r>
+          </w:p>
+        </w:tc>
+      </w:tr>
+      <w:tr>
+        <w:tc>
+          <w:tcPr>
+            <w:tcW w:w="1525" w:type="dxa"/>
+          </w:tcPr>
+          <w:p>
+            <w:r>
+              <w:t>Interest Rate</w:t>
+            </w:r>
+          </w:p>
+        </w:tc>
+        <w:tc>
+          <w:tcPr>
+            <w:tcW w:w="4708" w:type="dxa"/>
+          </w:tcPr>
+          <w:p>
+            <w:r>
+              <w:t xml:space="preserve">Float number, </w:t>
+            </w:r>
+            <w:r>
+              <w:t>repo interest rate</w:t>
             </w:r>
           </w:p>
           <w:p/>
@@ -3473,7 +3587,7 @@
           </w:tcPr>
           <w:p>
             <w:r>
-              <w:t>300000</w:t>
+              <w:t>0.95</w:t>
             </w:r>
           </w:p>
         </w:tc>
@@ -3485,7 +3599,7 @@
           </w:tcPr>
           <w:p>
             <w:r>
-              <w:t>Currency</w:t>
+              <w:t>Loan Amount</w:t>
             </w:r>
           </w:p>
         </w:tc>
@@ -3495,16 +3609,185 @@
           </w:tcPr>
           <w:p>
             <w:r>
-              <w:t>String, local c</w:t>
-            </w:r>
-            <w:r>
-              <w:t>urrency of the collateral</w:t>
+              <w:t xml:space="preserve">Float number, </w:t>
+            </w:r>
+            <w:r>
+              <w:t>repo loan amount</w:t>
+            </w:r>
+          </w:p>
+          <w:p/>
+        </w:tc>
+        <w:tc>
+          <w:tcPr>
+            <w:tcW w:w="3117" w:type="dxa"/>
+          </w:tcPr>
+          <w:p>
+            <w:r>
+              <w:t>256900.30</w:t>
+            </w:r>
+          </w:p>
+        </w:tc>
+      </w:tr>
+      <w:tr>
+        <w:tc>
+          <w:tcPr>
+            <w:tcW w:w="1525" w:type="dxa"/>
+          </w:tcPr>
+          <w:p>
+            <w:r>
+              <w:t>Broker</w:t>
+            </w:r>
+          </w:p>
+        </w:tc>
+        <w:tc>
+          <w:tcPr>
+            <w:tcW w:w="4708" w:type="dxa"/>
+          </w:tcPr>
+          <w:p>
+            <w:r>
+              <w:t xml:space="preserve">String, </w:t>
+            </w:r>
+            <w:r>
+              <w:t>repo trade broker</w:t>
+            </w:r>
+          </w:p>
+          <w:p/>
+        </w:tc>
+        <w:tc>
+          <w:tcPr>
+            <w:tcW w:w="3117" w:type="dxa"/>
+          </w:tcPr>
+          <w:p>
+            <w:r>
+              <w:t>BNP-REPO</w:t>
+            </w:r>
+          </w:p>
+        </w:tc>
+      </w:tr>
+      <w:tr>
+        <w:tc>
+          <w:tcPr>
+            <w:tcW w:w="1525" w:type="dxa"/>
+          </w:tcPr>
+          <w:p>
+            <w:r>
+              <w:t>Haircut</w:t>
+            </w:r>
+          </w:p>
+        </w:tc>
+        <w:tc>
+          <w:tcPr>
+            <w:tcW w:w="4708" w:type="dxa"/>
+          </w:tcPr>
+          <w:p>
+            <w:r>
+              <w:t>Float number</w:t>
+            </w:r>
+            <w:r>
+              <w:t xml:space="preserve">, </w:t>
+            </w:r>
+            <w:r>
+              <w:t>initialize</w:t>
+            </w:r>
+            <w:r>
+              <w:t>d</w:t>
+            </w:r>
+            <w:r>
+              <w:t xml:space="preserve"> to zero. It’s n</w:t>
+            </w:r>
+            <w:r>
+              <w:t xml:space="preserve">ot available from Bloomberg repo transaction XML, </w:t>
+            </w:r>
+            <w:r>
+              <w:t xml:space="preserve">but from third party repo reports. It </w:t>
+            </w:r>
+            <w:r>
+              <w:t>need to</w:t>
+            </w:r>
+            <w:r>
+              <w:t xml:space="preserve"> be populated </w:t>
+            </w:r>
+            <w:r>
+              <w:t>through</w:t>
+            </w:r>
+            <w:r>
+              <w:t xml:space="preserve"> another batch process</w:t>
             </w:r>
             <w:r>
               <w:t>.</w:t>
             </w:r>
           </w:p>
+        </w:tc>
+        <w:tc>
+          <w:tcPr>
+            <w:tcW w:w="3117" w:type="dxa"/>
+          </w:tcPr>
+          <w:p>
+            <w:r>
+              <w:t>15</w:t>
+            </w:r>
+          </w:p>
+        </w:tc>
+      </w:tr>
+      <w:tr>
+        <w:tc>
+          <w:tcPr>
+            <w:tcW w:w="1525" w:type="dxa"/>
+          </w:tcPr>
+          <w:p>
+            <w:r>
+              <w:t>Status</w:t>
+            </w:r>
+          </w:p>
+        </w:tc>
+        <w:tc>
+          <w:tcPr>
+            <w:tcW w:w="4708" w:type="dxa"/>
+          </w:tcPr>
+          <w:p>
+            <w:r>
+              <w:t>the status of the repo transaction</w:t>
+            </w:r>
+            <w:r>
+              <w:t xml:space="preserve">. </w:t>
+            </w:r>
+            <w:r>
+              <w:t xml:space="preserve">Only 3 status </w:t>
+            </w:r>
+            <w:r>
+              <w:t>are</w:t>
+            </w:r>
+            <w:r>
+              <w:t xml:space="preserve"> allowed: “open”, “closed”, and “canceled”. </w:t>
+            </w:r>
+          </w:p>
           <w:p/>
+          <w:p>
+            <w:r>
+              <w:t xml:space="preserve">When a new repo comes in, status = “open”; when it is closed </w:t>
+            </w:r>
+            <w:r>
+              <w:t xml:space="preserve">explicitly via </w:t>
+            </w:r>
+            <w:r>
+              <w:t>a close transaction, status = “closed”; when it is canceled via a cancel transaction, status = “canceled”.</w:t>
+            </w:r>
+            <w:r>
+              <w:t xml:space="preserve"> </w:t>
+            </w:r>
+          </w:p>
+          <w:p/>
+          <w:p>
+            <w:r>
+              <w:t xml:space="preserve">Note that when a repo matures, the status will remain “open” because there </w:t>
+            </w:r>
+            <w:r>
+              <w:t>will be</w:t>
+            </w:r>
+            <w:r>
+              <w:t xml:space="preserve"> no external event to update it.</w:t>
+            </w:r>
+          </w:p>
         </w:tc>
         <w:tc>
           <w:tcPr>
@@ -3512,382 +3795,8 @@
           </w:tcPr>
           <w:p>
             <w:r>
-              <w:t>USD</w:t>
-            </w:r>
-          </w:p>
-        </w:tc>
-      </w:tr>
-      <w:tr>
-        <w:tc>
-          <w:tcPr>
-            <w:tcW w:w="1525" w:type="dxa"/>
-          </w:tcPr>
-          <w:p>
-            <w:r>
-              <w:t>Price</w:t>
-            </w:r>
-          </w:p>
-        </w:tc>
-        <w:tc>
-          <w:tcPr>
-            <w:tcW w:w="4708" w:type="dxa"/>
-          </w:tcPr>
-          <w:p>
-            <w:r>
-              <w:t>Float number, price of the collateral when the repo transaction is made</w:t>
-            </w:r>
-          </w:p>
-        </w:tc>
-        <w:tc>
-          <w:tcPr>
-            <w:tcW w:w="3117" w:type="dxa"/>
-          </w:tcPr>
-          <w:p>
-            <w:r>
-              <w:t>USD</w:t>
-            </w:r>
-          </w:p>
-        </w:tc>
-      </w:tr>
-      <w:tr>
-        <w:tc>
-          <w:tcPr>
-            <w:tcW w:w="1525" w:type="dxa"/>
-          </w:tcPr>
-          <w:p>
-            <w:r>
-              <w:t>Collateral Value</w:t>
-            </w:r>
-          </w:p>
-        </w:tc>
-        <w:tc>
-          <w:tcPr>
-            <w:tcW w:w="4708" w:type="dxa"/>
-          </w:tcPr>
-          <w:p>
-            <w:r>
-              <w:t>Float number, market value of the collateral when the repo transaction is made</w:t>
-            </w:r>
-          </w:p>
-        </w:tc>
-        <w:tc>
-          <w:tcPr>
-            <w:tcW w:w="3117" w:type="dxa"/>
-          </w:tcPr>
-          <w:p>
-            <w:r>
-              <w:t>1818000</w:t>
-            </w:r>
-          </w:p>
-        </w:tc>
-      </w:tr>
-      <w:tr>
-        <w:tc>
-          <w:tcPr>
-            <w:tcW w:w="1525" w:type="dxa"/>
-          </w:tcPr>
-          <w:p>
-            <w:r>
-              <w:t>Repo Name</w:t>
-            </w:r>
-          </w:p>
-        </w:tc>
-        <w:tc>
-          <w:tcPr>
-            <w:tcW w:w="4708" w:type="dxa"/>
-          </w:tcPr>
-          <w:p>
-            <w:r>
-              <w:t>String, code of the repo master</w:t>
-            </w:r>
-            <w:r>
-              <w:t xml:space="preserve"> </w:t>
-            </w:r>
-            <w:r>
-              <w:t>that</w:t>
-            </w:r>
-            <w:r>
-              <w:t xml:space="preserve"> the repo trade refers to</w:t>
-            </w:r>
-          </w:p>
-        </w:tc>
-        <w:tc>
-          <w:tcPr>
-            <w:tcW w:w="3117" w:type="dxa"/>
-          </w:tcPr>
-          <w:p>
-            <w:r>
-              <w:t>MMRPE420BS</w:t>
-            </w:r>
-          </w:p>
-        </w:tc>
-      </w:tr>
-      <w:tr>
-        <w:tc>
-          <w:tcPr>
-            <w:tcW w:w="1525" w:type="dxa"/>
-          </w:tcPr>
-          <w:p>
-            <w:r>
-              <w:t>Interest Rate</w:t>
-            </w:r>
-          </w:p>
-        </w:tc>
-        <w:tc>
-          <w:tcPr>
-            <w:tcW w:w="4708" w:type="dxa"/>
-          </w:tcPr>
-          <w:p>
-            <w:r>
-              <w:t xml:space="preserve">Float number, </w:t>
-            </w:r>
-            <w:r>
-              <w:t>repo interest rate</w:t>
-            </w:r>
-          </w:p>
-          <w:p/>
-        </w:tc>
-        <w:tc>
-          <w:tcPr>
-            <w:tcW w:w="3117" w:type="dxa"/>
-          </w:tcPr>
-          <w:p>
-            <w:r>
-              <w:t>0.95</w:t>
-            </w:r>
-          </w:p>
-        </w:tc>
-      </w:tr>
-      <w:tr>
-        <w:tc>
-          <w:tcPr>
-            <w:tcW w:w="1525" w:type="dxa"/>
-          </w:tcPr>
-          <w:p>
-            <w:r>
-              <w:t>Loan Amount</w:t>
-            </w:r>
-          </w:p>
-        </w:tc>
-        <w:tc>
-          <w:tcPr>
-            <w:tcW w:w="4708" w:type="dxa"/>
-          </w:tcPr>
-          <w:p>
-            <w:r>
-              <w:t xml:space="preserve">Float number, </w:t>
-            </w:r>
-            <w:r>
-              <w:t>repo loan amount</w:t>
-            </w:r>
-          </w:p>
-          <w:p/>
-        </w:tc>
-        <w:tc>
-          <w:tcPr>
-            <w:tcW w:w="3117" w:type="dxa"/>
-          </w:tcPr>
-          <w:p>
-            <w:r>
-              <w:t>256900.30</w:t>
-            </w:r>
-          </w:p>
-        </w:tc>
-      </w:tr>
-      <w:tr>
-        <w:tc>
-          <w:tcPr>
-            <w:tcW w:w="1525" w:type="dxa"/>
-          </w:tcPr>
-          <w:p>
-            <w:r>
-              <w:t>Broker</w:t>
-            </w:r>
-          </w:p>
-        </w:tc>
-        <w:tc>
-          <w:tcPr>
-            <w:tcW w:w="4708" w:type="dxa"/>
-          </w:tcPr>
-          <w:p>
-            <w:r>
-              <w:t xml:space="preserve">String, </w:t>
-            </w:r>
-            <w:r>
-              <w:t>repo trade broker</w:t>
-            </w:r>
-          </w:p>
-          <w:p/>
-        </w:tc>
-        <w:tc>
-          <w:tcPr>
-            <w:tcW w:w="3117" w:type="dxa"/>
-          </w:tcPr>
-          <w:p>
-            <w:r>
-              <w:t>BNP-REPO</w:t>
-            </w:r>
-          </w:p>
-        </w:tc>
-      </w:tr>
-      <w:tr>
-        <w:tc>
-          <w:tcPr>
-            <w:tcW w:w="1525" w:type="dxa"/>
-          </w:tcPr>
-          <w:p>
-            <w:r>
-              <w:t>Haircut</w:t>
-            </w:r>
-          </w:p>
-        </w:tc>
-        <w:tc>
-          <w:tcPr>
-            <w:tcW w:w="4708" w:type="dxa"/>
-          </w:tcPr>
-          <w:p>
-            <w:proofErr w:type="gramStart"/>
-            <w:r>
-              <w:t>Float number</w:t>
-            </w:r>
-            <w:r>
-              <w:t>,</w:t>
-            </w:r>
-            <w:proofErr w:type="gramEnd"/>
-            <w:r>
-              <w:t xml:space="preserve"> </w:t>
-            </w:r>
-            <w:r>
-              <w:t>initialize</w:t>
-            </w:r>
-            <w:r>
-              <w:t>d</w:t>
-            </w:r>
-            <w:r>
-              <w:t xml:space="preserve"> to zero. </w:t>
-            </w:r>
-            <w:proofErr w:type="gramStart"/>
-            <w:r>
-              <w:t>It’s</w:t>
-            </w:r>
-            <w:proofErr w:type="gramEnd"/>
-            <w:r>
-              <w:t xml:space="preserve"> n</w:t>
-            </w:r>
-            <w:r>
-              <w:t xml:space="preserve">ot available from Bloomberg repo transaction XML, </w:t>
-            </w:r>
-            <w:r>
-              <w:t xml:space="preserve">but from third party repo reports. It </w:t>
-            </w:r>
-            <w:proofErr w:type="gramStart"/>
-            <w:r>
-              <w:t>need</w:t>
-            </w:r>
-            <w:proofErr w:type="gramEnd"/>
-            <w:r>
-              <w:t xml:space="preserve"> to</w:t>
-            </w:r>
-            <w:r>
-              <w:t xml:space="preserve"> be populated </w:t>
-            </w:r>
-            <w:r>
-              <w:t>through</w:t>
-            </w:r>
-            <w:r>
-              <w:t xml:space="preserve"> another batch process</w:t>
-            </w:r>
-            <w:r>
-              <w:t>.</w:t>
-            </w:r>
-          </w:p>
-        </w:tc>
-        <w:tc>
-          <w:tcPr>
-            <w:tcW w:w="3117" w:type="dxa"/>
-          </w:tcPr>
-          <w:p>
-            <w:r>
-              <w:t>15</w:t>
-            </w:r>
-          </w:p>
-        </w:tc>
-      </w:tr>
-      <w:tr>
-        <w:tc>
-          <w:tcPr>
-            <w:tcW w:w="1525" w:type="dxa"/>
-          </w:tcPr>
-          <w:p>
-            <w:r>
-              <w:t>Status</w:t>
-            </w:r>
-          </w:p>
-        </w:tc>
-        <w:tc>
-          <w:tcPr>
-            <w:tcW w:w="4708" w:type="dxa"/>
-          </w:tcPr>
-          <w:p>
-            <w:r>
-              <w:t>the status of the repo transaction</w:t>
-            </w:r>
-            <w:r>
-              <w:t xml:space="preserve">. </w:t>
-            </w:r>
-            <w:r>
-              <w:t xml:space="preserve">Only 3 status </w:t>
-            </w:r>
-            <w:r>
-              <w:t>are</w:t>
-            </w:r>
-            <w:r>
-              <w:t xml:space="preserve"> allowed: “open”, “closed”, and “canceled”. </w:t>
-            </w:r>
-          </w:p>
-          <w:p/>
-          <w:p>
-            <w:r>
-              <w:t xml:space="preserve">When a new repo comes in, status = “open”; when it is closed </w:t>
-            </w:r>
-            <w:r>
-              <w:t xml:space="preserve">explicitly via </w:t>
-            </w:r>
-            <w:r>
-              <w:t>a close transaction, status = “closed”; when it is canceled via a cancel transaction, status = “canceled”.</w:t>
-            </w:r>
-            <w:r>
-              <w:t xml:space="preserve"> </w:t>
-            </w:r>
-          </w:p>
-          <w:p/>
-          <w:p>
-            <w:r>
-              <w:lastRenderedPageBreak/>
-              <w:t xml:space="preserve">Note that when a repo matures, the status will remain “open” because there </w:t>
-            </w:r>
-            <w:r>
-              <w:t>will be</w:t>
-            </w:r>
-            <w:r>
-              <w:t xml:space="preserve"> no external event to update it.</w:t>
-            </w:r>
-          </w:p>
-        </w:tc>
-        <w:tc>
-          <w:tcPr>
-            <w:tcW w:w="3117" w:type="dxa"/>
-          </w:tcPr>
-          <w:p>
-            <w:r>
-              <w:lastRenderedPageBreak/>
-              <w:t xml:space="preserve">open, closed, </w:t>
-            </w:r>
-            <w:proofErr w:type="gramStart"/>
-            <w:r>
-              <w:t>canceled</w:t>
-            </w:r>
-            <w:proofErr w:type="gramEnd"/>
+              <w:t>open, closed, canceled</w:t>
+            </w:r>
           </w:p>
           <w:p/>
         </w:tc>
@@ -3900,6 +3809,7 @@
       </w:pPr>
       <w:bookmarkStart w:id="3" w:name="_Toc63862411"/>
       <w:r>
+        <w:lastRenderedPageBreak/>
         <w:t>Repo Transaction History</w:t>
       </w:r>
       <w:bookmarkEnd w:id="3"/>
@@ -4044,15 +3954,7 @@
           </w:tcPr>
           <w:p>
             <w:r>
-              <w:t>String (</w:t>
-            </w:r>
-            <w:proofErr w:type="spellStart"/>
-            <w:r>
-              <w:t>yyyy</w:t>
-            </w:r>
-            <w:proofErr w:type="spellEnd"/>
-            <w:r>
-              <w:t>-mm-dd), date of the action</w:t>
+              <w:t>String (yyyy-mm-dd), date of the action</w:t>
             </w:r>
           </w:p>
           <w:p/>
@@ -4135,23 +4037,7 @@
           </w:tcPr>
           <w:p>
             <w:r>
-              <w:t>String (</w:t>
-            </w:r>
-            <w:proofErr w:type="spellStart"/>
-            <w:r>
-              <w:t>yyyy</w:t>
-            </w:r>
-            <w:proofErr w:type="spellEnd"/>
-            <w:r>
-              <w:t>-mm-dd HH:</w:t>
-            </w:r>
-            <w:proofErr w:type="gramStart"/>
-            <w:r>
-              <w:t>MM:SS</w:t>
-            </w:r>
-            <w:proofErr w:type="gramEnd"/>
-            <w:r>
-              <w:t>)</w:t>
+              <w:t>String (yyyy-mm-dd HH:MM:SS)</w:t>
             </w:r>
             <w:r>
               <w:t>, time when this transaction is entered into the database.</w:t>
@@ -4203,33 +4089,18 @@
     </w:p>
     <w:p>
       <w:r>
-        <w:t xml:space="preserve">1. New repo </w:t>
-      </w:r>
-      <w:proofErr w:type="gramStart"/>
-      <w:r>
-        <w:t>trade;</w:t>
-      </w:r>
-      <w:proofErr w:type="gramEnd"/>
+        <w:t>1. New repo trade;</w:t>
+      </w:r>
     </w:p>
     <w:p>
       <w:r>
-        <w:t xml:space="preserve">2. Close repo </w:t>
-      </w:r>
-      <w:proofErr w:type="gramStart"/>
-      <w:r>
-        <w:t>trade;</w:t>
-      </w:r>
-      <w:proofErr w:type="gramEnd"/>
+        <w:t>2. Close repo trade;</w:t>
+      </w:r>
     </w:p>
     <w:p>
       <w:r>
-        <w:t xml:space="preserve">3. Cancel repo </w:t>
-      </w:r>
-      <w:proofErr w:type="gramStart"/>
-      <w:r>
-        <w:t>trade;</w:t>
-      </w:r>
-      <w:proofErr w:type="gramEnd"/>
+        <w:t>3. Cancel repo trade;</w:t>
+      </w:r>
     </w:p>
     <w:p>
       <w:r>
@@ -4287,13 +4158,8 @@
     </w:p>
     <w:p>
       <w:r>
-        <w:t xml:space="preserve">1. repo master, for repo </w:t>
-      </w:r>
-      <w:proofErr w:type="gramStart"/>
-      <w:r>
-        <w:t>masters;</w:t>
-      </w:r>
-      <w:proofErr w:type="gramEnd"/>
+        <w:t>1. repo master, for repo masters;</w:t>
+      </w:r>
     </w:p>
     <w:p>
       <w:r>
@@ -4426,146 +4292,126 @@
           </w:tcPr>
           <w:p>
             <w:r>
+              <w:t>MMRPE420BS</w:t>
+            </w:r>
+          </w:p>
+        </w:tc>
+      </w:tr>
+      <w:tr>
+        <w:tc>
+          <w:tcPr>
+            <w:tcW w:w="1525" w:type="dxa"/>
+          </w:tcPr>
+          <w:p>
+            <w:r>
+              <w:t>Currency</w:t>
+            </w:r>
+          </w:p>
+        </w:tc>
+        <w:tc>
+          <w:tcPr>
+            <w:tcW w:w="4708" w:type="dxa"/>
+          </w:tcPr>
+          <w:p>
+            <w:r>
+              <w:t>Tag “</w:t>
+            </w:r>
+            <w:r>
+              <w:t>BifurcationCurrency</w:t>
+            </w:r>
+            <w:r>
+              <w:t>”</w:t>
+            </w:r>
+          </w:p>
+        </w:tc>
+        <w:tc>
+          <w:tcPr>
+            <w:tcW w:w="3117" w:type="dxa"/>
+          </w:tcPr>
+          <w:p>
+            <w:r>
+              <w:t>USD</w:t>
+            </w:r>
+          </w:p>
+        </w:tc>
+      </w:tr>
+      <w:tr>
+        <w:tc>
+          <w:tcPr>
+            <w:tcW w:w="1525" w:type="dxa"/>
+          </w:tcPr>
+          <w:p>
+            <w:r>
+              <w:t>Day Count</w:t>
+            </w:r>
+          </w:p>
+        </w:tc>
+        <w:tc>
+          <w:tcPr>
+            <w:tcW w:w="4708" w:type="dxa"/>
+          </w:tcPr>
+          <w:p>
+            <w:r>
+              <w:t>Tag “</w:t>
+            </w:r>
+            <w:r>
+              <w:t>AccrualDaysPerMonth</w:t>
+            </w:r>
+            <w:r>
+              <w:t>”: if it is a number, keep it unchanged; if it is a string “Actual”, then map it to “ACT”</w:t>
+            </w:r>
+            <w:r>
+              <w:t>; if it is any other value, ERROR.</w:t>
+            </w:r>
+          </w:p>
+          <w:p/>
+          <w:p>
+            <w:r>
+              <w:t>Tag “</w:t>
+            </w:r>
+            <w:r>
+              <w:t>AccrualDaysPerYear</w:t>
+            </w:r>
+            <w:r>
+              <w:t>”: same logic as above.</w:t>
+            </w:r>
+          </w:p>
+          <w:p/>
+          <w:p>
+            <w:r>
+              <w:t>Combine</w:t>
+            </w:r>
+            <w:r>
+              <w:t xml:space="preserve"> the mapped values of “</w:t>
+            </w:r>
+            <w:r>
+              <w:t>AccrualDaysPerMonth</w:t>
+            </w:r>
+            <w:r>
+              <w:t>” and “</w:t>
+            </w:r>
+            <w:r>
+              <w:t>AccrualDaysPerYear</w:t>
+            </w:r>
+            <w:r>
+              <w:t>”, with a “/” in between.</w:t>
+            </w:r>
+          </w:p>
+        </w:tc>
+        <w:tc>
+          <w:tcPr>
+            <w:tcW w:w="3117" w:type="dxa"/>
+          </w:tcPr>
+          <w:p>
+            <w:r>
               <w:lastRenderedPageBreak/>
-              <w:t>MMRPE420BS</w:t>
-            </w:r>
-          </w:p>
-        </w:tc>
-      </w:tr>
-      <w:tr>
-        <w:tc>
-          <w:tcPr>
-            <w:tcW w:w="1525" w:type="dxa"/>
-          </w:tcPr>
-          <w:p>
-            <w:r>
-              <w:t>Currency</w:t>
-            </w:r>
-          </w:p>
-        </w:tc>
-        <w:tc>
-          <w:tcPr>
-            <w:tcW w:w="4708" w:type="dxa"/>
-          </w:tcPr>
-          <w:p>
-            <w:r>
-              <w:t>Tag “</w:t>
-            </w:r>
-            <w:proofErr w:type="spellStart"/>
-            <w:r>
-              <w:t>BifurcationCurrency</w:t>
-            </w:r>
-            <w:proofErr w:type="spellEnd"/>
-            <w:r>
-              <w:t>”</w:t>
-            </w:r>
-          </w:p>
-        </w:tc>
-        <w:tc>
-          <w:tcPr>
-            <w:tcW w:w="3117" w:type="dxa"/>
-          </w:tcPr>
-          <w:p>
-            <w:r>
-              <w:t>USD</w:t>
-            </w:r>
-          </w:p>
-        </w:tc>
-      </w:tr>
-      <w:tr>
-        <w:tc>
-          <w:tcPr>
-            <w:tcW w:w="1525" w:type="dxa"/>
-          </w:tcPr>
-          <w:p>
-            <w:r>
-              <w:t>Day Count</w:t>
-            </w:r>
-          </w:p>
-        </w:tc>
-        <w:tc>
-          <w:tcPr>
-            <w:tcW w:w="4708" w:type="dxa"/>
-          </w:tcPr>
-          <w:p>
-            <w:r>
-              <w:t>Tag “</w:t>
-            </w:r>
-            <w:proofErr w:type="spellStart"/>
-            <w:r>
-              <w:t>AccrualDaysPerMonth</w:t>
-            </w:r>
-            <w:proofErr w:type="spellEnd"/>
-            <w:r>
-              <w:t>”: if it is a number, keep it unchanged; if it is a string “Actual”, then map it to “ACT”</w:t>
-            </w:r>
-            <w:r>
-              <w:t>; if it is any other value, ERROR.</w:t>
+              <w:t>AccrualDaysPerMonth = Actual</w:t>
             </w:r>
           </w:p>
           <w:p/>
           <w:p>
             <w:r>
-              <w:t>Tag “</w:t>
-            </w:r>
-            <w:proofErr w:type="spellStart"/>
-            <w:r>
-              <w:t>AccrualDaysPerYear</w:t>
-            </w:r>
-            <w:proofErr w:type="spellEnd"/>
-            <w:r>
-              <w:t>”: same logic as above.</w:t>
-            </w:r>
-          </w:p>
-          <w:p/>
-          <w:p>
-            <w:r>
-              <w:t>Combine</w:t>
-            </w:r>
-            <w:r>
-              <w:t xml:space="preserve"> the mapped values of “</w:t>
-            </w:r>
-            <w:proofErr w:type="spellStart"/>
-            <w:r>
-              <w:t>AccrualDaysPerMonth</w:t>
-            </w:r>
-            <w:proofErr w:type="spellEnd"/>
-            <w:r>
-              <w:t>” and “</w:t>
-            </w:r>
-            <w:proofErr w:type="spellStart"/>
-            <w:r>
-              <w:t>AccrualDaysPerYear</w:t>
-            </w:r>
-            <w:proofErr w:type="spellEnd"/>
-            <w:r>
-              <w:t>”, with a “/” in between.</w:t>
-            </w:r>
-          </w:p>
-        </w:tc>
-        <w:tc>
-          <w:tcPr>
-            <w:tcW w:w="3117" w:type="dxa"/>
-          </w:tcPr>
-          <w:p>
-            <w:proofErr w:type="spellStart"/>
-            <w:r>
-              <w:t>AccrualDaysPerMonth</w:t>
-            </w:r>
-            <w:proofErr w:type="spellEnd"/>
-            <w:r>
-              <w:t xml:space="preserve"> = Actual</w:t>
-            </w:r>
-          </w:p>
-          <w:p/>
-          <w:p>
-            <w:proofErr w:type="spellStart"/>
-            <w:r>
-              <w:t>AccrualDaysPerYear</w:t>
-            </w:r>
-            <w:proofErr w:type="spellEnd"/>
-            <w:r>
-              <w:t xml:space="preserve"> = 360</w:t>
+              <w:t>AccrualDaysPerYear = 360</w:t>
             </w:r>
           </w:p>
           <w:p/>
@@ -4727,11 +4573,9 @@
             <w:r>
               <w:t>“</w:t>
             </w:r>
-            <w:proofErr w:type="gramStart"/>
             <w:r>
               <w:t>RR</w:t>
             </w:r>
-            <w:proofErr w:type="gramEnd"/>
             <w:r>
               <w:t>”</w:t>
             </w:r>
@@ -4748,29 +4592,13 @@
               <w:t xml:space="preserve">XML </w:t>
             </w:r>
             <w:r>
-              <w:t>element is “</w:t>
-            </w:r>
-            <w:proofErr w:type="spellStart"/>
-            <w:r>
-              <w:t>ReverseRepo_InsertUpdate</w:t>
-            </w:r>
-            <w:proofErr w:type="spellEnd"/>
-            <w:r>
-              <w:t>”, “RP”</w:t>
+              <w:t>element is “ReverseRepo_InsertUpdate”, “RP”</w:t>
             </w:r>
             <w:r>
               <w:t xml:space="preserve"> if the XML element is </w:t>
             </w:r>
             <w:r>
-              <w:t>“</w:t>
-            </w:r>
-            <w:proofErr w:type="spellStart"/>
-            <w:r>
-              <w:t>Repo_InsertUpdate</w:t>
-            </w:r>
-            <w:proofErr w:type="spellEnd"/>
-            <w:r>
-              <w:t>”, ERROR otherwise.</w:t>
+              <w:t>“Repo_InsertUpdate”, ERROR otherwise.</w:t>
             </w:r>
           </w:p>
           <w:p/>
@@ -4837,17 +4665,306 @@
           </w:tcPr>
           <w:p>
             <w:r>
+              <w:t>Tag “LocationAccount”</w:t>
+            </w:r>
+          </w:p>
+        </w:tc>
+        <w:tc>
+          <w:tcPr>
+            <w:tcW w:w="3117" w:type="dxa"/>
+          </w:tcPr>
+          <w:p>
+            <w:r>
+              <w:t>BOCHK, BOCHK-LIQ</w:t>
+            </w:r>
+          </w:p>
+        </w:tc>
+      </w:tr>
+      <w:tr>
+        <w:tc>
+          <w:tcPr>
+            <w:tcW w:w="1525" w:type="dxa"/>
+          </w:tcPr>
+          <w:p>
+            <w:r>
+              <w:t>Collateral ID Type</w:t>
+            </w:r>
+          </w:p>
+        </w:tc>
+        <w:tc>
+          <w:tcPr>
+            <w:tcW w:w="4708" w:type="dxa"/>
+          </w:tcPr>
+          <w:p>
+            <w:r>
               <w:t>Tag “</w:t>
             </w:r>
-            <w:proofErr w:type="spellStart"/>
-            <w:r>
-              <w:t>LocationAccount</w:t>
-            </w:r>
-            <w:proofErr w:type="spellEnd"/>
+            <w:r>
+              <w:t>Investment</w:t>
+            </w:r>
+            <w:r>
+              <w:t xml:space="preserve">”, </w:t>
+            </w:r>
+            <w:r>
+              <w:t xml:space="preserve">it looks like: </w:t>
+            </w:r>
+          </w:p>
+          <w:p/>
+          <w:p>
+            <w:r>
+              <w:t>Isin=XS1234567890</w:t>
+            </w:r>
+          </w:p>
+          <w:p/>
+          <w:p>
+            <w:r>
+              <w:t xml:space="preserve">The value on the </w:t>
+            </w:r>
+            <w:r>
+              <w:t xml:space="preserve">left-hand side </w:t>
+            </w:r>
+            <w:r>
+              <w:t xml:space="preserve">of “=” is the </w:t>
+            </w:r>
+            <w:r>
+              <w:t>collateral id type, convert it to all upper case.</w:t>
+            </w:r>
+          </w:p>
+          <w:p>
+            <w:r>
+              <w:t xml:space="preserve">The value on the </w:t>
+            </w:r>
+            <w:r>
+              <w:t>right-hand</w:t>
+            </w:r>
+            <w:r>
+              <w:t xml:space="preserve"> side of “=” is the collateral </w:t>
+            </w:r>
+            <w:r>
+              <w:t>id</w:t>
+            </w:r>
+          </w:p>
+          <w:p/>
+        </w:tc>
+        <w:tc>
+          <w:tcPr>
+            <w:tcW w:w="3117" w:type="dxa"/>
+          </w:tcPr>
+          <w:p>
+            <w:r>
+              <w:t>ISIN</w:t>
+            </w:r>
+          </w:p>
+        </w:tc>
+      </w:tr>
+      <w:tr>
+        <w:tc>
+          <w:tcPr>
+            <w:tcW w:w="1525" w:type="dxa"/>
+          </w:tcPr>
+          <w:p>
+            <w:r>
+              <w:t>Collateral ID</w:t>
+            </w:r>
+          </w:p>
+        </w:tc>
+        <w:tc>
+          <w:tcPr>
+            <w:tcW w:w="4708" w:type="dxa"/>
+          </w:tcPr>
+          <w:p>
+            <w:r>
+              <w:t>See above</w:t>
+            </w:r>
+          </w:p>
+        </w:tc>
+        <w:tc>
+          <w:tcPr>
+            <w:tcW w:w="3117" w:type="dxa"/>
+          </w:tcPr>
+          <w:p>
+            <w:r>
+              <w:t>XS1234567890</w:t>
+            </w:r>
+          </w:p>
+          <w:p/>
+        </w:tc>
+      </w:tr>
+      <w:tr>
+        <w:tc>
+          <w:tcPr>
+            <w:tcW w:w="1525" w:type="dxa"/>
+          </w:tcPr>
+          <w:p>
+            <w:r>
+              <w:t>Trade Date</w:t>
+            </w:r>
+          </w:p>
+        </w:tc>
+        <w:tc>
+          <w:tcPr>
+            <w:tcW w:w="4708" w:type="dxa"/>
+          </w:tcPr>
+          <w:p>
+            <w:r>
+              <w:t>Tag “EventDate”</w:t>
+            </w:r>
+            <w:r>
+              <w:t xml:space="preserve">, ignore the “T00:00:00” part. For example, </w:t>
+            </w:r>
+            <w:r>
+              <w:t>2018-08-27T00:00:00</w:t>
+            </w:r>
+            <w:r>
+              <w:t xml:space="preserve"> is converted to 2018-08-27</w:t>
+            </w:r>
+          </w:p>
+          <w:p/>
+        </w:tc>
+        <w:tc>
+          <w:tcPr>
+            <w:tcW w:w="3117" w:type="dxa"/>
+          </w:tcPr>
+          <w:p>
+            <w:r>
+              <w:t>2018-08-27</w:t>
+            </w:r>
+          </w:p>
+        </w:tc>
+      </w:tr>
+      <w:tr>
+        <w:tc>
+          <w:tcPr>
+            <w:tcW w:w="1525" w:type="dxa"/>
+          </w:tcPr>
+          <w:p>
+            <w:r>
+              <w:t>Settle Date</w:t>
+            </w:r>
+          </w:p>
+        </w:tc>
+        <w:tc>
+          <w:tcPr>
+            <w:tcW w:w="4708" w:type="dxa"/>
+          </w:tcPr>
+          <w:p>
+            <w:r>
+              <w:t>Tag “SettleDate”</w:t>
+            </w:r>
+            <w:r>
+              <w:t>, logic similar to “Trade Date”</w:t>
+            </w:r>
+          </w:p>
+          <w:p/>
+        </w:tc>
+        <w:tc>
+          <w:tcPr>
+            <w:tcW w:w="3117" w:type="dxa"/>
+          </w:tcPr>
+          <w:p>
+            <w:r>
+              <w:t>2021-05-27</w:t>
+            </w:r>
+          </w:p>
+        </w:tc>
+      </w:tr>
+      <w:tr>
+        <w:tc>
+          <w:tcPr>
+            <w:tcW w:w="1525" w:type="dxa"/>
+          </w:tcPr>
+          <w:p>
+            <w:r>
+              <w:t>Is Open Repo</w:t>
+            </w:r>
+          </w:p>
+        </w:tc>
+        <w:tc>
+          <w:tcPr>
+            <w:tcW w:w="4708" w:type="dxa"/>
+          </w:tcPr>
+          <w:p>
+            <w:r>
+              <w:t>True i</w:t>
+            </w:r>
+            <w:r>
+              <w:t xml:space="preserve">f </w:t>
+            </w:r>
+            <w:r>
+              <w:t>tag “OpenEnded” is</w:t>
+            </w:r>
+            <w:r>
+              <w:t xml:space="preserve"> there and its value is “CALC”, False otherwise.</w:t>
+            </w:r>
+          </w:p>
+          <w:p/>
+        </w:tc>
+        <w:tc>
+          <w:tcPr>
+            <w:tcW w:w="3117" w:type="dxa"/>
+          </w:tcPr>
+          <w:p>
+            <w:r>
+              <w:t>True, False</w:t>
+            </w:r>
+          </w:p>
+        </w:tc>
+      </w:tr>
+      <w:tr>
+        <w:tc>
+          <w:tcPr>
+            <w:tcW w:w="1525" w:type="dxa"/>
+          </w:tcPr>
+          <w:p>
+            <w:r>
+              <w:lastRenderedPageBreak/>
+              <w:t>Maturity Date</w:t>
+            </w:r>
+          </w:p>
+        </w:tc>
+        <w:tc>
+          <w:tcPr>
+            <w:tcW w:w="4708" w:type="dxa"/>
+          </w:tcPr>
+          <w:p>
+            <w:r>
+              <w:t>Empty String if</w:t>
+            </w:r>
+            <w:r>
+              <w:t xml:space="preserve"> </w:t>
+            </w:r>
+            <w:r>
+              <w:t>t</w:t>
+            </w:r>
+            <w:r>
+              <w:t>ag “</w:t>
+            </w:r>
+            <w:r>
+              <w:t>ActualSettleDate</w:t>
+            </w:r>
             <w:r>
               <w:t>”</w:t>
             </w:r>
-          </w:p>
+            <w:r>
+              <w:t xml:space="preserve"> value is “CALC” and </w:t>
+            </w:r>
+            <w:r>
+              <w:t>“Is Open Repo” is True; ERROR i</w:t>
+            </w:r>
+            <w:r>
+              <w:t>f tag “</w:t>
+            </w:r>
+            <w:r>
+              <w:t>ActualSettleDate</w:t>
+            </w:r>
+            <w:r>
+              <w:t xml:space="preserve">” value is “CALC” and “Is Open Repo” is False; </w:t>
+            </w:r>
+            <w:r>
+              <w:t>Convert to String otherwise (same logic as “Trade Date”)</w:t>
+            </w:r>
+          </w:p>
+          <w:p/>
         </w:tc>
         <w:tc>
           <w:tcPr>
@@ -4855,7 +4972,13 @@
           </w:tcPr>
           <w:p>
             <w:r>
-              <w:t>BOCHK, BOCHK-LIQ</w:t>
+              <w:t>“”, “</w:t>
+            </w:r>
+            <w:r>
+              <w:t>2021-06-30</w:t>
+            </w:r>
+            <w:r>
+              <w:t>”</w:t>
             </w:r>
           </w:p>
         </w:tc>
@@ -4867,7 +4990,7 @@
           </w:tcPr>
           <w:p>
             <w:r>
-              <w:t>Collateral ID Type</w:t>
+              <w:t>Quantity</w:t>
             </w:r>
           </w:p>
         </w:tc>
@@ -4877,59 +5000,297 @@
           </w:tcPr>
           <w:p>
             <w:r>
+              <w:t>T</w:t>
+            </w:r>
+            <w:r>
+              <w:t>ag “Quantity”</w:t>
+            </w:r>
+          </w:p>
+          <w:p/>
+        </w:tc>
+        <w:tc>
+          <w:tcPr>
+            <w:tcW w:w="3117" w:type="dxa"/>
+          </w:tcPr>
+          <w:p>
+            <w:r>
+              <w:t>300000</w:t>
+            </w:r>
+          </w:p>
+        </w:tc>
+      </w:tr>
+      <w:tr>
+        <w:tc>
+          <w:tcPr>
+            <w:tcW w:w="1525" w:type="dxa"/>
+          </w:tcPr>
+          <w:p>
+            <w:r>
+              <w:t>Currency</w:t>
+            </w:r>
+          </w:p>
+        </w:tc>
+        <w:tc>
+          <w:tcPr>
+            <w:tcW w:w="4708" w:type="dxa"/>
+          </w:tcPr>
+          <w:p>
+            <w:r>
+              <w:t>Tag “CounterInvestment”</w:t>
+            </w:r>
+          </w:p>
+        </w:tc>
+        <w:tc>
+          <w:tcPr>
+            <w:tcW w:w="3117" w:type="dxa"/>
+          </w:tcPr>
+          <w:p>
+            <w:r>
+              <w:t>USD</w:t>
+            </w:r>
+          </w:p>
+        </w:tc>
+      </w:tr>
+      <w:tr>
+        <w:tc>
+          <w:tcPr>
+            <w:tcW w:w="1525" w:type="dxa"/>
+          </w:tcPr>
+          <w:p>
+            <w:r>
+              <w:t>Price</w:t>
+            </w:r>
+          </w:p>
+        </w:tc>
+        <w:tc>
+          <w:tcPr>
+            <w:tcW w:w="4708" w:type="dxa"/>
+          </w:tcPr>
+          <w:p>
+            <w:r>
+              <w:t>Tag “Price”</w:t>
+            </w:r>
+          </w:p>
+        </w:tc>
+        <w:tc>
+          <w:tcPr>
+            <w:tcW w:w="3117" w:type="dxa"/>
+          </w:tcPr>
+          <w:p>
+            <w:r>
+              <w:t>101</w:t>
+            </w:r>
+          </w:p>
+        </w:tc>
+      </w:tr>
+      <w:tr>
+        <w:tc>
+          <w:tcPr>
+            <w:tcW w:w="1525" w:type="dxa"/>
+          </w:tcPr>
+          <w:p>
+            <w:r>
+              <w:t>Collateral Value</w:t>
+            </w:r>
+          </w:p>
+        </w:tc>
+        <w:tc>
+          <w:tcPr>
+            <w:tcW w:w="4708" w:type="dxa"/>
+          </w:tcPr>
+          <w:p>
+            <w:r>
               <w:t>Tag “</w:t>
             </w:r>
             <w:r>
-              <w:t>Investment</w:t>
-            </w:r>
-            <w:r>
-              <w:t xml:space="preserve">”, </w:t>
-            </w:r>
-            <w:r>
-              <w:t xml:space="preserve">it looks like: </w:t>
+              <w:t>NetCounterAmount</w:t>
+            </w:r>
+            <w:r>
+              <w:t>”</w:t>
+            </w:r>
+          </w:p>
+        </w:tc>
+        <w:tc>
+          <w:tcPr>
+            <w:tcW w:w="3117" w:type="dxa"/>
+          </w:tcPr>
+          <w:p>
+            <w:r>
+              <w:t>1818000</w:t>
+            </w:r>
+          </w:p>
+        </w:tc>
+      </w:tr>
+      <w:tr>
+        <w:tc>
+          <w:tcPr>
+            <w:tcW w:w="1525" w:type="dxa"/>
+          </w:tcPr>
+          <w:p>
+            <w:r>
+              <w:t>Repo Name</w:t>
+            </w:r>
+          </w:p>
+        </w:tc>
+        <w:tc>
+          <w:tcPr>
+            <w:tcW w:w="4708" w:type="dxa"/>
+          </w:tcPr>
+          <w:p>
+            <w:r>
+              <w:t>Tag “RepoName”</w:t>
             </w:r>
           </w:p>
           <w:p/>
           <w:p>
-            <w:proofErr w:type="spellStart"/>
-            <w:r>
-              <w:t>Isin</w:t>
-            </w:r>
-            <w:proofErr w:type="spellEnd"/>
-            <w:r>
-              <w:t>=XS1234567890</w:t>
+            <w:r>
+              <w:t xml:space="preserve">Make sure </w:t>
+            </w:r>
+            <w:r>
+              <w:t>there is a security master record whose “Code” value is the same as the “Repo Name” value.</w:t>
+            </w:r>
+          </w:p>
+        </w:tc>
+        <w:tc>
+          <w:tcPr>
+            <w:tcW w:w="3117" w:type="dxa"/>
+          </w:tcPr>
+          <w:p>
+            <w:r>
+              <w:t>MMRPE420BS</w:t>
+            </w:r>
+          </w:p>
+        </w:tc>
+      </w:tr>
+      <w:tr>
+        <w:tc>
+          <w:tcPr>
+            <w:tcW w:w="1525" w:type="dxa"/>
+          </w:tcPr>
+          <w:p>
+            <w:r>
+              <w:t>Interest Rate</w:t>
+            </w:r>
+          </w:p>
+        </w:tc>
+        <w:tc>
+          <w:tcPr>
+            <w:tcW w:w="4708" w:type="dxa"/>
+          </w:tcPr>
+          <w:p>
+            <w:r>
+              <w:t>T</w:t>
+            </w:r>
+            <w:r>
+              <w:t>ag “Coupon”</w:t>
+            </w:r>
+          </w:p>
+        </w:tc>
+        <w:tc>
+          <w:tcPr>
+            <w:tcW w:w="3117" w:type="dxa"/>
+          </w:tcPr>
+          <w:p>
+            <w:r>
+              <w:t>0.95</w:t>
+            </w:r>
+          </w:p>
+        </w:tc>
+      </w:tr>
+      <w:tr>
+        <w:tc>
+          <w:tcPr>
+            <w:tcW w:w="1525" w:type="dxa"/>
+          </w:tcPr>
+          <w:p>
+            <w:r>
+              <w:t>Loan Amount</w:t>
+            </w:r>
+          </w:p>
+        </w:tc>
+        <w:tc>
+          <w:tcPr>
+            <w:tcW w:w="4708" w:type="dxa"/>
+          </w:tcPr>
+          <w:p>
+            <w:r>
+              <w:t>T</w:t>
+            </w:r>
+            <w:r>
+              <w:t>ag “LoanAmount”</w:t>
+            </w:r>
+          </w:p>
+        </w:tc>
+        <w:tc>
+          <w:tcPr>
+            <w:tcW w:w="3117" w:type="dxa"/>
+          </w:tcPr>
+          <w:p>
+            <w:r>
+              <w:t>256900.30</w:t>
+            </w:r>
+          </w:p>
+        </w:tc>
+      </w:tr>
+      <w:tr>
+        <w:tc>
+          <w:tcPr>
+            <w:tcW w:w="1525" w:type="dxa"/>
+          </w:tcPr>
+          <w:p>
+            <w:r>
+              <w:t>Broker</w:t>
+            </w:r>
+          </w:p>
+        </w:tc>
+        <w:tc>
+          <w:tcPr>
+            <w:tcW w:w="4708" w:type="dxa"/>
+          </w:tcPr>
+          <w:p>
+            <w:r>
+              <w:t>T</w:t>
+            </w:r>
+            <w:r>
+              <w:t>ag “Broker”</w:t>
+            </w:r>
+          </w:p>
+        </w:tc>
+        <w:tc>
+          <w:tcPr>
+            <w:tcW w:w="3117" w:type="dxa"/>
+          </w:tcPr>
+          <w:p>
+            <w:r>
+              <w:t>BNP-REPO</w:t>
+            </w:r>
+          </w:p>
+        </w:tc>
+      </w:tr>
+      <w:tr>
+        <w:tc>
+          <w:tcPr>
+            <w:tcW w:w="1525" w:type="dxa"/>
+          </w:tcPr>
+          <w:p>
+            <w:r>
+              <w:t>Haircut</w:t>
+            </w:r>
+          </w:p>
+        </w:tc>
+        <w:tc>
+          <w:tcPr>
+            <w:tcW w:w="4708" w:type="dxa"/>
+          </w:tcPr>
+          <w:p>
+            <w:r>
+              <w:t>I</w:t>
+            </w:r>
+            <w:r>
+              <w:t>nitialized to zero.</w:t>
             </w:r>
           </w:p>
           <w:p/>
-          <w:p>
-            <w:r>
-              <w:t xml:space="preserve">The value on the </w:t>
-            </w:r>
-            <w:r>
-              <w:t xml:space="preserve">left-hand side </w:t>
-            </w:r>
-            <w:r>
-              <w:t xml:space="preserve">of “=” is the </w:t>
-            </w:r>
-            <w:r>
-              <w:t>collateral id type, convert it to all upper case.</w:t>
-            </w:r>
-          </w:p>
-          <w:p>
-            <w:r>
-              <w:t xml:space="preserve">The value on the </w:t>
-            </w:r>
-            <w:r>
-              <w:t>right-hand</w:t>
-            </w:r>
-            <w:r>
-              <w:t xml:space="preserve"> side of “=” is the collateral </w:t>
-            </w:r>
-            <w:r>
-              <w:t>id</w:t>
-            </w:r>
-          </w:p>
-          <w:p/>
         </w:tc>
         <w:tc>
           <w:tcPr>
@@ -4937,7 +5298,7 @@
           </w:tcPr>
           <w:p>
             <w:r>
-              <w:t>ISIN</w:t>
+              <w:t>0</w:t>
             </w:r>
           </w:p>
         </w:tc>
@@ -4949,7 +5310,7 @@
           </w:tcPr>
           <w:p>
             <w:r>
-              <w:t>Collateral ID</w:t>
+              <w:t>Status</w:t>
             </w:r>
           </w:p>
         </w:tc>
@@ -4959,646 +5320,8 @@
           </w:tcPr>
           <w:p>
             <w:r>
-              <w:t>See above</w:t>
-            </w:r>
-          </w:p>
-        </w:tc>
-        <w:tc>
-          <w:tcPr>
-            <w:tcW w:w="3117" w:type="dxa"/>
-          </w:tcPr>
-          <w:p>
-            <w:r>
-              <w:t>XS1234567890</w:t>
-            </w:r>
-          </w:p>
-          <w:p/>
-        </w:tc>
-      </w:tr>
-      <w:tr>
-        <w:tc>
-          <w:tcPr>
-            <w:tcW w:w="1525" w:type="dxa"/>
-          </w:tcPr>
-          <w:p>
-            <w:r>
-              <w:t>Collateral Global ID</w:t>
-            </w:r>
-          </w:p>
-        </w:tc>
-        <w:tc>
-          <w:tcPr>
-            <w:tcW w:w="4708" w:type="dxa"/>
-          </w:tcPr>
-          <w:p>
-            <w:r>
-              <w:t>Initialized to empty String</w:t>
-            </w:r>
-          </w:p>
-        </w:tc>
-        <w:tc>
-          <w:tcPr>
-            <w:tcW w:w="3117" w:type="dxa"/>
-          </w:tcPr>
-          <w:p/>
-        </w:tc>
-      </w:tr>
-      <w:tr>
-        <w:tc>
-          <w:tcPr>
-            <w:tcW w:w="1525" w:type="dxa"/>
-          </w:tcPr>
-          <w:p>
-            <w:r>
-              <w:t>Trade Date</w:t>
-            </w:r>
-          </w:p>
-        </w:tc>
-        <w:tc>
-          <w:tcPr>
-            <w:tcW w:w="4708" w:type="dxa"/>
-          </w:tcPr>
-          <w:p>
-            <w:r>
-              <w:t>Tag “</w:t>
-            </w:r>
-            <w:proofErr w:type="spellStart"/>
-            <w:r>
-              <w:t>EventDate</w:t>
-            </w:r>
-            <w:proofErr w:type="spellEnd"/>
-            <w:r>
-              <w:t>”</w:t>
-            </w:r>
-            <w:r>
-              <w:t xml:space="preserve">, ignore the “T00:00:00” part. For example, </w:t>
-            </w:r>
-            <w:r>
-              <w:t>2018-08-27T00:00:00</w:t>
-            </w:r>
-            <w:r>
-              <w:t xml:space="preserve"> is converted to </w:t>
-            </w:r>
-            <w:proofErr w:type="gramStart"/>
-            <w:r>
-              <w:t>2018-08-27</w:t>
-            </w:r>
-            <w:proofErr w:type="gramEnd"/>
-          </w:p>
-          <w:p/>
-        </w:tc>
-        <w:tc>
-          <w:tcPr>
-            <w:tcW w:w="3117" w:type="dxa"/>
-          </w:tcPr>
-          <w:p>
-            <w:r>
-              <w:lastRenderedPageBreak/>
-              <w:t>2018-08-27</w:t>
-            </w:r>
-          </w:p>
-        </w:tc>
-      </w:tr>
-      <w:tr>
-        <w:tc>
-          <w:tcPr>
-            <w:tcW w:w="1525" w:type="dxa"/>
-          </w:tcPr>
-          <w:p>
-            <w:r>
-              <w:t>Settle Date</w:t>
-            </w:r>
-          </w:p>
-        </w:tc>
-        <w:tc>
-          <w:tcPr>
-            <w:tcW w:w="4708" w:type="dxa"/>
-          </w:tcPr>
-          <w:p>
-            <w:r>
-              <w:t>Tag “</w:t>
-            </w:r>
-            <w:proofErr w:type="spellStart"/>
-            <w:r>
-              <w:t>SettleDate</w:t>
-            </w:r>
-            <w:proofErr w:type="spellEnd"/>
-            <w:r>
-              <w:t>”</w:t>
-            </w:r>
-            <w:r>
-              <w:t>, logic similar to “Trade Date”</w:t>
-            </w:r>
-          </w:p>
-          <w:p/>
-        </w:tc>
-        <w:tc>
-          <w:tcPr>
-            <w:tcW w:w="3117" w:type="dxa"/>
-          </w:tcPr>
-          <w:p>
-            <w:r>
-              <w:t>2021-05-27</w:t>
-            </w:r>
-          </w:p>
-        </w:tc>
-      </w:tr>
-      <w:tr>
-        <w:tc>
-          <w:tcPr>
-            <w:tcW w:w="1525" w:type="dxa"/>
-          </w:tcPr>
-          <w:p>
-            <w:r>
-              <w:t>Is Open Repo</w:t>
-            </w:r>
-          </w:p>
-        </w:tc>
-        <w:tc>
-          <w:tcPr>
-            <w:tcW w:w="4708" w:type="dxa"/>
-          </w:tcPr>
-          <w:p>
-            <w:r>
-              <w:t>True i</w:t>
-            </w:r>
-            <w:r>
-              <w:t xml:space="preserve">f </w:t>
-            </w:r>
-            <w:r>
-              <w:t>tag “</w:t>
-            </w:r>
-            <w:proofErr w:type="spellStart"/>
-            <w:r>
-              <w:t>OpenEnded</w:t>
-            </w:r>
-            <w:proofErr w:type="spellEnd"/>
-            <w:r>
-              <w:t>” is</w:t>
-            </w:r>
-            <w:r>
-              <w:t xml:space="preserve"> there and its value is “CALC”, False otherwise.</w:t>
-            </w:r>
-          </w:p>
-          <w:p/>
-        </w:tc>
-        <w:tc>
-          <w:tcPr>
-            <w:tcW w:w="3117" w:type="dxa"/>
-          </w:tcPr>
-          <w:p>
-            <w:r>
-              <w:t>True, False</w:t>
-            </w:r>
-          </w:p>
-        </w:tc>
-      </w:tr>
-      <w:tr>
-        <w:tc>
-          <w:tcPr>
-            <w:tcW w:w="1525" w:type="dxa"/>
-          </w:tcPr>
-          <w:p>
-            <w:r>
-              <w:t>Maturity Date</w:t>
-            </w:r>
-          </w:p>
-        </w:tc>
-        <w:tc>
-          <w:tcPr>
-            <w:tcW w:w="4708" w:type="dxa"/>
-          </w:tcPr>
-          <w:p>
-            <w:r>
-              <w:t>Empty String if</w:t>
-            </w:r>
-            <w:r>
-              <w:t xml:space="preserve"> </w:t>
-            </w:r>
-            <w:r>
-              <w:t>t</w:t>
-            </w:r>
-            <w:r>
-              <w:t>ag “</w:t>
-            </w:r>
-            <w:proofErr w:type="spellStart"/>
-            <w:r>
-              <w:t>ActualSettleDate</w:t>
-            </w:r>
-            <w:proofErr w:type="spellEnd"/>
-            <w:r>
-              <w:t>”</w:t>
-            </w:r>
-            <w:r>
-              <w:t xml:space="preserve"> value is “CALC” and </w:t>
-            </w:r>
-            <w:r>
-              <w:t>“Is Open Repo” is True; ERROR i</w:t>
-            </w:r>
-            <w:r>
-              <w:t>f tag “</w:t>
-            </w:r>
-            <w:proofErr w:type="spellStart"/>
-            <w:r>
-              <w:t>ActualSettleDate</w:t>
-            </w:r>
-            <w:proofErr w:type="spellEnd"/>
-            <w:r>
-              <w:t xml:space="preserve">” value is “CALC” and “Is Open Repo” is False; </w:t>
-            </w:r>
-            <w:r>
-              <w:t>Convert to String otherwise (same logic as “Trade Date”)</w:t>
-            </w:r>
-          </w:p>
-          <w:p/>
-        </w:tc>
-        <w:tc>
-          <w:tcPr>
-            <w:tcW w:w="3117" w:type="dxa"/>
-          </w:tcPr>
-          <w:p>
-            <w:r>
-              <w:t>“”, “</w:t>
-            </w:r>
-            <w:r>
-              <w:t>2021-06-30</w:t>
-            </w:r>
-            <w:r>
-              <w:t>”</w:t>
-            </w:r>
-          </w:p>
-        </w:tc>
-      </w:tr>
-      <w:tr>
-        <w:tc>
-          <w:tcPr>
-            <w:tcW w:w="1525" w:type="dxa"/>
-          </w:tcPr>
-          <w:p>
-            <w:r>
-              <w:t>Quantity</w:t>
-            </w:r>
-          </w:p>
-        </w:tc>
-        <w:tc>
-          <w:tcPr>
-            <w:tcW w:w="4708" w:type="dxa"/>
-          </w:tcPr>
-          <w:p>
-            <w:r>
-              <w:t>T</w:t>
-            </w:r>
-            <w:r>
-              <w:t>ag “Quantity”</w:t>
-            </w:r>
-          </w:p>
-          <w:p/>
-        </w:tc>
-        <w:tc>
-          <w:tcPr>
-            <w:tcW w:w="3117" w:type="dxa"/>
-          </w:tcPr>
-          <w:p>
-            <w:r>
-              <w:t>300000</w:t>
-            </w:r>
-          </w:p>
-        </w:tc>
-      </w:tr>
-      <w:tr>
-        <w:tc>
-          <w:tcPr>
-            <w:tcW w:w="1525" w:type="dxa"/>
-          </w:tcPr>
-          <w:p>
-            <w:r>
-              <w:t>Currency</w:t>
-            </w:r>
-          </w:p>
-        </w:tc>
-        <w:tc>
-          <w:tcPr>
-            <w:tcW w:w="4708" w:type="dxa"/>
-          </w:tcPr>
-          <w:p>
-            <w:r>
-              <w:t>Tag “</w:t>
-            </w:r>
-            <w:proofErr w:type="spellStart"/>
-            <w:r>
-              <w:t>CounterInvestment</w:t>
-            </w:r>
-            <w:proofErr w:type="spellEnd"/>
-            <w:r>
-              <w:t>”</w:t>
-            </w:r>
-          </w:p>
-        </w:tc>
-        <w:tc>
-          <w:tcPr>
-            <w:tcW w:w="3117" w:type="dxa"/>
-          </w:tcPr>
-          <w:p>
-            <w:r>
-              <w:t>USD</w:t>
-            </w:r>
-          </w:p>
-        </w:tc>
-      </w:tr>
-      <w:tr>
-        <w:tc>
-          <w:tcPr>
-            <w:tcW w:w="1525" w:type="dxa"/>
-          </w:tcPr>
-          <w:p>
-            <w:r>
-              <w:t>Price</w:t>
-            </w:r>
-          </w:p>
-        </w:tc>
-        <w:tc>
-          <w:tcPr>
-            <w:tcW w:w="4708" w:type="dxa"/>
-          </w:tcPr>
-          <w:p>
-            <w:r>
-              <w:t>Tag “Price”</w:t>
-            </w:r>
-          </w:p>
-        </w:tc>
-        <w:tc>
-          <w:tcPr>
-            <w:tcW w:w="3117" w:type="dxa"/>
-          </w:tcPr>
-          <w:p>
-            <w:r>
-              <w:t>101</w:t>
-            </w:r>
-          </w:p>
-        </w:tc>
-      </w:tr>
-      <w:tr>
-        <w:tc>
-          <w:tcPr>
-            <w:tcW w:w="1525" w:type="dxa"/>
-          </w:tcPr>
-          <w:p>
-            <w:r>
-              <w:t>Collateral Value</w:t>
-            </w:r>
-          </w:p>
-        </w:tc>
-        <w:tc>
-          <w:tcPr>
-            <w:tcW w:w="4708" w:type="dxa"/>
-          </w:tcPr>
-          <w:p>
-            <w:r>
-              <w:t>Tag “</w:t>
-            </w:r>
-            <w:proofErr w:type="spellStart"/>
-            <w:r>
-              <w:t>NetCounterAmount</w:t>
-            </w:r>
-            <w:proofErr w:type="spellEnd"/>
-            <w:r>
-              <w:t>”</w:t>
-            </w:r>
-          </w:p>
-        </w:tc>
-        <w:tc>
-          <w:tcPr>
-            <w:tcW w:w="3117" w:type="dxa"/>
-          </w:tcPr>
-          <w:p>
-            <w:r>
-              <w:t>1818000</w:t>
-            </w:r>
-          </w:p>
-        </w:tc>
-      </w:tr>
-      <w:tr>
-        <w:tc>
-          <w:tcPr>
-            <w:tcW w:w="1525" w:type="dxa"/>
-          </w:tcPr>
-          <w:p>
-            <w:r>
-              <w:t>Repo Name</w:t>
-            </w:r>
-          </w:p>
-        </w:tc>
-        <w:tc>
-          <w:tcPr>
-            <w:tcW w:w="4708" w:type="dxa"/>
-          </w:tcPr>
-          <w:p>
-            <w:r>
-              <w:t>Tag “</w:t>
-            </w:r>
-            <w:proofErr w:type="spellStart"/>
-            <w:r>
-              <w:t>RepoName</w:t>
-            </w:r>
-            <w:proofErr w:type="spellEnd"/>
-            <w:r>
-              <w:t>”</w:t>
-            </w:r>
-          </w:p>
-          <w:p/>
-          <w:p>
-            <w:r>
-              <w:t xml:space="preserve">Make sure </w:t>
-            </w:r>
-            <w:r>
-              <w:t>there is a security master record whose “Code” value is the same as the “Repo Name” value.</w:t>
-            </w:r>
-          </w:p>
-        </w:tc>
-        <w:tc>
-          <w:tcPr>
-            <w:tcW w:w="3117" w:type="dxa"/>
-          </w:tcPr>
-          <w:p>
-            <w:r>
-              <w:t>MMRPE420BS</w:t>
-            </w:r>
-          </w:p>
-        </w:tc>
-      </w:tr>
-      <w:tr>
-        <w:tc>
-          <w:tcPr>
-            <w:tcW w:w="1525" w:type="dxa"/>
-          </w:tcPr>
-          <w:p>
-            <w:r>
-              <w:t>Interest Rate</w:t>
-            </w:r>
-          </w:p>
-        </w:tc>
-        <w:tc>
-          <w:tcPr>
-            <w:tcW w:w="4708" w:type="dxa"/>
-          </w:tcPr>
-          <w:p>
-            <w:r>
-              <w:t>T</w:t>
-            </w:r>
-            <w:r>
-              <w:t>ag “Coupon”</w:t>
-            </w:r>
-          </w:p>
-        </w:tc>
-        <w:tc>
-          <w:tcPr>
-            <w:tcW w:w="3117" w:type="dxa"/>
-          </w:tcPr>
-          <w:p>
-            <w:r>
-              <w:t>0.95</w:t>
-            </w:r>
-          </w:p>
-        </w:tc>
-      </w:tr>
-      <w:tr>
-        <w:tc>
-          <w:tcPr>
-            <w:tcW w:w="1525" w:type="dxa"/>
-          </w:tcPr>
-          <w:p>
-            <w:r>
-              <w:t>Loan Amount</w:t>
-            </w:r>
-          </w:p>
-        </w:tc>
-        <w:tc>
-          <w:tcPr>
-            <w:tcW w:w="4708" w:type="dxa"/>
-          </w:tcPr>
-          <w:p>
-            <w:r>
-              <w:t>T</w:t>
-            </w:r>
-            <w:r>
-              <w:t>ag “</w:t>
-            </w:r>
-            <w:proofErr w:type="spellStart"/>
-            <w:r>
-              <w:t>LoanAmount</w:t>
-            </w:r>
-            <w:proofErr w:type="spellEnd"/>
-            <w:r>
-              <w:t>”</w:t>
-            </w:r>
-          </w:p>
-        </w:tc>
-        <w:tc>
-          <w:tcPr>
-            <w:tcW w:w="3117" w:type="dxa"/>
-          </w:tcPr>
-          <w:p>
-            <w:r>
-              <w:t>256900.30</w:t>
-            </w:r>
-          </w:p>
-        </w:tc>
-      </w:tr>
-      <w:tr>
-        <w:tc>
-          <w:tcPr>
-            <w:tcW w:w="1525" w:type="dxa"/>
-          </w:tcPr>
-          <w:p>
-            <w:r>
-              <w:t>Broker</w:t>
-            </w:r>
-          </w:p>
-        </w:tc>
-        <w:tc>
-          <w:tcPr>
-            <w:tcW w:w="4708" w:type="dxa"/>
-          </w:tcPr>
-          <w:p>
-            <w:r>
-              <w:t>T</w:t>
-            </w:r>
-            <w:r>
-              <w:t>ag “Broker”</w:t>
-            </w:r>
-          </w:p>
-        </w:tc>
-        <w:tc>
-          <w:tcPr>
-            <w:tcW w:w="3117" w:type="dxa"/>
-          </w:tcPr>
-          <w:p>
-            <w:r>
-              <w:t>BNP-REPO</w:t>
-            </w:r>
-          </w:p>
-        </w:tc>
-      </w:tr>
-      <w:tr>
-        <w:tc>
-          <w:tcPr>
-            <w:tcW w:w="1525" w:type="dxa"/>
-          </w:tcPr>
-          <w:p>
-            <w:r>
-              <w:t>Haircut</w:t>
-            </w:r>
-          </w:p>
-        </w:tc>
-        <w:tc>
-          <w:tcPr>
-            <w:tcW w:w="4708" w:type="dxa"/>
-          </w:tcPr>
-          <w:p>
-            <w:r>
-              <w:t>I</w:t>
-            </w:r>
-            <w:r>
-              <w:t>nitialized to zero.</w:t>
-            </w:r>
-          </w:p>
-          <w:p/>
-        </w:tc>
-        <w:tc>
-          <w:tcPr>
-            <w:tcW w:w="3117" w:type="dxa"/>
-          </w:tcPr>
-          <w:p>
-            <w:r>
-              <w:t>0</w:t>
-            </w:r>
-          </w:p>
-        </w:tc>
-      </w:tr>
-      <w:tr>
-        <w:tc>
-          <w:tcPr>
-            <w:tcW w:w="1525" w:type="dxa"/>
-          </w:tcPr>
-          <w:p>
-            <w:r>
-              <w:t>Status</w:t>
-            </w:r>
-          </w:p>
-        </w:tc>
-        <w:tc>
-          <w:tcPr>
-            <w:tcW w:w="4708" w:type="dxa"/>
-          </w:tcPr>
-          <w:p>
-            <w:r>
-              <w:t xml:space="preserve">Initialized </w:t>
-            </w:r>
-            <w:proofErr w:type="gramStart"/>
-            <w:r>
-              <w:t>to</w:t>
-            </w:r>
-            <w:proofErr w:type="gramEnd"/>
+              <w:t>Initialized to</w:t>
+            </w:r>
             <w:r>
               <w:t xml:space="preserve"> “open”</w:t>
             </w:r>
@@ -5757,32 +5480,11 @@
           </w:tcPr>
           <w:p>
             <w:r>
-              <w:t>Tag “</w:t>
-            </w:r>
-            <w:proofErr w:type="spellStart"/>
-            <w:r>
-              <w:t>SettleDate</w:t>
-            </w:r>
-            <w:proofErr w:type="spellEnd"/>
-            <w:r>
-              <w:t>”</w:t>
-            </w:r>
-            <w:r>
-              <w:t xml:space="preserve">, convert to </w:t>
-            </w:r>
-            <w:proofErr w:type="spellStart"/>
-            <w:r>
-              <w:t>yyyy</w:t>
-            </w:r>
-            <w:proofErr w:type="spellEnd"/>
-            <w:r>
-              <w:t xml:space="preserve">-mm-dd </w:t>
-            </w:r>
-            <w:proofErr w:type="gramStart"/>
-            <w:r>
-              <w:t>String</w:t>
-            </w:r>
-            <w:proofErr w:type="gramEnd"/>
+              <w:t>Tag “SettleDate”</w:t>
+            </w:r>
+            <w:r>
+              <w:t>, convert to yyyy-mm-dd String</w:t>
+            </w:r>
           </w:p>
           <w:p/>
         </w:tc>
@@ -5853,23 +5555,7 @@
           </w:tcPr>
           <w:p>
             <w:r>
-              <w:t>String (</w:t>
-            </w:r>
-            <w:proofErr w:type="spellStart"/>
-            <w:r>
-              <w:t>yyyy</w:t>
-            </w:r>
-            <w:proofErr w:type="spellEnd"/>
-            <w:r>
-              <w:t>-mm-dd HH:</w:t>
-            </w:r>
-            <w:proofErr w:type="gramStart"/>
-            <w:r>
-              <w:t>MM:SS</w:t>
-            </w:r>
-            <w:proofErr w:type="gramEnd"/>
-            <w:r>
-              <w:t>), time when this transaction is entered into the database.</w:t>
+              <w:t>String (yyyy-mm-dd HH:MM:SS), time when this transaction is entered into the database.</w:t>
             </w:r>
           </w:p>
         </w:tc>
@@ -5893,7 +5579,6 @@
       </w:pPr>
       <w:bookmarkStart w:id="9" w:name="_Toc63862417"/>
       <w:r>
-        <w:lastRenderedPageBreak/>
         <w:t>Close Repo Trade</w:t>
       </w:r>
       <w:bookmarkEnd w:id="9"/>
@@ -5911,13 +5596,8 @@
     </w:p>
     <w:p>
       <w:r>
-        <w:t xml:space="preserve">1. repo </w:t>
-      </w:r>
-      <w:proofErr w:type="gramStart"/>
-      <w:r>
-        <w:t>transactions;</w:t>
-      </w:r>
-      <w:proofErr w:type="gramEnd"/>
+        <w:t>1. repo transactions;</w:t>
+      </w:r>
     </w:p>
     <w:p/>
     <w:p>
@@ -5926,6 +5606,7 @@
       </w:pPr>
       <w:bookmarkStart w:id="10" w:name="_Toc63862418"/>
       <w:r>
+        <w:lastRenderedPageBreak/>
         <w:t>Update Repo Transactions</w:t>
       </w:r>
       <w:bookmarkEnd w:id="10"/>
@@ -5998,13 +5679,8 @@
           </w:tcPr>
           <w:p>
             <w:r>
-              <w:t xml:space="preserve">Tag “UserTranId1”, convert it to </w:t>
-            </w:r>
-            <w:proofErr w:type="gramStart"/>
-            <w:r>
-              <w:t>String</w:t>
-            </w:r>
-            <w:proofErr w:type="gramEnd"/>
+              <w:t>Tag “UserTranId1”, convert it to String</w:t>
+            </w:r>
           </w:p>
           <w:p/>
         </w:tc>
@@ -6023,13 +5699,8 @@
     <w:p/>
     <w:p>
       <w:r>
-        <w:t xml:space="preserve">1. Find the repo transaction record from the data store, using “Transaction Id” to match, ERROR if not </w:t>
-      </w:r>
-      <w:proofErr w:type="gramStart"/>
-      <w:r>
-        <w:t>found;</w:t>
-      </w:r>
-      <w:proofErr w:type="gramEnd"/>
+        <w:t>1. Find the repo transaction record from the data store, using “Transaction Id” to match, ERROR if not found;</w:t>
+      </w:r>
     </w:p>
     <w:p>
       <w:r>
@@ -6190,21 +5861,11 @@
             <w:r>
               <w:t>Tag “</w:t>
             </w:r>
-            <w:proofErr w:type="spellStart"/>
             <w:r>
               <w:t>ActualSettleDate</w:t>
             </w:r>
-            <w:proofErr w:type="spellEnd"/>
-            <w:r>
-              <w:t xml:space="preserve">”, convert to </w:t>
-            </w:r>
-            <w:proofErr w:type="spellStart"/>
-            <w:r>
-              <w:t>yyyy</w:t>
-            </w:r>
-            <w:proofErr w:type="spellEnd"/>
-            <w:r>
-              <w:t>-mm-dd String</w:t>
+            <w:r>
+              <w:t>”, convert to yyyy-mm-dd String</w:t>
             </w:r>
           </w:p>
         </w:tc>
@@ -6269,23 +5930,7 @@
           </w:tcPr>
           <w:p>
             <w:r>
-              <w:t>String (</w:t>
-            </w:r>
-            <w:proofErr w:type="spellStart"/>
-            <w:r>
-              <w:t>yyyy</w:t>
-            </w:r>
-            <w:proofErr w:type="spellEnd"/>
-            <w:r>
-              <w:t>-mm-dd HH:</w:t>
-            </w:r>
-            <w:proofErr w:type="gramStart"/>
-            <w:r>
-              <w:t>MM:SS</w:t>
-            </w:r>
-            <w:proofErr w:type="gramEnd"/>
-            <w:r>
-              <w:t>), time when this transaction is entered into the database.</w:t>
+              <w:t>String (yyyy-mm-dd HH:MM:SS), time when this transaction is entered into the database.</w:t>
             </w:r>
           </w:p>
         </w:tc>
@@ -6366,7 +6011,6 @@
           </w:tcPr>
           <w:p>
             <w:r>
-              <w:lastRenderedPageBreak/>
               <w:t>Field</w:t>
             </w:r>
           </w:p>
@@ -6409,13 +6053,8 @@
           </w:tcPr>
           <w:p>
             <w:r>
-              <w:t xml:space="preserve">Tag “UserTranId1”, convert it to </w:t>
-            </w:r>
-            <w:proofErr w:type="gramStart"/>
-            <w:r>
-              <w:t>String</w:t>
-            </w:r>
-            <w:proofErr w:type="gramEnd"/>
+              <w:t>Tag “UserTranId1”, convert it to String</w:t>
+            </w:r>
           </w:p>
           <w:p/>
         </w:tc>
@@ -6434,6 +6073,7 @@
     <w:p/>
     <w:p>
       <w:r>
+        <w:lastRenderedPageBreak/>
         <w:t xml:space="preserve">1. Find the repo transaction </w:t>
       </w:r>
       <w:r>
@@ -6443,13 +6083,8 @@
         <w:t>from the data store, using “Transaction Id” to match</w:t>
       </w:r>
       <w:r>
-        <w:t xml:space="preserve">, ERROR if not </w:t>
-      </w:r>
-      <w:proofErr w:type="gramStart"/>
-      <w:r>
-        <w:t>found;</w:t>
-      </w:r>
-      <w:proofErr w:type="gramEnd"/>
+        <w:t>, ERROR if not found;</w:t>
+      </w:r>
     </w:p>
     <w:p>
       <w:r>
@@ -6574,11 +6209,9 @@
             <w:r>
               <w:t xml:space="preserve"> “</w:t>
             </w:r>
-            <w:proofErr w:type="gramStart"/>
             <w:r>
               <w:t>cancel</w:t>
             </w:r>
-            <w:proofErr w:type="gramEnd"/>
             <w:r>
               <w:t>”</w:t>
             </w:r>
@@ -6613,15 +6246,7 @@
           </w:tcPr>
           <w:p>
             <w:r>
-              <w:t>String (</w:t>
-            </w:r>
-            <w:proofErr w:type="spellStart"/>
-            <w:r>
-              <w:t>yyyy</w:t>
-            </w:r>
-            <w:proofErr w:type="spellEnd"/>
-            <w:r>
-              <w:t>-mm-dd), date when this transaction is entered into the database.</w:t>
+              <w:t>String (yyyy-mm-dd), date when this transaction is entered into the database.</w:t>
             </w:r>
           </w:p>
         </w:tc>
@@ -6701,23 +6326,7 @@
           </w:tcPr>
           <w:p>
             <w:r>
-              <w:t>String (</w:t>
-            </w:r>
-            <w:proofErr w:type="spellStart"/>
-            <w:r>
-              <w:t>yyyy</w:t>
-            </w:r>
-            <w:proofErr w:type="spellEnd"/>
-            <w:r>
-              <w:t>-mm-dd HH:</w:t>
-            </w:r>
-            <w:proofErr w:type="gramStart"/>
-            <w:r>
-              <w:t>MM:SS</w:t>
-            </w:r>
-            <w:proofErr w:type="gramEnd"/>
-            <w:r>
-              <w:t>), time when this transaction is entered into the database.</w:t>
+              <w:t>String (yyyy-mm-dd HH:MM:SS), time when this transaction is entered into the database.</w:t>
             </w:r>
           </w:p>
         </w:tc>
@@ -6857,16 +6466,11 @@
               <w:t>UserTranId1</w:t>
             </w:r>
             <w:r>
-              <w:t>”, then take the value on the right-hand side of “=</w:t>
-            </w:r>
-            <w:proofErr w:type="gramStart"/>
-            <w:r>
-              <w:t>”</w:t>
+              <w:t>”, then take the value on the right-hand side of “=”</w:t>
             </w:r>
             <w:r>
               <w:t>;</w:t>
             </w:r>
-            <w:proofErr w:type="gramEnd"/>
             <w:r>
               <w:t xml:space="preserve"> </w:t>
             </w:r>
@@ -6904,15 +6508,7 @@
           </w:tcPr>
           <w:p>
             <w:r>
-              <w:t>Tag “</w:t>
-            </w:r>
-            <w:proofErr w:type="spellStart"/>
-            <w:r>
-              <w:t>RateTable</w:t>
-            </w:r>
-            <w:proofErr w:type="spellEnd"/>
-            <w:r>
-              <w:t>”, sub tag “Rate”</w:t>
+              <w:t>Tag “RateTable”, sub tag “Rate”</w:t>
             </w:r>
             <w:r>
               <w:t>, convert it to Float</w:t>
@@ -6934,14 +6530,8 @@
     <w:p/>
     <w:p>
       <w:r>
-        <w:lastRenderedPageBreak/>
-        <w:t xml:space="preserve">1. Find the repo transaction record from the data store, using “Transaction Id” to match, ERROR if not </w:t>
-      </w:r>
-      <w:proofErr w:type="gramStart"/>
-      <w:r>
-        <w:t>found;</w:t>
-      </w:r>
-      <w:proofErr w:type="gramEnd"/>
+        <w:t>1. Find the repo transaction record from the data store, using “Transaction Id” to match, ERROR if not found;</w:t>
+      </w:r>
     </w:p>
     <w:p>
       <w:r>
@@ -7021,13 +6611,8 @@
             <w:tcW w:w="4708" w:type="dxa"/>
           </w:tcPr>
           <w:p>
-            <w:proofErr w:type="gramStart"/>
-            <w:r>
-              <w:t>Tag “Loan”,</w:t>
-            </w:r>
-            <w:proofErr w:type="gramEnd"/>
-            <w:r>
-              <w:t xml:space="preserve"> </w:t>
+            <w:r>
+              <w:t xml:space="preserve">Tag “Loan”, </w:t>
             </w:r>
             <w:r>
               <w:t>follow the same logic as “update repo transactions” above.</w:t>
@@ -7065,11 +6650,9 @@
             <w:r>
               <w:t xml:space="preserve"> “</w:t>
             </w:r>
-            <w:proofErr w:type="gramStart"/>
             <w:r>
               <w:t>rerate</w:t>
             </w:r>
-            <w:proofErr w:type="gramEnd"/>
             <w:r>
               <w:t>”</w:t>
             </w:r>
@@ -7107,29 +6690,8 @@
           </w:tcPr>
           <w:p>
             <w:r>
-              <w:t>Tag “</w:t>
-            </w:r>
-            <w:proofErr w:type="spellStart"/>
-            <w:r>
-              <w:t>RateDate</w:t>
-            </w:r>
-            <w:proofErr w:type="spellEnd"/>
-            <w:r>
-              <w:t>”, convert to “</w:t>
-            </w:r>
-            <w:proofErr w:type="spellStart"/>
-            <w:r>
-              <w:t>yyyy</w:t>
-            </w:r>
-            <w:proofErr w:type="spellEnd"/>
-            <w:r>
-              <w:t xml:space="preserve">-mm-dd” </w:t>
-            </w:r>
-            <w:proofErr w:type="gramStart"/>
-            <w:r>
-              <w:t>String</w:t>
-            </w:r>
-            <w:proofErr w:type="gramEnd"/>
+              <w:t>Tag “RateDate”, convert to “yyyy-mm-dd” String</w:t>
+            </w:r>
           </w:p>
           <w:p/>
         </w:tc>
@@ -7199,23 +6761,7 @@
           </w:tcPr>
           <w:p>
             <w:r>
-              <w:t>String (</w:t>
-            </w:r>
-            <w:proofErr w:type="spellStart"/>
-            <w:r>
-              <w:t>yyyy</w:t>
-            </w:r>
-            <w:proofErr w:type="spellEnd"/>
-            <w:r>
-              <w:t>-mm-dd HH:</w:t>
-            </w:r>
-            <w:proofErr w:type="gramStart"/>
-            <w:r>
-              <w:t>MM:SS</w:t>
-            </w:r>
-            <w:proofErr w:type="gramEnd"/>
-            <w:r>
-              <w:t>), time when this transaction is entered into the database.</w:t>
+              <w:t>String (yyyy-mm-dd HH:MM:SS), time when this transaction is entered into the database.</w:t>
             </w:r>
           </w:p>
         </w:tc>
@@ -7253,7 +6799,6 @@
         <w:pStyle w:val="Heading2"/>
       </w:pPr>
       <w:bookmarkStart w:id="19" w:name="_Toc63862427"/>
-      <w:proofErr w:type="spellStart"/>
       <w:r>
         <w:t>g</w:t>
       </w:r>
@@ -7261,7 +6806,6 @@
         <w:t>etRepo</w:t>
       </w:r>
       <w:bookmarkEnd w:id="19"/>
-      <w:proofErr w:type="spellEnd"/>
     </w:p>
     <w:tbl>
       <w:tblPr>
@@ -7334,15 +6878,7 @@
           </w:tcPr>
           <w:p>
             <w:r>
-              <w:t>String (</w:t>
-            </w:r>
-            <w:proofErr w:type="spellStart"/>
-            <w:r>
-              <w:t>yyyy</w:t>
-            </w:r>
-            <w:proofErr w:type="spellEnd"/>
-            <w:r>
-              <w:t>-mm-dd)</w:t>
+              <w:t>String (yyyy-mm-dd)</w:t>
             </w:r>
           </w:p>
         </w:tc>
@@ -7502,11 +7038,9 @@
             <w:tcW w:w="2439" w:type="dxa"/>
           </w:tcPr>
           <w:p>
-            <w:proofErr w:type="spellStart"/>
             <w:r>
               <w:t>repoName</w:t>
             </w:r>
-            <w:proofErr w:type="spellEnd"/>
           </w:p>
         </w:tc>
         <w:tc>
@@ -7591,11 +7125,9 @@
             <w:tcW w:w="2439" w:type="dxa"/>
           </w:tcPr>
           <w:p>
-            <w:proofErr w:type="spellStart"/>
             <w:r>
               <w:t>hasHairCut</w:t>
             </w:r>
-            <w:proofErr w:type="spellEnd"/>
           </w:p>
         </w:tc>
         <w:tc>
@@ -7637,19 +7169,12 @@
       </w:r>
     </w:p>
     <w:p>
-      <w:proofErr w:type="spellStart"/>
-      <w:proofErr w:type="gramStart"/>
       <w:r>
         <w:t>get</w:t>
       </w:r>
       <w:r>
-        <w:t>Repo</w:t>
-      </w:r>
-      <w:proofErr w:type="spellEnd"/>
-      <w:r>
-        <w:t>(</w:t>
-      </w:r>
-      <w:proofErr w:type="gramEnd"/>
+        <w:t>Repo(</w:t>
+      </w:r>
     </w:p>
     <w:p>
       <w:pPr>
@@ -7667,23 +7192,10 @@
         <w:t xml:space="preserve">, </w:t>
       </w:r>
       <w:r>
-        <w:t>status</w:t>
-      </w:r>
-      <w:proofErr w:type="gramStart"/>
-      <w:r>
-        <w:t>=”open</w:t>
-      </w:r>
-      <w:proofErr w:type="gramEnd"/>
-      <w:r>
-        <w:t xml:space="preserve">”, portfolio=”all”, custodian=”all”, </w:t>
-      </w:r>
-      <w:proofErr w:type="spellStart"/>
-      <w:r>
-        <w:t>repoName</w:t>
-      </w:r>
-      <w:proofErr w:type="spellEnd"/>
-      <w:r>
-        <w:t xml:space="preserve">=”all”, </w:t>
+        <w:t xml:space="preserve">status=”open”, portfolio=”all”, custodian=”all”, </w:t>
+      </w:r>
+      <w:r>
+        <w:t xml:space="preserve">repoName=”all”, </w:t>
       </w:r>
       <w:r>
         <w:t>broker=”all</w:t>
@@ -7694,13 +7206,8 @@
       <w:r>
         <w:t xml:space="preserve">, </w:t>
       </w:r>
-      <w:proofErr w:type="spellStart"/>
-      <w:r>
-        <w:t>hasHairCut</w:t>
-      </w:r>
-      <w:proofErr w:type="spellEnd"/>
-      <w:r>
-        <w:t>=”all”</w:t>
+      <w:r>
+        <w:t>hasHairCut=”all”</w:t>
       </w:r>
     </w:p>
     <w:p>
@@ -7715,7 +7222,6 @@
       </w:pPr>
       <w:bookmarkStart w:id="20" w:name="_Toc63862428"/>
       <w:r>
-        <w:lastRenderedPageBreak/>
         <w:t>Return Value</w:t>
       </w:r>
       <w:bookmarkEnd w:id="20"/>
@@ -7742,6 +7248,7 @@
           </w:tcPr>
           <w:p>
             <w:r>
+              <w:lastRenderedPageBreak/>
               <w:t>Field</w:t>
             </w:r>
           </w:p>
@@ -7876,28 +7383,6 @@
           <w:p>
             <w:r>
               <w:t>Collateral ID</w:t>
-            </w:r>
-          </w:p>
-        </w:tc>
-        <w:tc>
-          <w:tcPr>
-            <w:tcW w:w="4708" w:type="dxa"/>
-          </w:tcPr>
-          <w:p>
-            <w:r>
-              <w:t>From repo transaction</w:t>
-            </w:r>
-          </w:p>
-        </w:tc>
-      </w:tr>
-      <w:tr>
-        <w:tc>
-          <w:tcPr>
-            <w:tcW w:w="1525" w:type="dxa"/>
-          </w:tcPr>
-          <w:p>
-            <w:r>
-              <w:t>Collateral Global ID</w:t>
             </w:r>
           </w:p>
         </w:tc>
@@ -8276,15 +7761,7 @@
     <w:p/>
     <w:p>
       <w:r>
-        <w:t>date: String (</w:t>
-      </w:r>
-      <w:proofErr w:type="spellStart"/>
-      <w:r>
-        <w:t>yyyy</w:t>
-      </w:r>
-      <w:proofErr w:type="spellEnd"/>
-      <w:r>
-        <w:t>-mm-dd), a mandatory parameter</w:t>
+        <w:t>date: String (yyyy-mm-dd), a mandatory parameter</w:t>
       </w:r>
       <w:r>
         <w:t xml:space="preserve">. This parameter is useful </w:t>
@@ -8302,15 +7779,7 @@
         <w:t xml:space="preserve">. </w:t>
       </w:r>
       <w:r>
-        <w:t>It can only take 4 values: “all”, “open”, “closed”, and “</w:t>
-      </w:r>
-      <w:proofErr w:type="gramStart"/>
-      <w:r>
-        <w:t>canceled</w:t>
-      </w:r>
-      <w:proofErr w:type="gramEnd"/>
-      <w:r>
-        <w:t>”</w:t>
+        <w:t>It can only take 4 values: “all”, “open”, “closed”, and “canceled”</w:t>
       </w:r>
     </w:p>
     <w:tbl>
@@ -8352,8 +7821,94 @@
           </w:tcPr>
           <w:p>
             <w:r>
+              <w:t>open</w:t>
+            </w:r>
+          </w:p>
+        </w:tc>
+        <w:tc>
+          <w:tcPr>
+            <w:tcW w:w="7915" w:type="dxa"/>
+          </w:tcPr>
+          <w:p>
+            <w:r>
+              <w:t>F</w:t>
+            </w:r>
+            <w:r>
+              <w:t>ilter repo transactions that,</w:t>
+            </w:r>
+          </w:p>
+          <w:p/>
+          <w:p>
+            <w:r>
+              <w:t>1. status is “open”, and</w:t>
+            </w:r>
+          </w:p>
+          <w:p>
+            <w:r>
+              <w:t>2. “Is Open Repo” is True or “Maturity Date” &gt; date.</w:t>
+            </w:r>
+          </w:p>
+          <w:p/>
+        </w:tc>
+      </w:tr>
+      <w:tr>
+        <w:tc>
+          <w:tcPr>
+            <w:tcW w:w="1435" w:type="dxa"/>
+          </w:tcPr>
+          <w:p>
+            <w:r>
+              <w:t>closed</w:t>
+            </w:r>
+          </w:p>
+        </w:tc>
+        <w:tc>
+          <w:tcPr>
+            <w:tcW w:w="7915" w:type="dxa"/>
+          </w:tcPr>
+          <w:p>
+            <w:r>
+              <w:t xml:space="preserve">Filter repo transactions </w:t>
+            </w:r>
+            <w:r>
+              <w:t>that,</w:t>
+            </w:r>
+          </w:p>
+          <w:p/>
+          <w:p>
+            <w:r>
+              <w:t xml:space="preserve">1. </w:t>
+            </w:r>
+            <w:r>
+              <w:t>status is “closed”</w:t>
+            </w:r>
+            <w:r>
+              <w:t>, or</w:t>
+            </w:r>
+          </w:p>
+          <w:p>
+            <w:r>
+              <w:t xml:space="preserve">2. </w:t>
+            </w:r>
+            <w:r>
+              <w:t>“Is Open Repo” is False and “Maturity Date” &lt;= date</w:t>
+            </w:r>
+            <w:r>
+              <w:t xml:space="preserve"> and status is not “canceled”.</w:t>
+            </w:r>
+          </w:p>
+          <w:p/>
+        </w:tc>
+      </w:tr>
+      <w:tr>
+        <w:tc>
+          <w:tcPr>
+            <w:tcW w:w="1435" w:type="dxa"/>
+          </w:tcPr>
+          <w:p>
+            <w:r>
               <w:lastRenderedPageBreak/>
-              <w:t>open</w:t>
+              <w:t>canceled</w:t>
             </w:r>
           </w:p>
         </w:tc>
@@ -8363,24 +7918,10 @@
           </w:tcPr>
           <w:p>
             <w:r>
-              <w:t>F</w:t>
-            </w:r>
-            <w:r>
-              <w:t>ilter repo transactions that,</w:t>
+              <w:t>Filter repo transactions whose status is “canceled”</w:t>
             </w:r>
           </w:p>
           <w:p/>
-          <w:p>
-            <w:r>
-              <w:t>1. status is “open”, and</w:t>
-            </w:r>
-          </w:p>
-          <w:p>
-            <w:r>
-              <w:t>2. “Is Open Repo” is True or “Maturity Date” &gt; date.</w:t>
-            </w:r>
-          </w:p>
-          <w:p/>
         </w:tc>
       </w:tr>
       <w:tr>
@@ -8390,7 +7931,7 @@
           </w:tcPr>
           <w:p>
             <w:r>
-              <w:t>closed</w:t>
+              <w:t>all</w:t>
             </w:r>
           </w:p>
         </w:tc>
@@ -8400,101 +7941,8 @@
           </w:tcPr>
           <w:p>
             <w:r>
-              <w:t xml:space="preserve">Filter repo transactions </w:t>
-            </w:r>
-            <w:r>
-              <w:t>that,</w:t>
-            </w:r>
-          </w:p>
-          <w:p/>
-          <w:p>
-            <w:r>
-              <w:t xml:space="preserve">1. </w:t>
-            </w:r>
-            <w:r>
-              <w:t>status is “closed”</w:t>
-            </w:r>
-            <w:r>
-              <w:t>, or</w:t>
-            </w:r>
-          </w:p>
-          <w:p>
-            <w:r>
-              <w:t xml:space="preserve">2. </w:t>
-            </w:r>
-            <w:r>
-              <w:t>“Is Open Repo” is False and “Maturity Date” &lt;= date</w:t>
-            </w:r>
-            <w:r>
-              <w:t xml:space="preserve"> and status </w:t>
-            </w:r>
-            <w:proofErr w:type="gramStart"/>
-            <w:r>
-              <w:t>is</w:t>
-            </w:r>
-            <w:proofErr w:type="gramEnd"/>
-            <w:r>
-              <w:t xml:space="preserve"> not “canceled”.</w:t>
-            </w:r>
-          </w:p>
-          <w:p/>
-        </w:tc>
-      </w:tr>
-      <w:tr>
-        <w:tc>
-          <w:tcPr>
-            <w:tcW w:w="1435" w:type="dxa"/>
-          </w:tcPr>
-          <w:p>
-            <w:r>
-              <w:t>canceled</w:t>
-            </w:r>
-          </w:p>
-        </w:tc>
-        <w:tc>
-          <w:tcPr>
-            <w:tcW w:w="7915" w:type="dxa"/>
-          </w:tcPr>
-          <w:p>
-            <w:r>
-              <w:t>Filter repo transactions whose status is “</w:t>
-            </w:r>
-            <w:proofErr w:type="gramStart"/>
-            <w:r>
-              <w:t>canceled</w:t>
-            </w:r>
-            <w:proofErr w:type="gramEnd"/>
-            <w:r>
-              <w:t>”</w:t>
-            </w:r>
-          </w:p>
-          <w:p/>
-        </w:tc>
-      </w:tr>
-      <w:tr>
-        <w:tc>
-          <w:tcPr>
-            <w:tcW w:w="1435" w:type="dxa"/>
-          </w:tcPr>
-          <w:p>
-            <w:r>
-              <w:t>all</w:t>
-            </w:r>
-          </w:p>
-        </w:tc>
-        <w:tc>
-          <w:tcPr>
-            <w:tcW w:w="7915" w:type="dxa"/>
-          </w:tcPr>
-          <w:p>
-            <w:r>
-              <w:t xml:space="preserve">Get all repo positions no matter what the status </w:t>
-            </w:r>
-            <w:proofErr w:type="gramStart"/>
-            <w:r>
-              <w:t>is</w:t>
-            </w:r>
-            <w:proofErr w:type="gramEnd"/>
+              <w:t>Get all repo positions no matter what the status is</w:t>
+            </w:r>
           </w:p>
           <w:p/>
         </w:tc>
@@ -8651,11 +8099,9 @@
     </w:tbl>
     <w:p/>
     <w:p>
-      <w:proofErr w:type="spellStart"/>
       <w:r>
         <w:t>repoName</w:t>
       </w:r>
-      <w:proofErr w:type="spellEnd"/>
       <w:r>
         <w:t xml:space="preserve">: </w:t>
       </w:r>
@@ -8723,11 +8169,9 @@
             <w:r>
               <w:t xml:space="preserve">” == </w:t>
             </w:r>
-            <w:proofErr w:type="spellStart"/>
             <w:r>
               <w:t>repoName</w:t>
             </w:r>
-            <w:proofErr w:type="spellEnd"/>
           </w:p>
         </w:tc>
       </w:tr>
@@ -8813,13 +8257,8 @@
     </w:tbl>
     <w:p/>
     <w:p>
-      <w:proofErr w:type="spellStart"/>
-      <w:r>
-        <w:t>hasHairCut</w:t>
-      </w:r>
-      <w:proofErr w:type="spellEnd"/>
-      <w:r>
-        <w:t>: Bool</w:t>
+      <w:r>
+        <w:t>hasHairCut: Bool</w:t>
       </w:r>
     </w:p>
     <w:tbl>
@@ -8882,16 +8321,11 @@
             <w:r>
               <w:t>ut</w:t>
             </w:r>
-            <w:proofErr w:type="gramStart"/>
             <w:r>
               <w:t xml:space="preserve">” </w:t>
             </w:r>
             <w:r>
-              <w:t>!</w:t>
-            </w:r>
-            <w:proofErr w:type="gramEnd"/>
-            <w:r>
-              <w:t>= 0</w:t>
+              <w:t>!= 0</w:t>
             </w:r>
           </w:p>
         </w:tc>
@@ -8931,7 +8365,6 @@
         <w:pStyle w:val="Heading2"/>
       </w:pPr>
       <w:bookmarkStart w:id="22" w:name="_Toc63862430"/>
-      <w:proofErr w:type="spellStart"/>
       <w:r>
         <w:t>addRepo</w:t>
       </w:r>
@@ -8939,7 +8372,6 @@
         <w:t>Master</w:t>
       </w:r>
       <w:bookmarkEnd w:id="22"/>
-      <w:proofErr w:type="spellEnd"/>
     </w:p>
     <w:p>
       <w:r>
@@ -8952,7 +8384,6 @@
       </w:pPr>
       <w:bookmarkStart w:id="23" w:name="_Toc63862431"/>
       <w:r>
-        <w:lastRenderedPageBreak/>
         <w:t>Parameters</w:t>
       </w:r>
       <w:bookmarkEnd w:id="23"/>
@@ -9072,6 +8503,7 @@
           </w:tcPr>
           <w:p>
             <w:r>
+              <w:lastRenderedPageBreak/>
               <w:t>Field</w:t>
             </w:r>
           </w:p>
@@ -9135,11 +8567,9 @@
             <w:tcW w:w="1435" w:type="dxa"/>
           </w:tcPr>
           <w:p>
-            <w:proofErr w:type="spellStart"/>
             <w:r>
               <w:t>BifurcationCurrency</w:t>
             </w:r>
-            <w:proofErr w:type="spellEnd"/>
           </w:p>
         </w:tc>
         <w:tc>
@@ -9169,11 +8599,9 @@
             <w:tcW w:w="1435" w:type="dxa"/>
           </w:tcPr>
           <w:p>
-            <w:proofErr w:type="spellStart"/>
             <w:r>
               <w:t>AccrualDaysPerMonth</w:t>
             </w:r>
-            <w:proofErr w:type="spellEnd"/>
           </w:p>
         </w:tc>
         <w:tc>
@@ -9206,11 +8634,9 @@
             <w:tcW w:w="1435" w:type="dxa"/>
           </w:tcPr>
           <w:p>
-            <w:proofErr w:type="spellStart"/>
             <w:r>
               <w:t>AccrualDaysPerYear</w:t>
             </w:r>
-            <w:proofErr w:type="spellEnd"/>
           </w:p>
         </w:tc>
         <w:tc>
@@ -9295,13 +8721,8 @@
           </w:tcPr>
           <w:p>
             <w:r>
-              <w:t xml:space="preserve">ERROR: </w:t>
-            </w:r>
-            <w:proofErr w:type="spellStart"/>
-            <w:r>
-              <w:t>RepoMasterAlreadyExist</w:t>
-            </w:r>
-            <w:proofErr w:type="spellEnd"/>
+              <w:t>ERROR: RepoMasterAlreadyExist</w:t>
+            </w:r>
           </w:p>
           <w:p>
             <w:r>
@@ -9339,11 +8760,9 @@
         <w:pStyle w:val="Heading2"/>
       </w:pPr>
       <w:bookmarkStart w:id="25" w:name="_Toc63862433"/>
-      <w:proofErr w:type="spellStart"/>
       <w:r>
         <w:t>getRepoTransactionHistory</w:t>
       </w:r>
-      <w:proofErr w:type="spellEnd"/>
     </w:p>
     <w:tbl>
       <w:tblPr>
@@ -9405,11 +8824,9 @@
             <w:tcW w:w="2439" w:type="dxa"/>
           </w:tcPr>
           <w:p>
-            <w:proofErr w:type="spellStart"/>
             <w:r>
               <w:t>userTranId</w:t>
             </w:r>
-            <w:proofErr w:type="spellEnd"/>
           </w:p>
         </w:tc>
         <w:tc>
@@ -9551,15 +8968,72 @@
           </w:tcPr>
           <w:p>
             <w:r>
-              <w:t xml:space="preserve"> “</w:t>
-            </w:r>
-            <w:proofErr w:type="gramStart"/>
+              <w:t xml:space="preserve"> “cancel”</w:t>
+            </w:r>
+          </w:p>
+          <w:p/>
+        </w:tc>
+        <w:tc>
+          <w:tcPr>
+            <w:tcW w:w="3117" w:type="dxa"/>
+          </w:tcPr>
+          <w:p>
             <w:r>
               <w:t>cancel</w:t>
             </w:r>
-            <w:proofErr w:type="gramEnd"/>
-            <w:r>
-              <w:t>”</w:t>
+          </w:p>
+        </w:tc>
+      </w:tr>
+      <w:tr>
+        <w:tc>
+          <w:tcPr>
+            <w:tcW w:w="1525" w:type="dxa"/>
+          </w:tcPr>
+          <w:p>
+            <w:r>
+              <w:t>Date</w:t>
+            </w:r>
+          </w:p>
+        </w:tc>
+        <w:tc>
+          <w:tcPr>
+            <w:tcW w:w="4708" w:type="dxa"/>
+          </w:tcPr>
+          <w:p>
+            <w:r>
+              <w:t>String (yyyy-mm-dd), date when this transaction is entered into the database.</w:t>
+            </w:r>
+          </w:p>
+        </w:tc>
+        <w:tc>
+          <w:tcPr>
+            <w:tcW w:w="3117" w:type="dxa"/>
+          </w:tcPr>
+          <w:p>
+            <w:r>
+              <w:t>2020-12-31</w:t>
+            </w:r>
+          </w:p>
+        </w:tc>
+      </w:tr>
+      <w:tr>
+        <w:tc>
+          <w:tcPr>
+            <w:tcW w:w="1525" w:type="dxa"/>
+          </w:tcPr>
+          <w:p>
+            <w:r>
+              <w:t>Interest Rate</w:t>
+            </w:r>
+          </w:p>
+        </w:tc>
+        <w:tc>
+          <w:tcPr>
+            <w:tcW w:w="4708" w:type="dxa"/>
+          </w:tcPr>
+          <w:p>
+            <w:r>
+              <w:t>A float number</w:t>
             </w:r>
           </w:p>
           <w:p/>
@@ -9570,7 +9044,7 @@
           </w:tcPr>
           <w:p>
             <w:r>
-              <w:t>cancel</w:t>
+              <w:t>0.75</w:t>
             </w:r>
           </w:p>
         </w:tc>
@@ -9582,7 +9056,7 @@
           </w:tcPr>
           <w:p>
             <w:r>
-              <w:t>Date</w:t>
+              <w:t>Time Stamp</w:t>
             </w:r>
           </w:p>
         </w:tc>
@@ -9592,101 +9066,7 @@
           </w:tcPr>
           <w:p>
             <w:r>
-              <w:t>String (</w:t>
-            </w:r>
-            <w:proofErr w:type="spellStart"/>
-            <w:r>
-              <w:t>yyyy</w:t>
-            </w:r>
-            <w:proofErr w:type="spellEnd"/>
-            <w:r>
-              <w:t>-mm-dd), date when this transaction is entered into the database.</w:t>
-            </w:r>
-          </w:p>
-        </w:tc>
-        <w:tc>
-          <w:tcPr>
-            <w:tcW w:w="3117" w:type="dxa"/>
-          </w:tcPr>
-          <w:p>
-            <w:r>
-              <w:t>2020-12-31</w:t>
-            </w:r>
-          </w:p>
-        </w:tc>
-      </w:tr>
-      <w:tr>
-        <w:tc>
-          <w:tcPr>
-            <w:tcW w:w="1525" w:type="dxa"/>
-          </w:tcPr>
-          <w:p>
-            <w:r>
-              <w:t>Interest Rate</w:t>
-            </w:r>
-          </w:p>
-        </w:tc>
-        <w:tc>
-          <w:tcPr>
-            <w:tcW w:w="4708" w:type="dxa"/>
-          </w:tcPr>
-          <w:p>
-            <w:r>
-              <w:t xml:space="preserve">A float </w:t>
-            </w:r>
-            <w:proofErr w:type="gramStart"/>
-            <w:r>
-              <w:t>number</w:t>
-            </w:r>
-            <w:proofErr w:type="gramEnd"/>
-          </w:p>
-          <w:p/>
-        </w:tc>
-        <w:tc>
-          <w:tcPr>
-            <w:tcW w:w="3117" w:type="dxa"/>
-          </w:tcPr>
-          <w:p>
-            <w:r>
-              <w:t>0.75</w:t>
-            </w:r>
-          </w:p>
-        </w:tc>
-      </w:tr>
-      <w:tr>
-        <w:tc>
-          <w:tcPr>
-            <w:tcW w:w="1525" w:type="dxa"/>
-          </w:tcPr>
-          <w:p>
-            <w:r>
-              <w:t>Time Stamp</w:t>
-            </w:r>
-          </w:p>
-        </w:tc>
-        <w:tc>
-          <w:tcPr>
-            <w:tcW w:w="4708" w:type="dxa"/>
-          </w:tcPr>
-          <w:p>
-            <w:r>
-              <w:t>String (</w:t>
-            </w:r>
-            <w:proofErr w:type="spellStart"/>
-            <w:r>
-              <w:t>yyyy</w:t>
-            </w:r>
-            <w:proofErr w:type="spellEnd"/>
-            <w:r>
-              <w:t>-mm-dd HH:</w:t>
-            </w:r>
-            <w:proofErr w:type="gramStart"/>
-            <w:r>
-              <w:t>MM:SS</w:t>
-            </w:r>
-            <w:proofErr w:type="gramEnd"/>
-            <w:r>
-              <w:t>), time when this transaction is entered into the database.</w:t>
+              <w:t>String (yyyy-mm-dd HH:MM:SS), time when this transaction is entered into the database.</w:t>
             </w:r>
           </w:p>
         </w:tc>
@@ -9716,15 +9096,7 @@
         <w:t>R</w:t>
       </w:r>
       <w:r>
-        <w:t xml:space="preserve">eturn a list of transaction histories whose “UserTrandId1” field is equal to parameter </w:t>
-      </w:r>
-      <w:proofErr w:type="spellStart"/>
-      <w:r>
-        <w:t>userTranId</w:t>
-      </w:r>
-      <w:proofErr w:type="spellEnd"/>
-      <w:r>
-        <w:t>. If no records are found, return an empty list.</w:t>
+        <w:t>eturn a list of transaction histories whose “UserTrandId1” field is equal to parameter userTranId. If no records are found, return an empty list.</w:t>
       </w:r>
       <w:r>
         <w:t xml:space="preserve"> Make sure the returned list is sorted by the time stamp, earlier records come first.</w:t>
@@ -9735,11 +9107,9 @@
       <w:pPr>
         <w:pStyle w:val="Heading2"/>
       </w:pPr>
-      <w:proofErr w:type="spellStart"/>
       <w:r>
         <w:t>getUserTranIdsFromRepoName</w:t>
       </w:r>
-      <w:proofErr w:type="spellEnd"/>
     </w:p>
     <w:tbl>
       <w:tblPr>
@@ -9801,11 +9171,9 @@
             <w:tcW w:w="2439" w:type="dxa"/>
           </w:tcPr>
           <w:p>
-            <w:proofErr w:type="spellStart"/>
             <w:r>
               <w:t>repoName</w:t>
             </w:r>
-            <w:proofErr w:type="spellEnd"/>
           </w:p>
         </w:tc>
         <w:tc>
@@ -9846,6 +9214,7 @@
         <w:pStyle w:val="Heading3"/>
       </w:pPr>
       <w:r>
+        <w:lastRenderedPageBreak/>
         <w:t>Return Value</w:t>
       </w:r>
     </w:p>
@@ -9865,48 +9234,16 @@
     </w:p>
     <w:p>
       <w:r>
-        <w:t>Each time when we add a repo transaction, there is a “UserTranId1” field and a “</w:t>
-      </w:r>
-      <w:proofErr w:type="spellStart"/>
-      <w:r>
-        <w:t>RepoName</w:t>
-      </w:r>
-      <w:proofErr w:type="spellEnd"/>
-      <w:r>
-        <w:t>” field</w:t>
-      </w:r>
-      <w:r>
-        <w:t xml:space="preserve">. </w:t>
-      </w:r>
-      <w:proofErr w:type="gramStart"/>
-      <w:r>
-        <w:t>So</w:t>
-      </w:r>
-      <w:proofErr w:type="gramEnd"/>
-      <w:r>
-        <w:t xml:space="preserve"> </w:t>
+        <w:t>Each time when we add a repo transaction, there is a “UserTranId1” field and a “RepoName” field</w:t>
+      </w:r>
+      <w:r>
+        <w:t xml:space="preserve">. So </w:t>
       </w:r>
       <w:r>
         <w:t xml:space="preserve">find all repo transactions whose </w:t>
       </w:r>
       <w:r>
-        <w:t>“</w:t>
-      </w:r>
-      <w:proofErr w:type="spellStart"/>
-      <w:r>
-        <w:t>RepoName</w:t>
-      </w:r>
-      <w:proofErr w:type="spellEnd"/>
-      <w:r>
-        <w:t xml:space="preserve">” is equal to parameter </w:t>
-      </w:r>
-      <w:proofErr w:type="spellStart"/>
-      <w:r>
-        <w:t>repoName</w:t>
-      </w:r>
-      <w:proofErr w:type="spellEnd"/>
-      <w:r>
-        <w:t>. Then return their “UserTranId1” field as a list.</w:t>
+        <w:t>“RepoName” is equal to parameter repoName. Then return their “UserTranId1” field as a list.</w:t>
       </w:r>
     </w:p>
     <w:p>
@@ -9923,22 +9260,15 @@
       <w:pPr>
         <w:pStyle w:val="Heading2"/>
       </w:pPr>
-      <w:proofErr w:type="spellStart"/>
       <w:r>
         <w:t>addRepoTransaction</w:t>
       </w:r>
       <w:bookmarkEnd w:id="25"/>
-      <w:proofErr w:type="spellEnd"/>
     </w:p>
     <w:p>
       <w:r>
-        <w:t xml:space="preserve">Add a repo transaction to the </w:t>
-      </w:r>
-      <w:proofErr w:type="gramStart"/>
-      <w:r>
-        <w:t>datastore</w:t>
-      </w:r>
-      <w:proofErr w:type="gramEnd"/>
+        <w:t>Add a repo transaction to the datastore</w:t>
+      </w:r>
     </w:p>
     <w:p>
       <w:pPr>
@@ -10087,11 +9417,9 @@
             <w:tcW w:w="1990" w:type="dxa"/>
           </w:tcPr>
           <w:p>
-            <w:proofErr w:type="spellStart"/>
             <w:r>
               <w:t>TransactionType</w:t>
             </w:r>
-            <w:proofErr w:type="spellEnd"/>
           </w:p>
         </w:tc>
         <w:tc>
@@ -10112,19 +9440,15 @@
             <w:r>
               <w:t>“</w:t>
             </w:r>
-            <w:proofErr w:type="spellStart"/>
             <w:r>
               <w:t>Repo_InsertUpdate</w:t>
             </w:r>
-            <w:proofErr w:type="spellEnd"/>
             <w:r>
               <w:t>” or “</w:t>
             </w:r>
-            <w:proofErr w:type="spellStart"/>
             <w:r>
               <w:t>ReverseRepo_InsertUpdate</w:t>
             </w:r>
-            <w:proofErr w:type="spellEnd"/>
             <w:r>
               <w:t>”</w:t>
             </w:r>
@@ -10201,11 +9525,9 @@
             <w:tcW w:w="1990" w:type="dxa"/>
           </w:tcPr>
           <w:p>
-            <w:proofErr w:type="spellStart"/>
             <w:r>
               <w:t>LocationAccount</w:t>
             </w:r>
-            <w:proofErr w:type="spellEnd"/>
           </w:p>
         </w:tc>
         <w:tc>
@@ -10255,13 +9577,8 @@
             <w:tcW w:w="5834" w:type="dxa"/>
           </w:tcPr>
           <w:p>
-            <w:proofErr w:type="spellStart"/>
-            <w:r>
-              <w:t>Isin</w:t>
-            </w:r>
-            <w:proofErr w:type="spellEnd"/>
-            <w:r>
-              <w:t>=XS1234567890</w:t>
+            <w:r>
+              <w:t>Isin=XS1234567890</w:t>
             </w:r>
           </w:p>
         </w:tc>
@@ -10272,11 +9589,9 @@
             <w:tcW w:w="1990" w:type="dxa"/>
           </w:tcPr>
           <w:p>
-            <w:proofErr w:type="spellStart"/>
             <w:r>
               <w:t>EventDate</w:t>
             </w:r>
-            <w:proofErr w:type="spellEnd"/>
           </w:p>
         </w:tc>
         <w:tc>
@@ -10306,11 +9621,9 @@
             <w:tcW w:w="1990" w:type="dxa"/>
           </w:tcPr>
           <w:p>
-            <w:proofErr w:type="spellStart"/>
             <w:r>
               <w:t>SettleDate</w:t>
             </w:r>
-            <w:proofErr w:type="spellEnd"/>
           </w:p>
         </w:tc>
         <w:tc>
@@ -10340,11 +9653,9 @@
             <w:tcW w:w="1990" w:type="dxa"/>
           </w:tcPr>
           <w:p>
-            <w:proofErr w:type="spellStart"/>
             <w:r>
               <w:t>ActualSettleDate</w:t>
             </w:r>
-            <w:proofErr w:type="spellEnd"/>
           </w:p>
         </w:tc>
         <w:tc>
@@ -10377,11 +9688,9 @@
             <w:tcW w:w="1990" w:type="dxa"/>
           </w:tcPr>
           <w:p>
-            <w:proofErr w:type="spellStart"/>
             <w:r>
               <w:t>OpenEnded</w:t>
             </w:r>
-            <w:proofErr w:type="spellEnd"/>
           </w:p>
         </w:tc>
         <w:tc>
@@ -10449,11 +9758,9 @@
             <w:tcW w:w="1990" w:type="dxa"/>
           </w:tcPr>
           <w:p>
-            <w:proofErr w:type="spellStart"/>
             <w:r>
               <w:t>CounterInvestment</w:t>
             </w:r>
-            <w:proofErr w:type="spellEnd"/>
           </w:p>
         </w:tc>
         <w:tc>
@@ -10515,11 +9822,9 @@
             <w:tcW w:w="1990" w:type="dxa"/>
           </w:tcPr>
           <w:p>
-            <w:proofErr w:type="spellStart"/>
             <w:r>
               <w:t>NetCounterAmount</w:t>
             </w:r>
-            <w:proofErr w:type="spellEnd"/>
           </w:p>
         </w:tc>
         <w:tc>
@@ -10549,11 +9854,9 @@
             <w:tcW w:w="1990" w:type="dxa"/>
           </w:tcPr>
           <w:p>
-            <w:proofErr w:type="spellStart"/>
             <w:r>
               <w:t>RepoName</w:t>
             </w:r>
-            <w:proofErr w:type="spellEnd"/>
           </w:p>
         </w:tc>
         <w:tc>
@@ -10615,12 +9918,9 @@
             <w:tcW w:w="1990" w:type="dxa"/>
           </w:tcPr>
           <w:p>
-            <w:proofErr w:type="spellStart"/>
-            <w:r>
-              <w:lastRenderedPageBreak/>
+            <w:r>
               <w:t>LoanAmount</w:t>
             </w:r>
-            <w:proofErr w:type="spellEnd"/>
           </w:p>
         </w:tc>
         <w:tc>
@@ -10726,13 +10026,9 @@
             <w:tcW w:w="2875" w:type="dxa"/>
           </w:tcPr>
           <w:p>
-            <w:proofErr w:type="spellStart"/>
-            <w:r>
-              <w:t>TransactionType</w:t>
-            </w:r>
-            <w:proofErr w:type="spellEnd"/>
-            <w:r>
-              <w:t xml:space="preserve"> is not </w:t>
+            <w:r>
+              <w:lastRenderedPageBreak/>
+              <w:t xml:space="preserve">TransactionType is not </w:t>
             </w:r>
             <w:r>
               <w:t>of the proper values</w:t>
@@ -10745,13 +10041,8 @@
           </w:tcPr>
           <w:p>
             <w:r>
-              <w:t xml:space="preserve">ERROR: </w:t>
-            </w:r>
-            <w:proofErr w:type="spellStart"/>
-            <w:r>
-              <w:t>InvalidRepoTransactionType</w:t>
-            </w:r>
-            <w:proofErr w:type="spellEnd"/>
+              <w:t>ERROR: InvalidRepoTransactionType</w:t>
+            </w:r>
           </w:p>
           <w:p>
             <w:r>
@@ -10777,13 +10068,8 @@
           </w:tcPr>
           <w:p>
             <w:r>
-              <w:t xml:space="preserve">ERROR: </w:t>
-            </w:r>
-            <w:proofErr w:type="spellStart"/>
-            <w:r>
-              <w:t>RepoTransactionAlreadyExist</w:t>
-            </w:r>
-            <w:proofErr w:type="spellEnd"/>
+              <w:t>ERROR: RepoTransactionAlreadyExist</w:t>
+            </w:r>
           </w:p>
           <w:p>
             <w:r>
@@ -10799,15 +10085,7 @@
           </w:tcPr>
           <w:p>
             <w:r>
-              <w:t xml:space="preserve">Repo master code </w:t>
-            </w:r>
-            <w:proofErr w:type="gramStart"/>
-            <w:r>
-              <w:t>not exists</w:t>
-            </w:r>
-            <w:proofErr w:type="gramEnd"/>
-            <w:r>
-              <w:t xml:space="preserve"> in datastore</w:t>
+              <w:t>Repo master code not exists in datastore</w:t>
             </w:r>
           </w:p>
         </w:tc>
@@ -10817,13 +10095,8 @@
           </w:tcPr>
           <w:p>
             <w:r>
-              <w:t xml:space="preserve">ERROR: </w:t>
-            </w:r>
-            <w:proofErr w:type="spellStart"/>
-            <w:r>
-              <w:t>RepoMasterNotExist</w:t>
-            </w:r>
-            <w:proofErr w:type="spellEnd"/>
+              <w:t>ERROR: RepoMasterNotExist</w:t>
+            </w:r>
           </w:p>
           <w:p>
             <w:r>
@@ -11047,11 +10320,9 @@
             <w:tcW w:w="2213" w:type="dxa"/>
           </w:tcPr>
           <w:p>
-            <w:proofErr w:type="spellStart"/>
             <w:r>
               <w:t>ActualSettleDate</w:t>
             </w:r>
-            <w:proofErr w:type="spellEnd"/>
           </w:p>
         </w:tc>
         <w:tc>
@@ -11126,15 +10397,7 @@
           </w:tcPr>
           <w:p>
             <w:r>
-              <w:t xml:space="preserve">Repo transaction id </w:t>
-            </w:r>
-            <w:proofErr w:type="gramStart"/>
-            <w:r>
-              <w:t>not exists</w:t>
-            </w:r>
-            <w:proofErr w:type="gramEnd"/>
-            <w:r>
-              <w:t xml:space="preserve"> in datastore</w:t>
+              <w:t>Repo transaction id not exists in datastore</w:t>
             </w:r>
           </w:p>
         </w:tc>
@@ -11144,47 +10407,41 @@
           </w:tcPr>
           <w:p>
             <w:r>
+              <w:t>ERROR: RepoTransaction</w:t>
+            </w:r>
+            <w:r>
+              <w:t>Not</w:t>
+            </w:r>
+            <w:r>
+              <w:t>Exist</w:t>
+            </w:r>
+          </w:p>
+          <w:p>
+            <w:r>
+              <w:t>Error log: Repo transaction id</w:t>
+            </w:r>
+          </w:p>
+        </w:tc>
+      </w:tr>
+      <w:tr>
+        <w:tc>
+          <w:tcPr>
+            <w:tcW w:w="2875" w:type="dxa"/>
+          </w:tcPr>
+          <w:p>
+            <w:r>
+              <w:t>Repo transaction id exists, but status is “canceled”</w:t>
+            </w:r>
+          </w:p>
+        </w:tc>
+        <w:tc>
+          <w:tcPr>
+            <w:tcW w:w="6475" w:type="dxa"/>
+          </w:tcPr>
+          <w:p>
+            <w:r>
               <w:t xml:space="preserve">ERROR: </w:t>
             </w:r>
-            <w:proofErr w:type="spellStart"/>
-            <w:r>
-              <w:t>RepoTransaction</w:t>
-            </w:r>
-            <w:r>
-              <w:t>Not</w:t>
-            </w:r>
-            <w:r>
-              <w:t>Exist</w:t>
-            </w:r>
-            <w:proofErr w:type="spellEnd"/>
-          </w:p>
-          <w:p>
-            <w:r>
-              <w:t>Error log: Repo transaction id</w:t>
-            </w:r>
-          </w:p>
-        </w:tc>
-      </w:tr>
-      <w:tr>
-        <w:tc>
-          <w:tcPr>
-            <w:tcW w:w="2875" w:type="dxa"/>
-          </w:tcPr>
-          <w:p>
-            <w:r>
-              <w:t>Repo transaction id exists, but status is “canceled”</w:t>
-            </w:r>
-          </w:p>
-        </w:tc>
-        <w:tc>
-          <w:tcPr>
-            <w:tcW w:w="6475" w:type="dxa"/>
-          </w:tcPr>
-          <w:p>
-            <w:r>
-              <w:t xml:space="preserve">ERROR: </w:t>
-            </w:r>
-            <w:proofErr w:type="spellStart"/>
             <w:r>
               <w:t>CloseCanceled</w:t>
             </w:r>
@@ -11194,7 +10451,6 @@
             <w:r>
               <w:t>Transaction</w:t>
             </w:r>
-            <w:proofErr w:type="spellEnd"/>
           </w:p>
           <w:p>
             <w:r>
@@ -11334,7 +10590,6 @@
     <w:p/>
     <w:p>
       <w:r>
-        <w:lastRenderedPageBreak/>
         <w:t>Data fields of parameter “transaction”</w:t>
       </w:r>
     </w:p>
@@ -11421,6 +10676,7 @@
       </w:pPr>
       <w:bookmarkStart w:id="33" w:name="_Toc63862441"/>
       <w:r>
+        <w:lastRenderedPageBreak/>
         <w:t>Program Logic</w:t>
       </w:r>
       <w:bookmarkEnd w:id="33"/>
@@ -11464,15 +10720,7 @@
           </w:tcPr>
           <w:p>
             <w:r>
-              <w:t xml:space="preserve">Repo transaction id </w:t>
-            </w:r>
-            <w:proofErr w:type="gramStart"/>
-            <w:r>
-              <w:t>not exists</w:t>
-            </w:r>
-            <w:proofErr w:type="gramEnd"/>
-            <w:r>
-              <w:t xml:space="preserve"> in datastore</w:t>
+              <w:t>Repo transaction id not exists in datastore</w:t>
             </w:r>
           </w:p>
         </w:tc>
@@ -11482,13 +10730,8 @@
           </w:tcPr>
           <w:p>
             <w:r>
-              <w:t xml:space="preserve">ERROR: </w:t>
-            </w:r>
-            <w:proofErr w:type="spellStart"/>
-            <w:r>
-              <w:t>RepoTransactionNotExist</w:t>
-            </w:r>
-            <w:proofErr w:type="spellEnd"/>
+              <w:t>ERROR: RepoTransactionNotExist</w:t>
+            </w:r>
           </w:p>
           <w:p>
             <w:r>
@@ -11705,11 +10948,9 @@
             <w:tcW w:w="2213" w:type="dxa"/>
           </w:tcPr>
           <w:p>
-            <w:proofErr w:type="spellStart"/>
             <w:r>
               <w:t>RateDate</w:t>
             </w:r>
-            <w:proofErr w:type="spellEnd"/>
           </w:p>
         </w:tc>
         <w:tc>
@@ -11820,15 +11061,7 @@
           </w:tcPr>
           <w:p>
             <w:r>
-              <w:t xml:space="preserve">Repo transaction id </w:t>
-            </w:r>
-            <w:proofErr w:type="gramStart"/>
-            <w:r>
-              <w:t>not exists</w:t>
-            </w:r>
-            <w:proofErr w:type="gramEnd"/>
-            <w:r>
-              <w:t xml:space="preserve"> in datastore</w:t>
+              <w:t>Repo transaction id not exists in datastore</w:t>
             </w:r>
           </w:p>
         </w:tc>
@@ -11838,13 +11071,8 @@
           </w:tcPr>
           <w:p>
             <w:r>
-              <w:t xml:space="preserve">ERROR: </w:t>
-            </w:r>
-            <w:proofErr w:type="spellStart"/>
-            <w:r>
-              <w:t>RepoTransactionNotExist</w:t>
-            </w:r>
-            <w:proofErr w:type="spellEnd"/>
+              <w:t>ERROR: RepoTransactionNotExist</w:t>
+            </w:r>
           </w:p>
           <w:p>
             <w:r>
@@ -12050,7 +11278,6 @@
           </w:tcPr>
           <w:p>
             <w:r>
-              <w:lastRenderedPageBreak/>
               <w:t>Else</w:t>
             </w:r>
           </w:p>
@@ -12073,12 +11300,11 @@
         <w:pStyle w:val="Heading2"/>
       </w:pPr>
       <w:bookmarkStart w:id="37" w:name="_Toc63862445"/>
-      <w:proofErr w:type="spellStart"/>
-      <w:r>
+      <w:r>
+        <w:lastRenderedPageBreak/>
         <w:t>clearRepoData</w:t>
       </w:r>
       <w:bookmarkEnd w:id="37"/>
-      <w:proofErr w:type="spellEnd"/>
     </w:p>
     <w:p>
       <w:r>
@@ -12152,11 +11378,9 @@
             <w:r>
               <w:t xml:space="preserve">ERROR: </w:t>
             </w:r>
-            <w:proofErr w:type="spellStart"/>
             <w:r>
               <w:t>NoDataClearingInProuctionMode</w:t>
             </w:r>
-            <w:proofErr w:type="spellEnd"/>
           </w:p>
         </w:tc>
       </w:tr>
@@ -13142,16 +12366,15 @@
 </file>
 
 <file path=customXml/item1.xml><?xml version="1.0" encoding="utf-8"?>
-<b:Sources xmlns:b="http://schemas.openxmlformats.org/officeDocument/2006/bibliography" xmlns="http://schemas.openxmlformats.org/officeDocument/2006/bibliography" SelectedStyle="\APASixthEditionOfficeOnline.xsl" StyleName="APA" Version="6"/>
+<?mso-contentType ?>
+<FormTemplates xmlns="http://schemas.microsoft.com/sharepoint/v3/contenttype/forms">
+  <Display>DocumentLibraryForm</Display>
+  <Edit>DocumentLibraryForm</Edit>
+  <New>DocumentLibraryForm</New>
+</FormTemplates>
 </file>
 
 <file path=customXml/item2.xml><?xml version="1.0" encoding="utf-8"?>
-<p:properties xmlns:p="http://schemas.microsoft.com/office/2006/metadata/properties" xmlns:xsi="http://www.w3.org/2001/XMLSchema-instance" xmlns:pc="http://schemas.microsoft.com/office/infopath/2007/PartnerControls">
-  <documentManagement/>
-</p:properties>
-</file>
-
-<file path=customXml/item3.xml><?xml version="1.0" encoding="utf-8"?>
 <ct:contentTypeSchema xmlns:ct="http://schemas.microsoft.com/office/2006/metadata/contentType" xmlns:ma="http://schemas.microsoft.com/office/2006/metadata/properties/metaAttributes" ct:_="" ma:_="" ma:contentTypeName="Document" ma:contentTypeID="0x010100A3ABBA213F535143A2153FAFFCD4B404" ma:contentTypeVersion="9" ma:contentTypeDescription="Create a new document." ma:contentTypeScope="" ma:versionID="00705d5726f6d16a2d41866951f40978">
   <xsd:schema xmlns:xsd="http://www.w3.org/2001/XMLSchema" xmlns:xs="http://www.w3.org/2001/XMLSchema" xmlns:p="http://schemas.microsoft.com/office/2006/metadata/properties" xmlns:ns2="56ce6572-a240-4cd6-8225-c99230995deb" targetNamespace="http://schemas.microsoft.com/office/2006/metadata/properties" ma:root="true" ma:fieldsID="da66d2f5d03ddcf0575955673b1bb8c9" ns2:_="">
     <xsd:import namespace="56ce6572-a240-4cd6-8225-c99230995deb"/>
@@ -13329,33 +12552,25 @@
 </ct:contentTypeSchema>
 </file>
 
+<file path=customXml/item3.xml><?xml version="1.0" encoding="utf-8"?>
+<p:properties xmlns:p="http://schemas.microsoft.com/office/2006/metadata/properties" xmlns:xsi="http://www.w3.org/2001/XMLSchema-instance" xmlns:pc="http://schemas.microsoft.com/office/infopath/2007/PartnerControls">
+  <documentManagement/>
+</p:properties>
+</file>
+
 <file path=customXml/item4.xml><?xml version="1.0" encoding="utf-8"?>
-<?mso-contentType ?>
-<FormTemplates xmlns="http://schemas.microsoft.com/sharepoint/v3/contenttype/forms">
-  <Display>DocumentLibraryForm</Display>
-  <Edit>DocumentLibraryForm</Edit>
-  <New>DocumentLibraryForm</New>
-</FormTemplates>
+<b:Sources xmlns:b="http://schemas.openxmlformats.org/officeDocument/2006/bibliography" xmlns="http://schemas.openxmlformats.org/officeDocument/2006/bibliography" SelectedStyle="\APASixthEditionOfficeOnline.xsl" StyleName="APA" Version="6"/>
 </file>
 
 <file path=customXml/itemProps1.xml><?xml version="1.0" encoding="utf-8"?>
-<ds:datastoreItem xmlns:ds="http://schemas.openxmlformats.org/officeDocument/2006/customXml" ds:itemID="{42DE0811-C8EB-4F41-ABC2-592C106538CC}">
+<ds:datastoreItem xmlns:ds="http://schemas.openxmlformats.org/officeDocument/2006/customXml" ds:itemID="{5601F731-27F3-476A-9460-2E8A61B033DA}">
   <ds:schemaRefs>
-    <ds:schemaRef ds:uri="http://schemas.openxmlformats.org/officeDocument/2006/bibliography"/>
+    <ds:schemaRef ds:uri="http://schemas.microsoft.com/sharepoint/v3/contenttype/forms"/>
   </ds:schemaRefs>
 </ds:datastoreItem>
 </file>
 
 <file path=customXml/itemProps2.xml><?xml version="1.0" encoding="utf-8"?>
-<ds:datastoreItem xmlns:ds="http://schemas.openxmlformats.org/officeDocument/2006/customXml" ds:itemID="{98CC0559-BA09-43C8-8501-438C54B79F0C}">
-  <ds:schemaRefs>
-    <ds:schemaRef ds:uri="http://schemas.microsoft.com/office/2006/metadata/properties"/>
-    <ds:schemaRef ds:uri="http://schemas.microsoft.com/office/infopath/2007/PartnerControls"/>
-  </ds:schemaRefs>
-</ds:datastoreItem>
-</file>
-
-<file path=customXml/itemProps3.xml><?xml version="1.0" encoding="utf-8"?>
 <ds:datastoreItem xmlns:ds="http://schemas.openxmlformats.org/officeDocument/2006/customXml" ds:itemID="{00B58A9E-DC6D-46A0-857F-E49D93C079DB}">
   <ds:schemaRefs>
     <ds:schemaRef ds:uri="http://schemas.microsoft.com/office/2006/metadata/contentType"/>
@@ -13373,10 +12588,19 @@
 </ds:datastoreItem>
 </file>
 
+<file path=customXml/itemProps3.xml><?xml version="1.0" encoding="utf-8"?>
+<ds:datastoreItem xmlns:ds="http://schemas.openxmlformats.org/officeDocument/2006/customXml" ds:itemID="{98CC0559-BA09-43C8-8501-438C54B79F0C}">
+  <ds:schemaRefs>
+    <ds:schemaRef ds:uri="http://schemas.microsoft.com/office/2006/metadata/properties"/>
+    <ds:schemaRef ds:uri="http://schemas.microsoft.com/office/infopath/2007/PartnerControls"/>
+  </ds:schemaRefs>
+</ds:datastoreItem>
+</file>
+
 <file path=customXml/itemProps4.xml><?xml version="1.0" encoding="utf-8"?>
-<ds:datastoreItem xmlns:ds="http://schemas.openxmlformats.org/officeDocument/2006/customXml" ds:itemID="{5601F731-27F3-476A-9460-2E8A61B033DA}">
+<ds:datastoreItem xmlns:ds="http://schemas.openxmlformats.org/officeDocument/2006/customXml" ds:itemID="{42DE0811-C8EB-4F41-ABC2-592C106538CC}">
   <ds:schemaRefs>
-    <ds:schemaRef ds:uri="http://schemas.microsoft.com/sharepoint/v3/contenttype/forms"/>
+    <ds:schemaRef ds:uri="http://schemas.openxmlformats.org/officeDocument/2006/bibliography"/>
   </ds:schemaRefs>
 </ds:datastoreItem>
 </file>
</xml_diff>